<commit_message>
(Bloomberg) Get rid of comments. Still not complete, more than 1 page.
</commit_message>
<xml_diff>
--- a/Resume.docx
+++ b/Resume.docx
@@ -1,6 +1,6 @@
 
 <file path=word/document.xml><?xml version="1.0" encoding="utf-8"?>
-<w:document xmlns:wpc="http://schemas.microsoft.com/office/word/2010/wordprocessingCanvas" xmlns:mc="http://schemas.openxmlformats.org/markup-compatibility/2006" xmlns:o="urn:schemas-microsoft-com:office:office" xmlns:r="http://schemas.openxmlformats.org/officeDocument/2006/relationships" xmlns:m="http://schemas.openxmlformats.org/officeDocument/2006/math" xmlns:v="urn:schemas-microsoft-com:vml" xmlns:wp14="http://schemas.microsoft.com/office/word/2010/wordprocessingDrawing" xmlns:wp="http://schemas.openxmlformats.org/drawingml/2006/wordprocessingDrawing" xmlns:w10="urn:schemas-microsoft-com:office:word" xmlns:w="http://schemas.openxmlformats.org/wordprocessingml/2006/main" xmlns:w14="http://schemas.microsoft.com/office/word/2010/wordml" xmlns:wpg="http://schemas.microsoft.com/office/word/2010/wordprocessingGroup" xmlns:wpi="http://schemas.microsoft.com/office/word/2010/wordprocessingInk" xmlns:wne="http://schemas.microsoft.com/office/word/2006/wordml" xmlns:wps="http://schemas.microsoft.com/office/word/2010/wordprocessingShape" mc:Ignorable="w14 wp14">
+<w:document xmlns:wpc="http://schemas.microsoft.com/office/word/2010/wordprocessingCanvas" xmlns:mc="http://schemas.openxmlformats.org/markup-compatibility/2006" xmlns:o="urn:schemas-microsoft-com:office:office" xmlns:r="http://schemas.openxmlformats.org/officeDocument/2006/relationships" xmlns:m="http://schemas.openxmlformats.org/officeDocument/2006/math" xmlns:v="urn:schemas-microsoft-com:vml" xmlns:wp14="http://schemas.microsoft.com/office/word/2010/wordprocessingDrawing" xmlns:wp="http://schemas.openxmlformats.org/drawingml/2006/wordprocessingDrawing" xmlns:w10="urn:schemas-microsoft-com:office:word" xmlns:w="http://schemas.openxmlformats.org/wordprocessingml/2006/main" xmlns:w14="http://schemas.microsoft.com/office/word/2010/wordml" xmlns:w15="http://schemas.microsoft.com/office/word/2012/wordml" xmlns:wpg="http://schemas.microsoft.com/office/word/2010/wordprocessingGroup" xmlns:wpi="http://schemas.microsoft.com/office/word/2010/wordprocessingInk" xmlns:wne="http://schemas.microsoft.com/office/word/2006/wordml" xmlns:wps="http://schemas.microsoft.com/office/word/2010/wordprocessingShape" mc:Ignorable="w14 w15 wp14">
   <w:background w:color="FFFFFF"/>
   <w:body>
     <w:p>
@@ -103,14 +103,12 @@
         <w:spacing w:after="0" w:line="240" w:lineRule="auto"/>
         <w:ind w:left="360"/>
       </w:pPr>
-      <w:proofErr w:type="gramStart"/>
       <w:r>
         <w:rPr>
           <w:rFonts w:ascii="Verdana" w:eastAsia="Verdana" w:hAnsi="Verdana" w:cs="Verdana"/>
         </w:rPr>
         <w:t>University of Cincinnati, Cincinnati, Ohio.</w:t>
       </w:r>
-      <w:proofErr w:type="gramEnd"/>
     </w:p>
     <w:p>
       <w:pPr>
@@ -185,20 +183,93 @@
         <w:spacing w:after="0" w:line="240" w:lineRule="auto"/>
         <w:ind w:left="360"/>
       </w:pPr>
-      <w:proofErr w:type="gramStart"/>
-      <w:r>
-        <w:rPr>
-          <w:rFonts w:ascii="Verdana" w:eastAsia="Verdana" w:hAnsi="Verdana" w:cs="Verdana"/>
-        </w:rPr>
-        <w:t>Home School, Lawrenceburg, Indiana.</w:t>
-      </w:r>
-      <w:proofErr w:type="gramEnd"/>
+      <w:r>
+        <w:rPr>
+          <w:rFonts w:ascii="Verdana" w:eastAsia="Verdana" w:hAnsi="Verdana" w:cs="Verdana"/>
+        </w:rPr>
+        <w:t xml:space="preserve">Home School, Lawrenceburg, Indiana. </w:t>
+      </w:r>
+    </w:p>
+    <w:p>
+      <w:pPr>
+        <w:spacing w:after="0" w:line="240" w:lineRule="auto"/>
+        <w:ind w:left="360"/>
+      </w:pPr>
+      <w:r>
+        <w:rPr>
+          <w:rFonts w:ascii="Verdana" w:eastAsia="Verdana" w:hAnsi="Verdana" w:cs="Verdana"/>
+        </w:rPr>
+        <w:t>GPA: 3.91/4.00.</w:t>
+      </w:r>
+    </w:p>
+    <w:p>
+      <w:pPr>
+        <w:spacing w:after="0" w:line="240" w:lineRule="auto"/>
+        <w:ind w:left="360"/>
+      </w:pPr>
+    </w:p>
+    <w:p>
+      <w:pPr>
+        <w:spacing w:after="0" w:line="240" w:lineRule="auto"/>
+      </w:pPr>
+      <w:r>
+        <w:rPr>
+          <w:rFonts w:ascii="Verdana" w:eastAsia="Verdana" w:hAnsi="Verdana" w:cs="Verdana"/>
+          <w:b/>
+        </w:rPr>
+        <w:t>EXPERIENCE</w:t>
+      </w:r>
+    </w:p>
+    <w:p>
+      <w:pPr>
+        <w:spacing w:after="0" w:line="240" w:lineRule="auto"/>
+        <w:ind w:left="360"/>
+        <w:rPr>
+          <w:rFonts w:ascii="Verdana" w:eastAsia="Verdana" w:hAnsi="Verdana" w:cs="Verdana"/>
+        </w:rPr>
+      </w:pPr>
+      <w:r>
+        <w:rPr>
+          <w:rFonts w:ascii="Verdana" w:eastAsia="Verdana" w:hAnsi="Verdana" w:cs="Verdana"/>
+        </w:rPr>
+        <w:t xml:space="preserve">Full-time </w:t>
+      </w:r>
+      <w:r>
+        <w:rPr>
+          <w:rFonts w:ascii="Verdana" w:eastAsia="Verdana" w:hAnsi="Verdana" w:cs="Verdana"/>
+        </w:rPr>
+        <w:t xml:space="preserve">co-ops, </w:t>
+      </w:r>
+      <w:r>
+        <w:rPr>
+          <w:rFonts w:ascii="Verdana" w:eastAsia="Verdana" w:hAnsi="Verdana" w:cs="Verdana"/>
+        </w:rPr>
+        <w:t xml:space="preserve">January 2013 </w:t>
+      </w:r>
+      <w:r>
+        <w:rPr>
+          <w:rFonts w:ascii="Verdana" w:eastAsia="Verdana" w:hAnsi="Verdana" w:cs="Verdana"/>
+        </w:rPr>
+        <w:t>–</w:t>
+      </w:r>
       <w:r>
         <w:rPr>
           <w:rFonts w:ascii="Verdana" w:eastAsia="Verdana" w:hAnsi="Verdana" w:cs="Verdana"/>
         </w:rPr>
         <w:t xml:space="preserve"> </w:t>
       </w:r>
+      <w:r>
+        <w:rPr>
+          <w:rFonts w:ascii="Verdana" w:eastAsia="Verdana" w:hAnsi="Verdana" w:cs="Verdana"/>
+        </w:rPr>
+        <w:t>August</w:t>
+      </w:r>
+      <w:r>
+        <w:rPr>
+          <w:rFonts w:ascii="Verdana" w:eastAsia="Verdana" w:hAnsi="Verdana" w:cs="Verdana"/>
+        </w:rPr>
+        <w:t xml:space="preserve"> 2015</w:t>
+      </w:r>
     </w:p>
     <w:p>
       <w:pPr>
@@ -209,7 +280,7 @@
         <w:rPr>
           <w:rFonts w:ascii="Verdana" w:eastAsia="Verdana" w:hAnsi="Verdana" w:cs="Verdana"/>
         </w:rPr>
-        <w:t>GPA: 3.91/4.00.</w:t>
+        <w:t>Siemens Product Lifecycle Management</w:t>
       </w:r>
     </w:p>
     <w:p>
@@ -217,81 +288,12 @@
         <w:spacing w:after="0" w:line="240" w:lineRule="auto"/>
         <w:ind w:left="360"/>
       </w:pPr>
-    </w:p>
-    <w:p>
-      <w:pPr>
-        <w:spacing w:after="0" w:line="240" w:lineRule="auto"/>
-      </w:pPr>
-      <w:r>
-        <w:rPr>
-          <w:rFonts w:ascii="Verdana" w:eastAsia="Verdana" w:hAnsi="Verdana" w:cs="Verdana"/>
-          <w:b/>
-        </w:rPr>
-        <w:t>EXPERIENCE</w:t>
-      </w:r>
-    </w:p>
-    <w:p>
-      <w:pPr>
-        <w:spacing w:after="0" w:line="240" w:lineRule="auto"/>
-        <w:ind w:left="360"/>
-      </w:pPr>
-      <w:r>
-        <w:rPr>
-          <w:rFonts w:ascii="Verdana" w:eastAsia="Verdana" w:hAnsi="Verdana" w:cs="Verdana"/>
-        </w:rPr>
-        <w:t xml:space="preserve">Full-time co-ops, </w:t>
-      </w:r>
-      <w:commentRangeStart w:id="1"/>
-      <w:r>
-        <w:rPr>
-          <w:rFonts w:ascii="Verdana" w:eastAsia="Verdana" w:hAnsi="Verdana" w:cs="Verdana"/>
-        </w:rPr>
-        <w:t xml:space="preserve">Spring 2013 – </w:t>
-      </w:r>
-      <w:proofErr w:type="gramStart"/>
-      <w:r>
-        <w:rPr>
-          <w:rFonts w:ascii="Verdana" w:eastAsia="Verdana" w:hAnsi="Verdana" w:cs="Verdana"/>
-        </w:rPr>
-        <w:t>Summer</w:t>
-      </w:r>
-      <w:proofErr w:type="gramEnd"/>
-      <w:r>
-        <w:rPr>
-          <w:rFonts w:ascii="Verdana" w:eastAsia="Verdana" w:hAnsi="Verdana" w:cs="Verdana"/>
-        </w:rPr>
-        <w:t xml:space="preserve"> 2015</w:t>
-      </w:r>
-      <w:commentRangeEnd w:id="1"/>
-      <w:r>
-        <w:commentReference w:id="1"/>
-      </w:r>
-    </w:p>
-    <w:p>
-      <w:pPr>
-        <w:spacing w:after="0" w:line="240" w:lineRule="auto"/>
-        <w:ind w:left="360"/>
-      </w:pPr>
-      <w:r>
-        <w:rPr>
-          <w:rFonts w:ascii="Verdana" w:eastAsia="Verdana" w:hAnsi="Verdana" w:cs="Verdana"/>
-        </w:rPr>
-        <w:t>Siemens Product Lifecycle Management</w:t>
-      </w:r>
-    </w:p>
-    <w:p>
-      <w:pPr>
-        <w:spacing w:after="0" w:line="240" w:lineRule="auto"/>
-        <w:ind w:left="360"/>
-      </w:pPr>
-      <w:proofErr w:type="gramStart"/>
       <w:r>
         <w:rPr>
           <w:rFonts w:ascii="Verdana" w:eastAsia="Verdana" w:hAnsi="Verdana" w:cs="Verdana"/>
         </w:rPr>
         <w:t>Developed corporate software for Siemens during five semester-long internships.</w:t>
       </w:r>
-      <w:proofErr w:type="gramEnd"/>
     </w:p>
     <w:p>
       <w:pPr>
@@ -371,24 +373,11 @@
         <w:spacing w:after="0" w:line="240" w:lineRule="auto"/>
         <w:ind w:left="1080"/>
       </w:pPr>
-      <w:bookmarkStart w:id="2" w:name="_GoBack"/>
-      <w:bookmarkEnd w:id="2"/>
-      <w:commentRangeStart w:id="3"/>
-      <w:r>
-        <w:rPr>
-          <w:rFonts w:ascii="Verdana" w:eastAsia="Verdana" w:hAnsi="Verdana" w:cs="Verdana"/>
-        </w:rPr>
-        <w:t>(in progress)</w:t>
-      </w:r>
-      <w:commentRangeEnd w:id="3"/>
-      <w:r>
-        <w:commentReference w:id="3"/>
-      </w:r>
-      <w:r>
-        <w:rPr>
-          <w:rFonts w:ascii="Verdana" w:eastAsia="Verdana" w:hAnsi="Verdana" w:cs="Verdana"/>
-        </w:rPr>
-        <w:t xml:space="preserve"> Built an ‘advisory program’ to fix problems in 3d models before being sent to a 3d printer.</w:t>
+      <w:r>
+        <w:rPr>
+          <w:rFonts w:ascii="Verdana" w:eastAsia="Verdana" w:hAnsi="Verdana" w:cs="Verdana"/>
+        </w:rPr>
+        <w:t>(in progress) Built an ‘advisory program’ to fix problems in 3d models before being sent to a 3d printer.</w:t>
       </w:r>
     </w:p>
     <w:p>
@@ -406,21 +395,7 @@
         <w:rPr>
           <w:rFonts w:ascii="Verdana" w:eastAsia="Verdana" w:hAnsi="Verdana" w:cs="Verdana"/>
         </w:rPr>
-        <w:t xml:space="preserve">Part-time, </w:t>
-      </w:r>
-      <w:proofErr w:type="gramStart"/>
-      <w:r>
-        <w:rPr>
-          <w:rFonts w:ascii="Verdana" w:eastAsia="Verdana" w:hAnsi="Verdana" w:cs="Verdana"/>
-        </w:rPr>
-        <w:t>Summer</w:t>
-      </w:r>
-      <w:proofErr w:type="gramEnd"/>
-      <w:r>
-        <w:rPr>
-          <w:rFonts w:ascii="Verdana" w:eastAsia="Verdana" w:hAnsi="Verdana" w:cs="Verdana"/>
-        </w:rPr>
-        <w:t xml:space="preserve"> 2010</w:t>
+        <w:t>Part-time, Summer 2010</w:t>
       </w:r>
     </w:p>
     <w:p>
@@ -428,19 +403,11 @@
         <w:spacing w:after="0" w:line="240" w:lineRule="auto"/>
         <w:ind w:left="360"/>
       </w:pPr>
-      <w:proofErr w:type="spellStart"/>
-      <w:r>
-        <w:rPr>
-          <w:rFonts w:ascii="Verdana" w:eastAsia="Verdana" w:hAnsi="Verdana" w:cs="Verdana"/>
-        </w:rPr>
-        <w:t>Yardwork</w:t>
-      </w:r>
-      <w:proofErr w:type="spellEnd"/>
-      <w:r>
-        <w:rPr>
-          <w:rFonts w:ascii="Verdana" w:eastAsia="Verdana" w:hAnsi="Verdana" w:cs="Verdana"/>
-        </w:rPr>
-        <w:t xml:space="preserve"> and Mowing</w:t>
+      <w:r>
+        <w:rPr>
+          <w:rFonts w:ascii="Verdana" w:eastAsia="Verdana" w:hAnsi="Verdana" w:cs="Verdana"/>
+        </w:rPr>
+        <w:t>Yardwork and Mowing</w:t>
       </w:r>
     </w:p>
     <w:p>
@@ -470,21 +437,7 @@
         <w:rPr>
           <w:rFonts w:ascii="Verdana" w:eastAsia="Verdana" w:hAnsi="Verdana" w:cs="Verdana"/>
         </w:rPr>
-        <w:t xml:space="preserve">Part-time, </w:t>
-      </w:r>
-      <w:proofErr w:type="gramStart"/>
-      <w:r>
-        <w:rPr>
-          <w:rFonts w:ascii="Verdana" w:eastAsia="Verdana" w:hAnsi="Verdana" w:cs="Verdana"/>
-        </w:rPr>
-        <w:t>Summer</w:t>
-      </w:r>
-      <w:proofErr w:type="gramEnd"/>
-      <w:r>
-        <w:rPr>
-          <w:rFonts w:ascii="Verdana" w:eastAsia="Verdana" w:hAnsi="Verdana" w:cs="Verdana"/>
-        </w:rPr>
-        <w:t xml:space="preserve"> 2009</w:t>
+        <w:t>Part-time, Summer 2009</w:t>
       </w:r>
     </w:p>
     <w:p>
@@ -504,19 +457,11 @@
         <w:spacing w:after="0" w:line="240" w:lineRule="auto"/>
         <w:ind w:left="360"/>
       </w:pPr>
-      <w:proofErr w:type="gramStart"/>
-      <w:r>
-        <w:rPr>
-          <w:rFonts w:ascii="Verdana" w:eastAsia="Verdana" w:hAnsi="Verdana" w:cs="Verdana"/>
-        </w:rPr>
-        <w:t>Worked for the school’s IT department in a team environment.</w:t>
-      </w:r>
-      <w:proofErr w:type="gramEnd"/>
-      <w:r>
-        <w:rPr>
-          <w:rFonts w:ascii="Verdana" w:eastAsia="Verdana" w:hAnsi="Verdana" w:cs="Verdana"/>
-        </w:rPr>
-        <w:t xml:space="preserve"> Replaced and upgraded computers in several computer labs around the school, installed corporate software packages, and prepared computer stations for students. </w:t>
+      <w:r>
+        <w:rPr>
+          <w:rFonts w:ascii="Verdana" w:eastAsia="Verdana" w:hAnsi="Verdana" w:cs="Verdana"/>
+        </w:rPr>
+        <w:t xml:space="preserve">Worked for the school’s IT department in a team environment. Replaced and upgraded computers in several computer labs around the school, installed corporate software packages, and prepared computer stations for students. </w:t>
       </w:r>
     </w:p>
     <w:p>
@@ -693,40 +638,8 @@
       <w:pPr>
         <w:spacing w:after="0" w:line="240" w:lineRule="auto"/>
       </w:pPr>
-      <w:r>
-        <w:rPr>
-          <w:rFonts w:ascii="Verdana" w:eastAsia="Verdana" w:hAnsi="Verdana" w:cs="Verdana"/>
-          <w:b/>
-        </w:rPr>
-        <w:t>SIDE PROJECTS</w:t>
-      </w:r>
-    </w:p>
-    <w:p>
-      <w:pPr>
-        <w:spacing w:after="0" w:line="240" w:lineRule="auto"/>
-        <w:ind w:left="360"/>
-      </w:pPr>
-      <w:commentRangeStart w:id="4"/>
-      <w:r>
-        <w:rPr>
-          <w:rFonts w:ascii="Verdana" w:eastAsia="Verdana" w:hAnsi="Verdana" w:cs="Verdana"/>
-        </w:rPr>
-        <w:t xml:space="preserve"> </w:t>
-      </w:r>
-      <w:commentRangeEnd w:id="4"/>
-      <w:r>
-        <w:commentReference w:id="4"/>
-      </w:r>
-    </w:p>
-    <w:p>
-      <w:pPr>
-        <w:spacing w:after="0" w:line="240" w:lineRule="auto"/>
-      </w:pPr>
-    </w:p>
-    <w:p>
-      <w:pPr>
-        <w:spacing w:after="0" w:line="240" w:lineRule="auto"/>
-      </w:pPr>
+      <w:bookmarkStart w:id="1" w:name="_GoBack"/>
+      <w:bookmarkEnd w:id="1"/>
       <w:r>
         <w:rPr>
           <w:rFonts w:ascii="Verdana" w:eastAsia="Verdana" w:hAnsi="Verdana" w:cs="Verdana"/>
@@ -851,61 +764,9 @@
 </w:document>
 </file>
 
-<file path=word/comments.xml><?xml version="1.0" encoding="utf-8"?>
-<w:comments xmlns:wpc="http://schemas.microsoft.com/office/word/2010/wordprocessingCanvas" xmlns:mc="http://schemas.openxmlformats.org/markup-compatibility/2006" xmlns:o="urn:schemas-microsoft-com:office:office" xmlns:r="http://schemas.openxmlformats.org/officeDocument/2006/relationships" xmlns:m="http://schemas.openxmlformats.org/officeDocument/2006/math" xmlns:v="urn:schemas-microsoft-com:vml" xmlns:wp14="http://schemas.microsoft.com/office/word/2010/wordprocessingDrawing" xmlns:wp="http://schemas.openxmlformats.org/drawingml/2006/wordprocessingDrawing" xmlns:w10="urn:schemas-microsoft-com:office:word" xmlns:w="http://schemas.openxmlformats.org/wordprocessingml/2006/main" xmlns:w14="http://schemas.microsoft.com/office/word/2010/wordml" xmlns:wpg="http://schemas.microsoft.com/office/word/2010/wordprocessingGroup" xmlns:wpi="http://schemas.microsoft.com/office/word/2010/wordprocessingInk" xmlns:wne="http://schemas.microsoft.com/office/word/2006/wordml" xmlns:wps="http://schemas.microsoft.com/office/word/2010/wordprocessingShape" mc:Ignorable="w14 wp14">
-  <w:comment w:id="1" w:author="Adam White" w:date="2015-06-03T21:47:00Z" w:initials="">
-    <w:p>
-      <w:pPr>
-        <w:spacing w:after="0" w:line="240" w:lineRule="auto"/>
-      </w:pPr>
-      <w:r>
-        <w:rPr>
-          <w:rFonts w:ascii="Arial" w:eastAsia="Arial" w:hAnsi="Arial" w:cs="Arial"/>
-        </w:rPr>
-        <w:t>January 2013 - Summer 2015</w:t>
-      </w:r>
-    </w:p>
-  </w:comment>
-  <w:comment w:id="3" w:author="Adam White" w:date="2015-06-03T21:36:00Z" w:initials="">
-    <w:p>
-      <w:pPr>
-        <w:spacing w:after="0" w:line="240" w:lineRule="auto"/>
-      </w:pPr>
-      <w:proofErr w:type="gramStart"/>
-      <w:r>
-        <w:rPr>
-          <w:rFonts w:ascii="Arial" w:eastAsia="Arial" w:hAnsi="Arial" w:cs="Arial"/>
-        </w:rPr>
-        <w:t>not</w:t>
-      </w:r>
-      <w:proofErr w:type="gramEnd"/>
-      <w:r>
-        <w:rPr>
-          <w:rFonts w:ascii="Arial" w:eastAsia="Arial" w:hAnsi="Arial" w:cs="Arial"/>
-        </w:rPr>
-        <w:t xml:space="preserve"> complete</w:t>
-      </w:r>
-    </w:p>
-  </w:comment>
-  <w:comment w:id="4" w:author="Adam White" w:date="2015-06-07T18:48:00Z" w:initials="">
-    <w:p>
-      <w:pPr>
-        <w:spacing w:after="0" w:line="240" w:lineRule="auto"/>
-      </w:pPr>
-      <w:r>
-        <w:rPr>
-          <w:rFonts w:ascii="Arial" w:eastAsia="Arial" w:hAnsi="Arial" w:cs="Arial"/>
-        </w:rPr>
-        <w:t>Edit</w:t>
-      </w:r>
-    </w:p>
-  </w:comment>
-</w:comments>
-</file>
-
 <file path=word/numbering.xml><?xml version="1.0" encoding="utf-8"?>
-<w:numbering xmlns:wpc="http://schemas.microsoft.com/office/word/2010/wordprocessingCanvas" xmlns:mc="http://schemas.openxmlformats.org/markup-compatibility/2006" xmlns:o="urn:schemas-microsoft-com:office:office" xmlns:r="http://schemas.openxmlformats.org/officeDocument/2006/relationships" xmlns:m="http://schemas.openxmlformats.org/officeDocument/2006/math" xmlns:v="urn:schemas-microsoft-com:vml" xmlns:wp14="http://schemas.microsoft.com/office/word/2010/wordprocessingDrawing" xmlns:wp="http://schemas.openxmlformats.org/drawingml/2006/wordprocessingDrawing" xmlns:w10="urn:schemas-microsoft-com:office:word" xmlns:w="http://schemas.openxmlformats.org/wordprocessingml/2006/main" xmlns:w14="http://schemas.microsoft.com/office/word/2010/wordml" xmlns:wpg="http://schemas.microsoft.com/office/word/2010/wordprocessingGroup" xmlns:wpi="http://schemas.microsoft.com/office/word/2010/wordprocessingInk" xmlns:wne="http://schemas.microsoft.com/office/word/2006/wordml" xmlns:wps="http://schemas.microsoft.com/office/word/2010/wordprocessingShape" mc:Ignorable="w14 wp14">
-  <w:abstractNum w:abstractNumId="0">
+<w:numbering xmlns:wpc="http://schemas.microsoft.com/office/word/2010/wordprocessingCanvas" xmlns:mc="http://schemas.openxmlformats.org/markup-compatibility/2006" xmlns:o="urn:schemas-microsoft-com:office:office" xmlns:r="http://schemas.openxmlformats.org/officeDocument/2006/relationships" xmlns:m="http://schemas.openxmlformats.org/officeDocument/2006/math" xmlns:v="urn:schemas-microsoft-com:vml" xmlns:wp14="http://schemas.microsoft.com/office/word/2010/wordprocessingDrawing" xmlns:wp="http://schemas.openxmlformats.org/drawingml/2006/wordprocessingDrawing" xmlns:w10="urn:schemas-microsoft-com:office:word" xmlns:w="http://schemas.openxmlformats.org/wordprocessingml/2006/main" xmlns:w14="http://schemas.microsoft.com/office/word/2010/wordml" xmlns:w15="http://schemas.microsoft.com/office/word/2012/wordml" xmlns:wpg="http://schemas.microsoft.com/office/word/2010/wordprocessingGroup" xmlns:wpi="http://schemas.microsoft.com/office/word/2010/wordprocessingInk" xmlns:wne="http://schemas.microsoft.com/office/word/2006/wordml" xmlns:wps="http://schemas.microsoft.com/office/word/2010/wordprocessingShape" mc:Ignorable="w14 w15 wp14">
+  <w:abstractNum w:abstractNumId="0" w15:restartNumberingAfterBreak="0">
     <w:nsid w:val="0F6A7BAA"/>
     <w:multiLevelType w:val="hybridMultilevel"/>
     <w:tmpl w:val="2EDE5A52"/>
@@ -1018,7 +879,7 @@
       </w:rPr>
     </w:lvl>
   </w:abstractNum>
-  <w:abstractNum w:abstractNumId="1">
+  <w:abstractNum w:abstractNumId="1" w15:restartNumberingAfterBreak="0">
     <w:nsid w:val="10A83BF1"/>
     <w:multiLevelType w:val="hybridMultilevel"/>
     <w:tmpl w:val="995E23D0"/>
@@ -1107,7 +968,7 @@
       </w:pPr>
     </w:lvl>
   </w:abstractNum>
-  <w:abstractNum w:abstractNumId="2">
+  <w:abstractNum w:abstractNumId="2" w15:restartNumberingAfterBreak="0">
     <w:nsid w:val="328421F7"/>
     <w:multiLevelType w:val="hybridMultilevel"/>
     <w:tmpl w:val="9830127C"/>
@@ -1219,7 +1080,7 @@
       </w:rPr>
     </w:lvl>
   </w:abstractNum>
-  <w:abstractNum w:abstractNumId="3">
+  <w:abstractNum w:abstractNumId="3" w15:restartNumberingAfterBreak="0">
     <w:nsid w:val="3EFC1231"/>
     <w:multiLevelType w:val="hybridMultilevel"/>
     <w:tmpl w:val="39F4D022"/>
@@ -1332,7 +1193,7 @@
       </w:rPr>
     </w:lvl>
   </w:abstractNum>
-  <w:abstractNum w:abstractNumId="4">
+  <w:abstractNum w:abstractNumId="4" w15:restartNumberingAfterBreak="0">
     <w:nsid w:val="402E5A5E"/>
     <w:multiLevelType w:val="hybridMultilevel"/>
     <w:tmpl w:val="758A95C6"/>
@@ -1444,7 +1305,7 @@
       </w:rPr>
     </w:lvl>
   </w:abstractNum>
-  <w:abstractNum w:abstractNumId="5">
+  <w:abstractNum w:abstractNumId="5" w15:restartNumberingAfterBreak="0">
     <w:nsid w:val="53676637"/>
     <w:multiLevelType w:val="hybridMultilevel"/>
     <w:tmpl w:val="58588CCE"/>
@@ -1557,7 +1418,7 @@
       </w:rPr>
     </w:lvl>
   </w:abstractNum>
-  <w:abstractNum w:abstractNumId="6">
+  <w:abstractNum w:abstractNumId="6" w15:restartNumberingAfterBreak="0">
     <w:nsid w:val="57552235"/>
     <w:multiLevelType w:val="hybridMultilevel"/>
     <w:tmpl w:val="07023A28"/>
@@ -1670,7 +1531,7 @@
       </w:rPr>
     </w:lvl>
   </w:abstractNum>
-  <w:abstractNum w:abstractNumId="7">
+  <w:abstractNum w:abstractNumId="7" w15:restartNumberingAfterBreak="0">
     <w:nsid w:val="68AD1348"/>
     <w:multiLevelType w:val="hybridMultilevel"/>
     <w:tmpl w:val="175EBD08"/>
@@ -1782,7 +1643,7 @@
       </w:rPr>
     </w:lvl>
   </w:abstractNum>
-  <w:abstractNum w:abstractNumId="8">
+  <w:abstractNum w:abstractNumId="8" w15:restartNumberingAfterBreak="0">
     <w:nsid w:val="6F211A1A"/>
     <w:multiLevelType w:val="hybridMultilevel"/>
     <w:tmpl w:val="F7FC0A48"/>
@@ -1895,7 +1756,7 @@
       </w:rPr>
     </w:lvl>
   </w:abstractNum>
-  <w:abstractNum w:abstractNumId="9">
+  <w:abstractNum w:abstractNumId="9" w15:restartNumberingAfterBreak="0">
     <w:nsid w:val="7584271E"/>
     <w:multiLevelType w:val="hybridMultilevel"/>
     <w:tmpl w:val="B08A376E"/>
@@ -2042,7 +1903,7 @@
 </file>
 
 <file path=word/styles.xml><?xml version="1.0" encoding="utf-8"?>
-<w:styles xmlns:mc="http://schemas.openxmlformats.org/markup-compatibility/2006" xmlns:r="http://schemas.openxmlformats.org/officeDocument/2006/relationships" xmlns:w="http://schemas.openxmlformats.org/wordprocessingml/2006/main" xmlns:w14="http://schemas.microsoft.com/office/word/2010/wordml" mc:Ignorable="w14">
+<w:styles xmlns:mc="http://schemas.openxmlformats.org/markup-compatibility/2006" xmlns:r="http://schemas.openxmlformats.org/officeDocument/2006/relationships" xmlns:w="http://schemas.openxmlformats.org/wordprocessingml/2006/main" xmlns:w14="http://schemas.microsoft.com/office/word/2010/wordml" xmlns:w15="http://schemas.microsoft.com/office/word/2012/wordml" mc:Ignorable="w14 w15">
   <w:docDefaults>
     <w:rPrDefault>
       <w:rPr>
@@ -2059,546 +1920,378 @@
       </w:pPr>
     </w:pPrDefault>
   </w:docDefaults>
-  <w:latentStyles w:defLockedState="0" w:defUIPriority="99" w:defSemiHidden="1" w:defUnhideWhenUsed="1" w:defQFormat="0" w:count="267">
-    <w:lsdException w:name="Normal" w:semiHidden="0" w:uiPriority="0" w:unhideWhenUsed="0" w:qFormat="1"/>
-    <w:lsdException w:name="heading 1" w:semiHidden="0" w:uiPriority="9" w:unhideWhenUsed="0" w:qFormat="1"/>
-    <w:lsdException w:name="heading 2" w:uiPriority="9" w:qFormat="1"/>
-    <w:lsdException w:name="heading 3" w:uiPriority="9" w:qFormat="1"/>
-    <w:lsdException w:name="heading 4" w:uiPriority="9" w:qFormat="1"/>
-    <w:lsdException w:name="heading 5" w:uiPriority="9" w:qFormat="1"/>
-    <w:lsdException w:name="heading 6" w:uiPriority="9" w:qFormat="1"/>
-    <w:lsdException w:name="heading 7" w:uiPriority="9" w:qFormat="1"/>
-    <w:lsdException w:name="heading 8" w:uiPriority="9" w:qFormat="1"/>
-    <w:lsdException w:name="heading 9" w:uiPriority="9" w:qFormat="1"/>
-    <w:lsdException w:name="toc 1" w:uiPriority="39"/>
-    <w:lsdException w:name="toc 2" w:uiPriority="39"/>
-    <w:lsdException w:name="toc 3" w:uiPriority="39"/>
-    <w:lsdException w:name="toc 4" w:uiPriority="39"/>
-    <w:lsdException w:name="toc 5" w:uiPriority="39"/>
-    <w:lsdException w:name="toc 6" w:uiPriority="39"/>
-    <w:lsdException w:name="toc 7" w:uiPriority="39"/>
-    <w:lsdException w:name="toc 8" w:uiPriority="39"/>
-    <w:lsdException w:name="toc 9" w:uiPriority="39"/>
-    <w:lsdException w:name="caption" w:uiPriority="35" w:qFormat="1"/>
-    <w:lsdException w:name="Title" w:semiHidden="0" w:uiPriority="10" w:unhideWhenUsed="0" w:qFormat="1"/>
-    <w:lsdException w:name="Default Paragraph Font" w:uiPriority="1"/>
-    <w:lsdException w:name="Subtitle" w:semiHidden="0" w:uiPriority="11" w:unhideWhenUsed="0" w:qFormat="1"/>
-    <w:lsdException w:name="Strong" w:semiHidden="0" w:uiPriority="22" w:unhideWhenUsed="0" w:qFormat="1"/>
-    <w:lsdException w:name="Emphasis" w:semiHidden="0" w:uiPriority="20" w:unhideWhenUsed="0" w:qFormat="1"/>
-    <w:lsdException w:name="Table Grid" w:semiHidden="0" w:uiPriority="59" w:unhideWhenUsed="0"/>
-    <w:lsdException w:name="Placeholder Text" w:unhideWhenUsed="0"/>
-    <w:lsdException w:name="No Spacing" w:semiHidden="0" w:uiPriority="1" w:unhideWhenUsed="0" w:qFormat="1"/>
-    <w:lsdException w:name="Light Shading" w:semiHidden="0" w:uiPriority="60" w:unhideWhenUsed="0"/>
-    <w:lsdException w:name="Light List" w:semiHidden="0" w:uiPriority="61" w:unhideWhenUsed="0"/>
-    <w:lsdException w:name="Light Grid" w:semiHidden="0" w:uiPriority="62" w:unhideWhenUsed="0"/>
-    <w:lsdException w:name="Medium Shading 1" w:semiHidden="0" w:uiPriority="63" w:unhideWhenUsed="0"/>
-    <w:lsdException w:name="Medium Shading 2" w:semiHidden="0" w:uiPriority="64" w:unhideWhenUsed="0"/>
-    <w:lsdException w:name="Medium List 1" w:semiHidden="0" w:uiPriority="65" w:unhideWhenUsed="0"/>
-    <w:lsdException w:name="Medium List 2" w:semiHidden="0" w:uiPriority="66" w:unhideWhenUsed="0"/>
-    <w:lsdException w:name="Medium Grid 1" w:semiHidden="0" w:uiPriority="67" w:unhideWhenUsed="0"/>
-    <w:lsdException w:name="Medium Grid 2" w:semiHidden="0" w:uiPriority="68" w:unhideWhenUsed="0"/>
-    <w:lsdException w:name="Medium Grid 3" w:semiHidden="0" w:uiPriority="69" w:unhideWhenUsed="0"/>
-    <w:lsdException w:name="Dark List" w:semiHidden="0" w:uiPriority="70" w:unhideWhenUsed="0"/>
-    <w:lsdException w:name="Colorful Shading" w:semiHidden="0" w:uiPriority="71" w:unhideWhenUsed="0"/>
-    <w:lsdException w:name="Colorful List" w:semiHidden="0" w:uiPriority="72" w:unhideWhenUsed="0"/>
-    <w:lsdException w:name="Colorful Grid" w:semiHidden="0" w:uiPriority="73" w:unhideWhenUsed="0"/>
-    <w:lsdException w:name="Light Shading Accent 1" w:semiHidden="0" w:uiPriority="60" w:unhideWhenUsed="0"/>
-    <w:lsdException w:name="Light List Accent 1" w:semiHidden="0" w:uiPriority="61" w:unhideWhenUsed="0"/>
-    <w:lsdException w:name="Light Grid Accent 1" w:semiHidden="0" w:uiPriority="62" w:unhideWhenUsed="0"/>
-    <w:lsdException w:name="Medium Shading 1 Accent 1" w:semiHidden="0" w:uiPriority="63" w:unhideWhenUsed="0"/>
-    <w:lsdException w:name="Medium Shading 2 Accent 1" w:semiHidden="0" w:uiPriority="64" w:unhideWhenUsed="0"/>
-    <w:lsdException w:name="Medium List 1 Accent 1" w:semiHidden="0" w:uiPriority="65" w:unhideWhenUsed="0"/>
-    <w:lsdException w:name="Revision" w:unhideWhenUsed="0"/>
-    <w:lsdException w:name="List Paragraph" w:semiHidden="0" w:uiPriority="34" w:unhideWhenUsed="0" w:qFormat="1"/>
-    <w:lsdException w:name="Quote" w:semiHidden="0" w:uiPriority="29" w:unhideWhenUsed="0" w:qFormat="1"/>
-    <w:lsdException w:name="Intense Quote" w:semiHidden="0" w:uiPriority="30" w:unhideWhenUsed="0" w:qFormat="1"/>
-    <w:lsdException w:name="Medium List 2 Accent 1" w:semiHidden="0" w:uiPriority="66" w:unhideWhenUsed="0"/>
-    <w:lsdException w:name="Medium Grid 1 Accent 1" w:semiHidden="0" w:uiPriority="67" w:unhideWhenUsed="0"/>
-    <w:lsdException w:name="Medium Grid 2 Accent 1" w:semiHidden="0" w:uiPriority="68" w:unhideWhenUsed="0"/>
-    <w:lsdException w:name="Medium Grid 3 Accent 1" w:semiHidden="0" w:uiPriority="69" w:unhideWhenUsed="0"/>
-    <w:lsdException w:name="Dark List Accent 1" w:semiHidden="0" w:uiPriority="70" w:unhideWhenUsed="0"/>
-    <w:lsdException w:name="Colorful Shading Accent 1" w:semiHidden="0" w:uiPriority="71" w:unhideWhenUsed="0"/>
-    <w:lsdException w:name="Colorful List Accent 1" w:semiHidden="0" w:uiPriority="72" w:unhideWhenUsed="0"/>
-    <w:lsdException w:name="Colorful Grid Accent 1" w:semiHidden="0" w:uiPriority="73" w:unhideWhenUsed="0"/>
-    <w:lsdException w:name="Light Shading Accent 2" w:semiHidden="0" w:uiPriority="60" w:unhideWhenUsed="0"/>
-    <w:lsdException w:name="Light List Accent 2" w:semiHidden="0" w:uiPriority="61" w:unhideWhenUsed="0"/>
-    <w:lsdException w:name="Light Grid Accent 2" w:semiHidden="0" w:uiPriority="62" w:unhideWhenUsed="0"/>
-    <w:lsdException w:name="Medium Shading 1 Accent 2" w:semiHidden="0" w:uiPriority="63" w:unhideWhenUsed="0"/>
-    <w:lsdException w:name="Medium Shading 2 Accent 2" w:semiHidden="0" w:uiPriority="64" w:unhideWhenUsed="0"/>
-    <w:lsdException w:name="Medium List 1 Accent 2" w:semiHidden="0" w:uiPriority="65" w:unhideWhenUsed="0"/>
-    <w:lsdException w:name="Medium List 2 Accent 2" w:semiHidden="0" w:uiPriority="66" w:unhideWhenUsed="0"/>
-    <w:lsdException w:name="Medium Grid 1 Accent 2" w:semiHidden="0" w:uiPriority="67" w:unhideWhenUsed="0"/>
-    <w:lsdException w:name="Medium Grid 2 Accent 2" w:semiHidden="0" w:uiPriority="68" w:unhideWhenUsed="0"/>
-    <w:lsdException w:name="Medium Grid 3 Accent 2" w:semiHidden="0" w:uiPriority="69" w:unhideWhenUsed="0"/>
-    <w:lsdException w:name="Dark List Accent 2" w:semiHidden="0" w:uiPriority="70" w:unhideWhenUsed="0"/>
-    <w:lsdException w:name="Colorful Shading Accent 2" w:semiHidden="0" w:uiPriority="71" w:unhideWhenUsed="0"/>
-    <w:lsdException w:name="Colorful List Accent 2" w:semiHidden="0" w:uiPriority="72" w:unhideWhenUsed="0"/>
-    <w:lsdException w:name="Colorful Grid Accent 2" w:semiHidden="0" w:uiPriority="73" w:unhideWhenUsed="0"/>
-    <w:lsdException w:name="Light Shading Accent 3" w:semiHidden="0" w:uiPriority="60" w:unhideWhenUsed="0"/>
-    <w:lsdException w:name="Light List Accent 3" w:semiHidden="0" w:uiPriority="61" w:unhideWhenUsed="0"/>
-    <w:lsdException w:name="Light Grid Accent 3" w:semiHidden="0" w:uiPriority="62" w:unhideWhenUsed="0"/>
-    <w:lsdException w:name="Medium Shading 1 Accent 3" w:semiHidden="0" w:uiPriority="63" w:unhideWhenUsed="0"/>
-    <w:lsdException w:name="Medium Shading 2 Accent 3" w:semiHidden="0" w:uiPriority="64" w:unhideWhenUsed="0"/>
-    <w:lsdException w:name="Medium List 1 Accent 3" w:semiHidden="0" w:uiPriority="65" w:unhideWhenUsed="0"/>
-    <w:lsdException w:name="Medium List 2 Accent 3" w:semiHidden="0" w:uiPriority="66" w:unhideWhenUsed="0"/>
-    <w:lsdException w:name="Medium Grid 1 Accent 3" w:semiHidden="0" w:uiPriority="67" w:unhideWhenUsed="0"/>
-    <w:lsdException w:name="Medium Grid 2 Accent 3" w:semiHidden="0" w:uiPriority="68" w:unhideWhenUsed="0"/>
-    <w:lsdException w:name="Medium Grid 3 Accent 3" w:semiHidden="0" w:uiPriority="69" w:unhideWhenUsed="0"/>
-    <w:lsdException w:name="Dark List Accent 3" w:semiHidden="0" w:uiPriority="70" w:unhideWhenUsed="0"/>
-    <w:lsdException w:name="Colorful Shading Accent 3" w:semiHidden="0" w:uiPriority="71" w:unhideWhenUsed="0"/>
-    <w:lsdException w:name="Colorful List Accent 3" w:semiHidden="0" w:uiPriority="72" w:unhideWhenUsed="0"/>
-    <w:lsdException w:name="Colorful Grid Accent 3" w:semiHidden="0" w:uiPriority="73" w:unhideWhenUsed="0"/>
-    <w:lsdException w:name="Light Shading Accent 4" w:semiHidden="0" w:uiPriority="60" w:unhideWhenUsed="0"/>
-    <w:lsdException w:name="Light List Accent 4" w:semiHidden="0" w:uiPriority="61" w:unhideWhenUsed="0"/>
-    <w:lsdException w:name="Light Grid Accent 4" w:semiHidden="0" w:uiPriority="62" w:unhideWhenUsed="0"/>
-    <w:lsdException w:name="Medium Shading 1 Accent 4" w:semiHidden="0" w:uiPriority="63" w:unhideWhenUsed="0"/>
-    <w:lsdException w:name="Medium Shading 2 Accent 4" w:semiHidden="0" w:uiPriority="64" w:unhideWhenUsed="0"/>
-    <w:lsdException w:name="Medium List 1 Accent 4" w:semiHidden="0" w:uiPriority="65" w:unhideWhenUsed="0"/>
-    <w:lsdException w:name="Medium List 2 Accent 4" w:semiHidden="0" w:uiPriority="66" w:unhideWhenUsed="0"/>
-    <w:lsdException w:name="Medium Grid 1 Accent 4" w:semiHidden="0" w:uiPriority="67" w:unhideWhenUsed="0"/>
-    <w:lsdException w:name="Medium Grid 2 Accent 4" w:semiHidden="0" w:uiPriority="68" w:unhideWhenUsed="0"/>
-    <w:lsdException w:name="Medium Grid 3 Accent 4" w:semiHidden="0" w:uiPriority="69" w:unhideWhenUsed="0"/>
-    <w:lsdException w:name="Dark List Accent 4" w:semiHidden="0" w:uiPriority="70" w:unhideWhenUsed="0"/>
-    <w:lsdException w:name="Colorful Shading Accent 4" w:semiHidden="0" w:uiPriority="71" w:unhideWhenUsed="0"/>
-    <w:lsdException w:name="Colorful List Accent 4" w:semiHidden="0" w:uiPriority="72" w:unhideWhenUsed="0"/>
-    <w:lsdException w:name="Colorful Grid Accent 4" w:semiHidden="0" w:uiPriority="73" w:unhideWhenUsed="0"/>
-    <w:lsdException w:name="Light Shading Accent 5" w:semiHidden="0" w:uiPriority="60" w:unhideWhenUsed="0"/>
-    <w:lsdException w:name="Light List Accent 5" w:semiHidden="0" w:uiPriority="61" w:unhideWhenUsed="0"/>
-    <w:lsdException w:name="Light Grid Accent 5" w:semiHidden="0" w:uiPriority="62" w:unhideWhenUsed="0"/>
-    <w:lsdException w:name="Medium Shading 1 Accent 5" w:semiHidden="0" w:uiPriority="63" w:unhideWhenUsed="0"/>
-    <w:lsdException w:name="Medium Shading 2 Accent 5" w:semiHidden="0" w:uiPriority="64" w:unhideWhenUsed="0"/>
-    <w:lsdException w:name="Medium List 1 Accent 5" w:semiHidden="0" w:uiPriority="65" w:unhideWhenUsed="0"/>
-    <w:lsdException w:name="Medium List 2 Accent 5" w:semiHidden="0" w:uiPriority="66" w:unhideWhenUsed="0"/>
-    <w:lsdException w:name="Medium Grid 1 Accent 5" w:semiHidden="0" w:uiPriority="67" w:unhideWhenUsed="0"/>
-    <w:lsdException w:name="Medium Grid 2 Accent 5" w:semiHidden="0" w:uiPriority="68" w:unhideWhenUsed="0"/>
-    <w:lsdException w:name="Medium Grid 3 Accent 5" w:semiHidden="0" w:uiPriority="69" w:unhideWhenUsed="0"/>
-    <w:lsdException w:name="Dark List Accent 5" w:semiHidden="0" w:uiPriority="70" w:unhideWhenUsed="0"/>
-    <w:lsdException w:name="Colorful Shading Accent 5" w:semiHidden="0" w:uiPriority="71" w:unhideWhenUsed="0"/>
-    <w:lsdException w:name="Colorful List Accent 5" w:semiHidden="0" w:uiPriority="72" w:unhideWhenUsed="0"/>
-    <w:lsdException w:name="Colorful Grid Accent 5" w:semiHidden="0" w:uiPriority="73" w:unhideWhenUsed="0"/>
-    <w:lsdException w:name="Light Shading Accent 6" w:semiHidden="0" w:uiPriority="60" w:unhideWhenUsed="0"/>
-    <w:lsdException w:name="Light List Accent 6" w:semiHidden="0" w:uiPriority="61" w:unhideWhenUsed="0"/>
-    <w:lsdException w:name="Light Grid Accent 6" w:semiHidden="0" w:uiPriority="62" w:unhideWhenUsed="0"/>
-    <w:lsdException w:name="Medium Shading 1 Accent 6" w:semiHidden="0" w:uiPriority="63" w:unhideWhenUsed="0"/>
-    <w:lsdException w:name="Medium Shading 2 Accent 6" w:semiHidden="0" w:uiPriority="64" w:unhideWhenUsed="0"/>
-    <w:lsdException w:name="Medium List 1 Accent 6" w:semiHidden="0" w:uiPriority="65" w:unhideWhenUsed="0"/>
-    <w:lsdException w:name="Medium List 2 Accent 6" w:semiHidden="0" w:uiPriority="66" w:unhideWhenUsed="0"/>
-    <w:lsdException w:name="Medium Grid 1 Accent 6" w:semiHidden="0" w:uiPriority="67" w:unhideWhenUsed="0"/>
-    <w:lsdException w:name="Medium Grid 2 Accent 6" w:semiHidden="0" w:uiPriority="68" w:unhideWhenUsed="0"/>
-    <w:lsdException w:name="Medium Grid 3 Accent 6" w:semiHidden="0" w:uiPriority="69" w:unhideWhenUsed="0"/>
-    <w:lsdException w:name="Dark List Accent 6" w:semiHidden="0" w:uiPriority="70" w:unhideWhenUsed="0"/>
-    <w:lsdException w:name="Colorful Shading Accent 6" w:semiHidden="0" w:uiPriority="71" w:unhideWhenUsed="0"/>
-    <w:lsdException w:name="Colorful List Accent 6" w:semiHidden="0" w:uiPriority="72" w:unhideWhenUsed="0"/>
-    <w:lsdException w:name="Colorful Grid Accent 6" w:semiHidden="0" w:uiPriority="73" w:unhideWhenUsed="0"/>
-    <w:lsdException w:name="Subtle Emphasis" w:semiHidden="0" w:uiPriority="19" w:unhideWhenUsed="0" w:qFormat="1"/>
-    <w:lsdException w:name="Intense Emphasis" w:semiHidden="0" w:uiPriority="21" w:unhideWhenUsed="0" w:qFormat="1"/>
-    <w:lsdException w:name="Subtle Reference" w:semiHidden="0" w:uiPriority="31" w:unhideWhenUsed="0" w:qFormat="1"/>
-    <w:lsdException w:name="Intense Reference" w:semiHidden="0" w:uiPriority="32" w:unhideWhenUsed="0" w:qFormat="1"/>
-    <w:lsdException w:name="Book Title" w:semiHidden="0" w:uiPriority="33" w:unhideWhenUsed="0" w:qFormat="1"/>
-    <w:lsdException w:name="Bibliography" w:uiPriority="37"/>
-    <w:lsdException w:name="TOC Heading" w:uiPriority="39" w:qFormat="1"/>
-  </w:latentStyles>
-  <w:style w:type="paragraph" w:default="1" w:styleId="Normal">
-    <w:name w:val="Normal"/>
-  </w:style>
-  <w:style w:type="paragraph" w:styleId="Heading1">
-    <w:name w:val="heading 1"/>
-    <w:basedOn w:val="Normal"/>
-    <w:next w:val="Normal"/>
-    <w:pPr>
-      <w:keepNext/>
-      <w:keepLines/>
-      <w:spacing w:before="480" w:after="120"/>
-      <w:contextualSpacing/>
-      <w:outlineLvl w:val="0"/>
-    </w:pPr>
-    <w:rPr>
-      <w:b/>
-      <w:sz w:val="48"/>
-      <w:szCs w:val="48"/>
-    </w:rPr>
-  </w:style>
-  <w:style w:type="paragraph" w:styleId="Heading2">
-    <w:name w:val="heading 2"/>
-    <w:basedOn w:val="Normal"/>
-    <w:next w:val="Normal"/>
-    <w:pPr>
-      <w:keepNext/>
-      <w:keepLines/>
-      <w:spacing w:before="360" w:after="80"/>
-      <w:contextualSpacing/>
-      <w:outlineLvl w:val="1"/>
-    </w:pPr>
-    <w:rPr>
-      <w:b/>
-      <w:sz w:val="36"/>
-      <w:szCs w:val="36"/>
-    </w:rPr>
-  </w:style>
-  <w:style w:type="paragraph" w:styleId="Heading3">
-    <w:name w:val="heading 3"/>
-    <w:basedOn w:val="Normal"/>
-    <w:next w:val="Normal"/>
-    <w:pPr>
-      <w:keepNext/>
-      <w:keepLines/>
-      <w:spacing w:before="280" w:after="80"/>
-      <w:contextualSpacing/>
-      <w:outlineLvl w:val="2"/>
-    </w:pPr>
-    <w:rPr>
-      <w:b/>
-      <w:sz w:val="28"/>
-      <w:szCs w:val="28"/>
-    </w:rPr>
-  </w:style>
-  <w:style w:type="paragraph" w:styleId="Heading4">
-    <w:name w:val="heading 4"/>
-    <w:basedOn w:val="Normal"/>
-    <w:next w:val="Normal"/>
-    <w:pPr>
-      <w:keepNext/>
-      <w:keepLines/>
-      <w:spacing w:before="240" w:after="40"/>
-      <w:contextualSpacing/>
-      <w:outlineLvl w:val="3"/>
-    </w:pPr>
-    <w:rPr>
-      <w:b/>
-      <w:sz w:val="24"/>
-      <w:szCs w:val="24"/>
-    </w:rPr>
-  </w:style>
-  <w:style w:type="paragraph" w:styleId="Heading5">
-    <w:name w:val="heading 5"/>
-    <w:basedOn w:val="Normal"/>
-    <w:next w:val="Normal"/>
-    <w:pPr>
-      <w:keepNext/>
-      <w:keepLines/>
-      <w:spacing w:before="220" w:after="40"/>
-      <w:contextualSpacing/>
-      <w:outlineLvl w:val="4"/>
-    </w:pPr>
-    <w:rPr>
-      <w:b/>
-    </w:rPr>
-  </w:style>
-  <w:style w:type="paragraph" w:styleId="Heading6">
-    <w:name w:val="heading 6"/>
-    <w:basedOn w:val="Normal"/>
-    <w:next w:val="Normal"/>
-    <w:pPr>
-      <w:keepNext/>
-      <w:keepLines/>
-      <w:spacing w:before="200" w:after="40"/>
-      <w:contextualSpacing/>
-      <w:outlineLvl w:val="5"/>
-    </w:pPr>
-    <w:rPr>
-      <w:b/>
-      <w:sz w:val="20"/>
-      <w:szCs w:val="20"/>
-    </w:rPr>
-  </w:style>
-  <w:style w:type="character" w:default="1" w:styleId="DefaultParagraphFont">
-    <w:name w:val="Default Paragraph Font"/>
-    <w:uiPriority w:val="1"/>
-    <w:semiHidden/>
-    <w:unhideWhenUsed/>
-  </w:style>
-  <w:style w:type="table" w:default="1" w:styleId="TableNormal">
-    <w:name w:val="Normal Table"/>
-    <w:uiPriority w:val="99"/>
-    <w:semiHidden/>
-    <w:unhideWhenUsed/>
-    <w:tblPr>
-      <w:tblInd w:w="0" w:type="dxa"/>
-      <w:tblCellMar>
-        <w:top w:w="0" w:type="dxa"/>
-        <w:left w:w="108" w:type="dxa"/>
-        <w:bottom w:w="0" w:type="dxa"/>
-        <w:right w:w="108" w:type="dxa"/>
-      </w:tblCellMar>
-    </w:tblPr>
-  </w:style>
-  <w:style w:type="numbering" w:default="1" w:styleId="NoList">
-    <w:name w:val="No List"/>
-    <w:uiPriority w:val="99"/>
-    <w:semiHidden/>
-    <w:unhideWhenUsed/>
-  </w:style>
-  <w:style w:type="paragraph" w:styleId="Title">
-    <w:name w:val="Title"/>
-    <w:basedOn w:val="Normal"/>
-    <w:next w:val="Normal"/>
-    <w:pPr>
-      <w:keepNext/>
-      <w:keepLines/>
-      <w:spacing w:before="480" w:after="120"/>
-      <w:contextualSpacing/>
-    </w:pPr>
-    <w:rPr>
-      <w:b/>
-      <w:sz w:val="72"/>
-      <w:szCs w:val="72"/>
-    </w:rPr>
-  </w:style>
-  <w:style w:type="paragraph" w:styleId="Subtitle">
-    <w:name w:val="Subtitle"/>
-    <w:basedOn w:val="Normal"/>
-    <w:next w:val="Normal"/>
-    <w:pPr>
-      <w:keepNext/>
-      <w:keepLines/>
-      <w:spacing w:before="360" w:after="80"/>
-      <w:contextualSpacing/>
-    </w:pPr>
-    <w:rPr>
-      <w:rFonts w:ascii="Georgia" w:eastAsia="Georgia" w:hAnsi="Georgia" w:cs="Georgia"/>
-      <w:i/>
-      <w:color w:val="666666"/>
-      <w:sz w:val="48"/>
-      <w:szCs w:val="48"/>
-    </w:rPr>
-  </w:style>
-  <w:style w:type="paragraph" w:styleId="CommentText">
-    <w:name w:val="annotation text"/>
-    <w:basedOn w:val="Normal"/>
-    <w:link w:val="CommentTextChar"/>
-    <w:uiPriority w:val="99"/>
-    <w:semiHidden/>
-    <w:unhideWhenUsed/>
-    <w:pPr>
-      <w:spacing w:line="240" w:lineRule="auto"/>
-    </w:pPr>
-    <w:rPr>
-      <w:sz w:val="20"/>
-      <w:szCs w:val="20"/>
-    </w:rPr>
-  </w:style>
-  <w:style w:type="character" w:customStyle="1" w:styleId="CommentTextChar">
-    <w:name w:val="Comment Text Char"/>
-    <w:basedOn w:val="DefaultParagraphFont"/>
-    <w:link w:val="CommentText"/>
-    <w:uiPriority w:val="99"/>
-    <w:semiHidden/>
-    <w:rPr>
-      <w:sz w:val="20"/>
-      <w:szCs w:val="20"/>
-    </w:rPr>
-  </w:style>
-  <w:style w:type="character" w:styleId="CommentReference">
-    <w:name w:val="annotation reference"/>
-    <w:basedOn w:val="DefaultParagraphFont"/>
-    <w:uiPriority w:val="99"/>
-    <w:semiHidden/>
-    <w:unhideWhenUsed/>
-    <w:rPr>
-      <w:sz w:val="16"/>
-      <w:szCs w:val="16"/>
-    </w:rPr>
-  </w:style>
-  <w:style w:type="paragraph" w:styleId="BalloonText">
-    <w:name w:val="Balloon Text"/>
-    <w:basedOn w:val="Normal"/>
-    <w:link w:val="BalloonTextChar"/>
-    <w:uiPriority w:val="99"/>
-    <w:semiHidden/>
-    <w:unhideWhenUsed/>
-    <w:rsid w:val="0010224B"/>
-    <w:pPr>
-      <w:spacing w:after="0" w:line="240" w:lineRule="auto"/>
-    </w:pPr>
-    <w:rPr>
-      <w:rFonts w:ascii="Tahoma" w:hAnsi="Tahoma" w:cs="Tahoma"/>
-      <w:sz w:val="16"/>
-      <w:szCs w:val="16"/>
-    </w:rPr>
-  </w:style>
-  <w:style w:type="character" w:customStyle="1" w:styleId="BalloonTextChar">
-    <w:name w:val="Balloon Text Char"/>
-    <w:basedOn w:val="DefaultParagraphFont"/>
-    <w:link w:val="BalloonText"/>
-    <w:uiPriority w:val="99"/>
-    <w:semiHidden/>
-    <w:rsid w:val="0010224B"/>
-    <w:rPr>
-      <w:rFonts w:ascii="Tahoma" w:hAnsi="Tahoma" w:cs="Tahoma"/>
-      <w:sz w:val="16"/>
-      <w:szCs w:val="16"/>
-    </w:rPr>
-  </w:style>
-  <w:style w:type="paragraph" w:styleId="ListParagraph">
-    <w:name w:val="List Paragraph"/>
-    <w:basedOn w:val="Normal"/>
-    <w:uiPriority w:val="34"/>
-    <w:qFormat/>
-    <w:rsid w:val="0010224B"/>
-    <w:pPr>
-      <w:ind w:left="720"/>
-      <w:contextualSpacing/>
-    </w:pPr>
-  </w:style>
-</w:styles>
-</file>
-
-<file path=word/stylesWithEffects.xml><?xml version="1.0" encoding="utf-8"?>
-<w:styles xmlns:wpc="http://schemas.microsoft.com/office/word/2010/wordprocessingCanvas" xmlns:mc="http://schemas.openxmlformats.org/markup-compatibility/2006" xmlns:o="urn:schemas-microsoft-com:office:office" xmlns:r="http://schemas.openxmlformats.org/officeDocument/2006/relationships" xmlns:m="http://schemas.openxmlformats.org/officeDocument/2006/math" xmlns:v="urn:schemas-microsoft-com:vml" xmlns:wp14="http://schemas.microsoft.com/office/word/2010/wordprocessingDrawing" xmlns:wp="http://schemas.openxmlformats.org/drawingml/2006/wordprocessingDrawing" xmlns:w10="urn:schemas-microsoft-com:office:word" xmlns:w="http://schemas.openxmlformats.org/wordprocessingml/2006/main" xmlns:w14="http://schemas.microsoft.com/office/word/2010/wordml" xmlns:wpg="http://schemas.microsoft.com/office/word/2010/wordprocessingGroup" xmlns:wpi="http://schemas.microsoft.com/office/word/2010/wordprocessingInk" xmlns:wne="http://schemas.microsoft.com/office/word/2006/wordml" xmlns:wps="http://schemas.microsoft.com/office/word/2010/wordprocessingShape" mc:Ignorable="w14 wp14">
-  <w:docDefaults>
-    <w:rPrDefault>
-      <w:rPr>
-        <w:rFonts w:ascii="Calibri" w:eastAsia="SimSun" w:hAnsi="Calibri" w:cs="Calibri"/>
-        <w:color w:val="000000"/>
-        <w:sz w:val="22"/>
-        <w:szCs w:val="22"/>
-        <w:lang w:val="en-US" w:eastAsia="en-US" w:bidi="ar-SA"/>
-      </w:rPr>
-    </w:rPrDefault>
-    <w:pPrDefault>
-      <w:pPr>
-        <w:spacing w:after="200" w:line="276" w:lineRule="auto"/>
-      </w:pPr>
-    </w:pPrDefault>
-  </w:docDefaults>
-  <w:latentStyles w:defLockedState="0" w:defUIPriority="99" w:defSemiHidden="1" w:defUnhideWhenUsed="1" w:defQFormat="0" w:count="267">
-    <w:lsdException w:name="Normal" w:semiHidden="0" w:uiPriority="0" w:unhideWhenUsed="0" w:qFormat="1"/>
-    <w:lsdException w:name="heading 1" w:semiHidden="0" w:uiPriority="9" w:unhideWhenUsed="0" w:qFormat="1"/>
-    <w:lsdException w:name="heading 2" w:uiPriority="9" w:qFormat="1"/>
-    <w:lsdException w:name="heading 3" w:uiPriority="9" w:qFormat="1"/>
-    <w:lsdException w:name="heading 4" w:uiPriority="9" w:qFormat="1"/>
-    <w:lsdException w:name="heading 5" w:uiPriority="9" w:qFormat="1"/>
-    <w:lsdException w:name="heading 6" w:uiPriority="9" w:qFormat="1"/>
-    <w:lsdException w:name="heading 7" w:uiPriority="9" w:qFormat="1"/>
-    <w:lsdException w:name="heading 8" w:uiPriority="9" w:qFormat="1"/>
-    <w:lsdException w:name="heading 9" w:uiPriority="9" w:qFormat="1"/>
-    <w:lsdException w:name="toc 1" w:uiPriority="39"/>
-    <w:lsdException w:name="toc 2" w:uiPriority="39"/>
-    <w:lsdException w:name="toc 3" w:uiPriority="39"/>
-    <w:lsdException w:name="toc 4" w:uiPriority="39"/>
-    <w:lsdException w:name="toc 5" w:uiPriority="39"/>
-    <w:lsdException w:name="toc 6" w:uiPriority="39"/>
-    <w:lsdException w:name="toc 7" w:uiPriority="39"/>
-    <w:lsdException w:name="toc 8" w:uiPriority="39"/>
-    <w:lsdException w:name="toc 9" w:uiPriority="39"/>
-    <w:lsdException w:name="caption" w:uiPriority="35" w:qFormat="1"/>
-    <w:lsdException w:name="Title" w:semiHidden="0" w:uiPriority="10" w:unhideWhenUsed="0" w:qFormat="1"/>
-    <w:lsdException w:name="Default Paragraph Font" w:uiPriority="1"/>
-    <w:lsdException w:name="Subtitle" w:semiHidden="0" w:uiPriority="11" w:unhideWhenUsed="0" w:qFormat="1"/>
-    <w:lsdException w:name="Strong" w:semiHidden="0" w:uiPriority="22" w:unhideWhenUsed="0" w:qFormat="1"/>
-    <w:lsdException w:name="Emphasis" w:semiHidden="0" w:uiPriority="20" w:unhideWhenUsed="0" w:qFormat="1"/>
-    <w:lsdException w:name="Table Grid" w:semiHidden="0" w:uiPriority="59" w:unhideWhenUsed="0"/>
-    <w:lsdException w:name="Placeholder Text" w:unhideWhenUsed="0"/>
-    <w:lsdException w:name="No Spacing" w:semiHidden="0" w:uiPriority="1" w:unhideWhenUsed="0" w:qFormat="1"/>
-    <w:lsdException w:name="Light Shading" w:semiHidden="0" w:uiPriority="60" w:unhideWhenUsed="0"/>
-    <w:lsdException w:name="Light List" w:semiHidden="0" w:uiPriority="61" w:unhideWhenUsed="0"/>
-    <w:lsdException w:name="Light Grid" w:semiHidden="0" w:uiPriority="62" w:unhideWhenUsed="0"/>
-    <w:lsdException w:name="Medium Shading 1" w:semiHidden="0" w:uiPriority="63" w:unhideWhenUsed="0"/>
-    <w:lsdException w:name="Medium Shading 2" w:semiHidden="0" w:uiPriority="64" w:unhideWhenUsed="0"/>
-    <w:lsdException w:name="Medium List 1" w:semiHidden="0" w:uiPriority="65" w:unhideWhenUsed="0"/>
-    <w:lsdException w:name="Medium List 2" w:semiHidden="0" w:uiPriority="66" w:unhideWhenUsed="0"/>
-    <w:lsdException w:name="Medium Grid 1" w:semiHidden="0" w:uiPriority="67" w:unhideWhenUsed="0"/>
-    <w:lsdException w:name="Medium Grid 2" w:semiHidden="0" w:uiPriority="68" w:unhideWhenUsed="0"/>
-    <w:lsdException w:name="Medium Grid 3" w:semiHidden="0" w:uiPriority="69" w:unhideWhenUsed="0"/>
-    <w:lsdException w:name="Dark List" w:semiHidden="0" w:uiPriority="70" w:unhideWhenUsed="0"/>
-    <w:lsdException w:name="Colorful Shading" w:semiHidden="0" w:uiPriority="71" w:unhideWhenUsed="0"/>
-    <w:lsdException w:name="Colorful List" w:semiHidden="0" w:uiPriority="72" w:unhideWhenUsed="0"/>
-    <w:lsdException w:name="Colorful Grid" w:semiHidden="0" w:uiPriority="73" w:unhideWhenUsed="0"/>
-    <w:lsdException w:name="Light Shading Accent 1" w:semiHidden="0" w:uiPriority="60" w:unhideWhenUsed="0"/>
-    <w:lsdException w:name="Light List Accent 1" w:semiHidden="0" w:uiPriority="61" w:unhideWhenUsed="0"/>
-    <w:lsdException w:name="Light Grid Accent 1" w:semiHidden="0" w:uiPriority="62" w:unhideWhenUsed="0"/>
-    <w:lsdException w:name="Medium Shading 1 Accent 1" w:semiHidden="0" w:uiPriority="63" w:unhideWhenUsed="0"/>
-    <w:lsdException w:name="Medium Shading 2 Accent 1" w:semiHidden="0" w:uiPriority="64" w:unhideWhenUsed="0"/>
-    <w:lsdException w:name="Medium List 1 Accent 1" w:semiHidden="0" w:uiPriority="65" w:unhideWhenUsed="0"/>
-    <w:lsdException w:name="Revision" w:unhideWhenUsed="0"/>
-    <w:lsdException w:name="List Paragraph" w:semiHidden="0" w:uiPriority="34" w:unhideWhenUsed="0" w:qFormat="1"/>
-    <w:lsdException w:name="Quote" w:semiHidden="0" w:uiPriority="29" w:unhideWhenUsed="0" w:qFormat="1"/>
-    <w:lsdException w:name="Intense Quote" w:semiHidden="0" w:uiPriority="30" w:unhideWhenUsed="0" w:qFormat="1"/>
-    <w:lsdException w:name="Medium List 2 Accent 1" w:semiHidden="0" w:uiPriority="66" w:unhideWhenUsed="0"/>
-    <w:lsdException w:name="Medium Grid 1 Accent 1" w:semiHidden="0" w:uiPriority="67" w:unhideWhenUsed="0"/>
-    <w:lsdException w:name="Medium Grid 2 Accent 1" w:semiHidden="0" w:uiPriority="68" w:unhideWhenUsed="0"/>
-    <w:lsdException w:name="Medium Grid 3 Accent 1" w:semiHidden="0" w:uiPriority="69" w:unhideWhenUsed="0"/>
-    <w:lsdException w:name="Dark List Accent 1" w:semiHidden="0" w:uiPriority="70" w:unhideWhenUsed="0"/>
-    <w:lsdException w:name="Colorful Shading Accent 1" w:semiHidden="0" w:uiPriority="71" w:unhideWhenUsed="0"/>
-    <w:lsdException w:name="Colorful List Accent 1" w:semiHidden="0" w:uiPriority="72" w:unhideWhenUsed="0"/>
-    <w:lsdException w:name="Colorful Grid Accent 1" w:semiHidden="0" w:uiPriority="73" w:unhideWhenUsed="0"/>
-    <w:lsdException w:name="Light Shading Accent 2" w:semiHidden="0" w:uiPriority="60" w:unhideWhenUsed="0"/>
-    <w:lsdException w:name="Light List Accent 2" w:semiHidden="0" w:uiPriority="61" w:unhideWhenUsed="0"/>
-    <w:lsdException w:name="Light Grid Accent 2" w:semiHidden="0" w:uiPriority="62" w:unhideWhenUsed="0"/>
-    <w:lsdException w:name="Medium Shading 1 Accent 2" w:semiHidden="0" w:uiPriority="63" w:unhideWhenUsed="0"/>
-    <w:lsdException w:name="Medium Shading 2 Accent 2" w:semiHidden="0" w:uiPriority="64" w:unhideWhenUsed="0"/>
-    <w:lsdException w:name="Medium List 1 Accent 2" w:semiHidden="0" w:uiPriority="65" w:unhideWhenUsed="0"/>
-    <w:lsdException w:name="Medium List 2 Accent 2" w:semiHidden="0" w:uiPriority="66" w:unhideWhenUsed="0"/>
-    <w:lsdException w:name="Medium Grid 1 Accent 2" w:semiHidden="0" w:uiPriority="67" w:unhideWhenUsed="0"/>
-    <w:lsdException w:name="Medium Grid 2 Accent 2" w:semiHidden="0" w:uiPriority="68" w:unhideWhenUsed="0"/>
-    <w:lsdException w:name="Medium Grid 3 Accent 2" w:semiHidden="0" w:uiPriority="69" w:unhideWhenUsed="0"/>
-    <w:lsdException w:name="Dark List Accent 2" w:semiHidden="0" w:uiPriority="70" w:unhideWhenUsed="0"/>
-    <w:lsdException w:name="Colorful Shading Accent 2" w:semiHidden="0" w:uiPriority="71" w:unhideWhenUsed="0"/>
-    <w:lsdException w:name="Colorful List Accent 2" w:semiHidden="0" w:uiPriority="72" w:unhideWhenUsed="0"/>
-    <w:lsdException w:name="Colorful Grid Accent 2" w:semiHidden="0" w:uiPriority="73" w:unhideWhenUsed="0"/>
-    <w:lsdException w:name="Light Shading Accent 3" w:semiHidden="0" w:uiPriority="60" w:unhideWhenUsed="0"/>
-    <w:lsdException w:name="Light List Accent 3" w:semiHidden="0" w:uiPriority="61" w:unhideWhenUsed="0"/>
-    <w:lsdException w:name="Light Grid Accent 3" w:semiHidden="0" w:uiPriority="62" w:unhideWhenUsed="0"/>
-    <w:lsdException w:name="Medium Shading 1 Accent 3" w:semiHidden="0" w:uiPriority="63" w:unhideWhenUsed="0"/>
-    <w:lsdException w:name="Medium Shading 2 Accent 3" w:semiHidden="0" w:uiPriority="64" w:unhideWhenUsed="0"/>
-    <w:lsdException w:name="Medium List 1 Accent 3" w:semiHidden="0" w:uiPriority="65" w:unhideWhenUsed="0"/>
-    <w:lsdException w:name="Medium List 2 Accent 3" w:semiHidden="0" w:uiPriority="66" w:unhideWhenUsed="0"/>
-    <w:lsdException w:name="Medium Grid 1 Accent 3" w:semiHidden="0" w:uiPriority="67" w:unhideWhenUsed="0"/>
-    <w:lsdException w:name="Medium Grid 2 Accent 3" w:semiHidden="0" w:uiPriority="68" w:unhideWhenUsed="0"/>
-    <w:lsdException w:name="Medium Grid 3 Accent 3" w:semiHidden="0" w:uiPriority="69" w:unhideWhenUsed="0"/>
-    <w:lsdException w:name="Dark List Accent 3" w:semiHidden="0" w:uiPriority="70" w:unhideWhenUsed="0"/>
-    <w:lsdException w:name="Colorful Shading Accent 3" w:semiHidden="0" w:uiPriority="71" w:unhideWhenUsed="0"/>
-    <w:lsdException w:name="Colorful List Accent 3" w:semiHidden="0" w:uiPriority="72" w:unhideWhenUsed="0"/>
-    <w:lsdException w:name="Colorful Grid Accent 3" w:semiHidden="0" w:uiPriority="73" w:unhideWhenUsed="0"/>
-    <w:lsdException w:name="Light Shading Accent 4" w:semiHidden="0" w:uiPriority="60" w:unhideWhenUsed="0"/>
-    <w:lsdException w:name="Light List Accent 4" w:semiHidden="0" w:uiPriority="61" w:unhideWhenUsed="0"/>
-    <w:lsdException w:name="Light Grid Accent 4" w:semiHidden="0" w:uiPriority="62" w:unhideWhenUsed="0"/>
-    <w:lsdException w:name="Medium Shading 1 Accent 4" w:semiHidden="0" w:uiPriority="63" w:unhideWhenUsed="0"/>
-    <w:lsdException w:name="Medium Shading 2 Accent 4" w:semiHidden="0" w:uiPriority="64" w:unhideWhenUsed="0"/>
-    <w:lsdException w:name="Medium List 1 Accent 4" w:semiHidden="0" w:uiPriority="65" w:unhideWhenUsed="0"/>
-    <w:lsdException w:name="Medium List 2 Accent 4" w:semiHidden="0" w:uiPriority="66" w:unhideWhenUsed="0"/>
-    <w:lsdException w:name="Medium Grid 1 Accent 4" w:semiHidden="0" w:uiPriority="67" w:unhideWhenUsed="0"/>
-    <w:lsdException w:name="Medium Grid 2 Accent 4" w:semiHidden="0" w:uiPriority="68" w:unhideWhenUsed="0"/>
-    <w:lsdException w:name="Medium Grid 3 Accent 4" w:semiHidden="0" w:uiPriority="69" w:unhideWhenUsed="0"/>
-    <w:lsdException w:name="Dark List Accent 4" w:semiHidden="0" w:uiPriority="70" w:unhideWhenUsed="0"/>
-    <w:lsdException w:name="Colorful Shading Accent 4" w:semiHidden="0" w:uiPriority="71" w:unhideWhenUsed="0"/>
-    <w:lsdException w:name="Colorful List Accent 4" w:semiHidden="0" w:uiPriority="72" w:unhideWhenUsed="0"/>
-    <w:lsdException w:name="Colorful Grid Accent 4" w:semiHidden="0" w:uiPriority="73" w:unhideWhenUsed="0"/>
-    <w:lsdException w:name="Light Shading Accent 5" w:semiHidden="0" w:uiPriority="60" w:unhideWhenUsed="0"/>
-    <w:lsdException w:name="Light List Accent 5" w:semiHidden="0" w:uiPriority="61" w:unhideWhenUsed="0"/>
-    <w:lsdException w:name="Light Grid Accent 5" w:semiHidden="0" w:uiPriority="62" w:unhideWhenUsed="0"/>
-    <w:lsdException w:name="Medium Shading 1 Accent 5" w:semiHidden="0" w:uiPriority="63" w:unhideWhenUsed="0"/>
-    <w:lsdException w:name="Medium Shading 2 Accent 5" w:semiHidden="0" w:uiPriority="64" w:unhideWhenUsed="0"/>
-    <w:lsdException w:name="Medium List 1 Accent 5" w:semiHidden="0" w:uiPriority="65" w:unhideWhenUsed="0"/>
-    <w:lsdException w:name="Medium List 2 Accent 5" w:semiHidden="0" w:uiPriority="66" w:unhideWhenUsed="0"/>
-    <w:lsdException w:name="Medium Grid 1 Accent 5" w:semiHidden="0" w:uiPriority="67" w:unhideWhenUsed="0"/>
-    <w:lsdException w:name="Medium Grid 2 Accent 5" w:semiHidden="0" w:uiPriority="68" w:unhideWhenUsed="0"/>
-    <w:lsdException w:name="Medium Grid 3 Accent 5" w:semiHidden="0" w:uiPriority="69" w:unhideWhenUsed="0"/>
-    <w:lsdException w:name="Dark List Accent 5" w:semiHidden="0" w:uiPriority="70" w:unhideWhenUsed="0"/>
-    <w:lsdException w:name="Colorful Shading Accent 5" w:semiHidden="0" w:uiPriority="71" w:unhideWhenUsed="0"/>
-    <w:lsdException w:name="Colorful List Accent 5" w:semiHidden="0" w:uiPriority="72" w:unhideWhenUsed="0"/>
-    <w:lsdException w:name="Colorful Grid Accent 5" w:semiHidden="0" w:uiPriority="73" w:unhideWhenUsed="0"/>
-    <w:lsdException w:name="Light Shading Accent 6" w:semiHidden="0" w:uiPriority="60" w:unhideWhenUsed="0"/>
-    <w:lsdException w:name="Light List Accent 6" w:semiHidden="0" w:uiPriority="61" w:unhideWhenUsed="0"/>
-    <w:lsdException w:name="Light Grid Accent 6" w:semiHidden="0" w:uiPriority="62" w:unhideWhenUsed="0"/>
-    <w:lsdException w:name="Medium Shading 1 Accent 6" w:semiHidden="0" w:uiPriority="63" w:unhideWhenUsed="0"/>
-    <w:lsdException w:name="Medium Shading 2 Accent 6" w:semiHidden="0" w:uiPriority="64" w:unhideWhenUsed="0"/>
-    <w:lsdException w:name="Medium List 1 Accent 6" w:semiHidden="0" w:uiPriority="65" w:unhideWhenUsed="0"/>
-    <w:lsdException w:name="Medium List 2 Accent 6" w:semiHidden="0" w:uiPriority="66" w:unhideWhenUsed="0"/>
-    <w:lsdException w:name="Medium Grid 1 Accent 6" w:semiHidden="0" w:uiPriority="67" w:unhideWhenUsed="0"/>
-    <w:lsdException w:name="Medium Grid 2 Accent 6" w:semiHidden="0" w:uiPriority="68" w:unhideWhenUsed="0"/>
-    <w:lsdException w:name="Medium Grid 3 Accent 6" w:semiHidden="0" w:uiPriority="69" w:unhideWhenUsed="0"/>
-    <w:lsdException w:name="Dark List Accent 6" w:semiHidden="0" w:uiPriority="70" w:unhideWhenUsed="0"/>
-    <w:lsdException w:name="Colorful Shading Accent 6" w:semiHidden="0" w:uiPriority="71" w:unhideWhenUsed="0"/>
-    <w:lsdException w:name="Colorful List Accent 6" w:semiHidden="0" w:uiPriority="72" w:unhideWhenUsed="0"/>
-    <w:lsdException w:name="Colorful Grid Accent 6" w:semiHidden="0" w:uiPriority="73" w:unhideWhenUsed="0"/>
-    <w:lsdException w:name="Subtle Emphasis" w:semiHidden="0" w:uiPriority="19" w:unhideWhenUsed="0" w:qFormat="1"/>
-    <w:lsdException w:name="Intense Emphasis" w:semiHidden="0" w:uiPriority="21" w:unhideWhenUsed="0" w:qFormat="1"/>
-    <w:lsdException w:name="Subtle Reference" w:semiHidden="0" w:uiPriority="31" w:unhideWhenUsed="0" w:qFormat="1"/>
-    <w:lsdException w:name="Intense Reference" w:semiHidden="0" w:uiPriority="32" w:unhideWhenUsed="0" w:qFormat="1"/>
-    <w:lsdException w:name="Book Title" w:semiHidden="0" w:uiPriority="33" w:unhideWhenUsed="0" w:qFormat="1"/>
-    <w:lsdException w:name="Bibliography" w:uiPriority="37"/>
-    <w:lsdException w:name="TOC Heading" w:uiPriority="39" w:qFormat="1"/>
+  <w:latentStyles w:defLockedState="0" w:defUIPriority="99" w:defSemiHidden="0" w:defUnhideWhenUsed="0" w:defQFormat="0" w:count="371">
+    <w:lsdException w:name="Normal" w:uiPriority="0" w:qFormat="1"/>
+    <w:lsdException w:name="heading 1" w:uiPriority="9" w:qFormat="1"/>
+    <w:lsdException w:name="heading 2" w:semiHidden="1" w:uiPriority="9" w:unhideWhenUsed="1" w:qFormat="1"/>
+    <w:lsdException w:name="heading 3" w:semiHidden="1" w:uiPriority="9" w:unhideWhenUsed="1" w:qFormat="1"/>
+    <w:lsdException w:name="heading 4" w:semiHidden="1" w:uiPriority="9" w:unhideWhenUsed="1" w:qFormat="1"/>
+    <w:lsdException w:name="heading 5" w:semiHidden="1" w:uiPriority="9" w:unhideWhenUsed="1" w:qFormat="1"/>
+    <w:lsdException w:name="heading 6" w:semiHidden="1" w:uiPriority="9" w:unhideWhenUsed="1" w:qFormat="1"/>
+    <w:lsdException w:name="heading 7" w:semiHidden="1" w:uiPriority="9" w:unhideWhenUsed="1" w:qFormat="1"/>
+    <w:lsdException w:name="heading 8" w:semiHidden="1" w:uiPriority="9" w:unhideWhenUsed="1" w:qFormat="1"/>
+    <w:lsdException w:name="heading 9" w:semiHidden="1" w:uiPriority="9" w:unhideWhenUsed="1" w:qFormat="1"/>
+    <w:lsdException w:name="index 1" w:semiHidden="1" w:unhideWhenUsed="1"/>
+    <w:lsdException w:name="index 2" w:semiHidden="1" w:unhideWhenUsed="1"/>
+    <w:lsdException w:name="index 3" w:semiHidden="1" w:unhideWhenUsed="1"/>
+    <w:lsdException w:name="index 4" w:semiHidden="1" w:unhideWhenUsed="1"/>
+    <w:lsdException w:name="index 5" w:semiHidden="1" w:unhideWhenUsed="1"/>
+    <w:lsdException w:name="index 6" w:semiHidden="1" w:unhideWhenUsed="1"/>
+    <w:lsdException w:name="index 7" w:semiHidden="1" w:unhideWhenUsed="1"/>
+    <w:lsdException w:name="index 8" w:semiHidden="1" w:unhideWhenUsed="1"/>
+    <w:lsdException w:name="index 9" w:semiHidden="1" w:unhideWhenUsed="1"/>
+    <w:lsdException w:name="toc 1" w:semiHidden="1" w:uiPriority="39" w:unhideWhenUsed="1"/>
+    <w:lsdException w:name="toc 2" w:semiHidden="1" w:uiPriority="39" w:unhideWhenUsed="1"/>
+    <w:lsdException w:name="toc 3" w:semiHidden="1" w:uiPriority="39" w:unhideWhenUsed="1"/>
+    <w:lsdException w:name="toc 4" w:semiHidden="1" w:uiPriority="39" w:unhideWhenUsed="1"/>
+    <w:lsdException w:name="toc 5" w:semiHidden="1" w:uiPriority="39" w:unhideWhenUsed="1"/>
+    <w:lsdException w:name="toc 6" w:semiHidden="1" w:uiPriority="39" w:unhideWhenUsed="1"/>
+    <w:lsdException w:name="toc 7" w:semiHidden="1" w:uiPriority="39" w:unhideWhenUsed="1"/>
+    <w:lsdException w:name="toc 8" w:semiHidden="1" w:uiPriority="39" w:unhideWhenUsed="1"/>
+    <w:lsdException w:name="toc 9" w:semiHidden="1" w:uiPriority="39" w:unhideWhenUsed="1"/>
+    <w:lsdException w:name="Normal Indent" w:semiHidden="1" w:unhideWhenUsed="1"/>
+    <w:lsdException w:name="footnote text" w:semiHidden="1" w:unhideWhenUsed="1"/>
+    <w:lsdException w:name="annotation text" w:semiHidden="1" w:unhideWhenUsed="1"/>
+    <w:lsdException w:name="header" w:semiHidden="1" w:unhideWhenUsed="1"/>
+    <w:lsdException w:name="footer" w:semiHidden="1" w:unhideWhenUsed="1"/>
+    <w:lsdException w:name="index heading" w:semiHidden="1" w:unhideWhenUsed="1"/>
+    <w:lsdException w:name="caption" w:semiHidden="1" w:uiPriority="35" w:unhideWhenUsed="1" w:qFormat="1"/>
+    <w:lsdException w:name="table of figures" w:semiHidden="1" w:unhideWhenUsed="1"/>
+    <w:lsdException w:name="envelope address" w:semiHidden="1" w:unhideWhenUsed="1"/>
+    <w:lsdException w:name="envelope return" w:semiHidden="1" w:unhideWhenUsed="1"/>
+    <w:lsdException w:name="footnote reference" w:semiHidden="1" w:unhideWhenUsed="1"/>
+    <w:lsdException w:name="annotation reference" w:semiHidden="1" w:unhideWhenUsed="1"/>
+    <w:lsdException w:name="line number" w:semiHidden="1" w:unhideWhenUsed="1"/>
+    <w:lsdException w:name="page number" w:semiHidden="1" w:unhideWhenUsed="1"/>
+    <w:lsdException w:name="endnote reference" w:semiHidden="1" w:unhideWhenUsed="1"/>
+    <w:lsdException w:name="endnote text" w:semiHidden="1" w:unhideWhenUsed="1"/>
+    <w:lsdException w:name="table of authorities" w:semiHidden="1" w:unhideWhenUsed="1"/>
+    <w:lsdException w:name="macro" w:semiHidden="1" w:unhideWhenUsed="1"/>
+    <w:lsdException w:name="toa heading" w:semiHidden="1" w:unhideWhenUsed="1"/>
+    <w:lsdException w:name="List" w:semiHidden="1" w:unhideWhenUsed="1"/>
+    <w:lsdException w:name="List Bullet" w:semiHidden="1" w:unhideWhenUsed="1"/>
+    <w:lsdException w:name="List Number" w:semiHidden="1" w:unhideWhenUsed="1"/>
+    <w:lsdException w:name="List 2" w:semiHidden="1" w:unhideWhenUsed="1"/>
+    <w:lsdException w:name="List 3" w:semiHidden="1" w:unhideWhenUsed="1"/>
+    <w:lsdException w:name="List 4" w:semiHidden="1" w:unhideWhenUsed="1"/>
+    <w:lsdException w:name="List 5" w:semiHidden="1" w:unhideWhenUsed="1"/>
+    <w:lsdException w:name="List Bullet 2" w:semiHidden="1" w:unhideWhenUsed="1"/>
+    <w:lsdException w:name="List Bullet 3" w:semiHidden="1" w:unhideWhenUsed="1"/>
+    <w:lsdException w:name="List Bullet 4" w:semiHidden="1" w:unhideWhenUsed="1"/>
+    <w:lsdException w:name="List Bullet 5" w:semiHidden="1" w:unhideWhenUsed="1"/>
+    <w:lsdException w:name="List Number 2" w:semiHidden="1" w:unhideWhenUsed="1"/>
+    <w:lsdException w:name="List Number 3" w:semiHidden="1" w:unhideWhenUsed="1"/>
+    <w:lsdException w:name="List Number 4" w:semiHidden="1" w:unhideWhenUsed="1"/>
+    <w:lsdException w:name="List Number 5" w:semiHidden="1" w:unhideWhenUsed="1"/>
+    <w:lsdException w:name="Title" w:uiPriority="10" w:qFormat="1"/>
+    <w:lsdException w:name="Closing" w:semiHidden="1" w:unhideWhenUsed="1"/>
+    <w:lsdException w:name="Signature" w:semiHidden="1" w:unhideWhenUsed="1"/>
+    <w:lsdException w:name="Default Paragraph Font" w:semiHidden="1" w:uiPriority="1" w:unhideWhenUsed="1"/>
+    <w:lsdException w:name="Body Text" w:semiHidden="1" w:unhideWhenUsed="1"/>
+    <w:lsdException w:name="Body Text Indent" w:semiHidden="1" w:unhideWhenUsed="1"/>
+    <w:lsdException w:name="List Continue" w:semiHidden="1" w:unhideWhenUsed="1"/>
+    <w:lsdException w:name="List Continue 2" w:semiHidden="1" w:unhideWhenUsed="1"/>
+    <w:lsdException w:name="List Continue 3" w:semiHidden="1" w:unhideWhenUsed="1"/>
+    <w:lsdException w:name="List Continue 4" w:semiHidden="1" w:unhideWhenUsed="1"/>
+    <w:lsdException w:name="List Continue 5" w:semiHidden="1" w:unhideWhenUsed="1"/>
+    <w:lsdException w:name="Message Header" w:semiHidden="1" w:unhideWhenUsed="1"/>
+    <w:lsdException w:name="Subtitle" w:uiPriority="11" w:qFormat="1"/>
+    <w:lsdException w:name="Salutation" w:semiHidden="1" w:unhideWhenUsed="1"/>
+    <w:lsdException w:name="Date" w:semiHidden="1" w:unhideWhenUsed="1"/>
+    <w:lsdException w:name="Body Text First Indent" w:semiHidden="1" w:unhideWhenUsed="1"/>
+    <w:lsdException w:name="Body Text First Indent 2" w:semiHidden="1" w:unhideWhenUsed="1"/>
+    <w:lsdException w:name="Note Heading" w:semiHidden="1" w:unhideWhenUsed="1"/>
+    <w:lsdException w:name="Body Text 2" w:semiHidden="1" w:unhideWhenUsed="1"/>
+    <w:lsdException w:name="Body Text 3" w:semiHidden="1" w:unhideWhenUsed="1"/>
+    <w:lsdException w:name="Body Text Indent 2" w:semiHidden="1" w:unhideWhenUsed="1"/>
+    <w:lsdException w:name="Body Text Indent 3" w:semiHidden="1" w:unhideWhenUsed="1"/>
+    <w:lsdException w:name="Block Text" w:semiHidden="1" w:unhideWhenUsed="1"/>
+    <w:lsdException w:name="Hyperlink" w:semiHidden="1" w:unhideWhenUsed="1"/>
+    <w:lsdException w:name="FollowedHyperlink" w:semiHidden="1" w:unhideWhenUsed="1"/>
+    <w:lsdException w:name="Strong" w:uiPriority="22" w:qFormat="1"/>
+    <w:lsdException w:name="Emphasis" w:uiPriority="20" w:qFormat="1"/>
+    <w:lsdException w:name="Document Map" w:semiHidden="1" w:unhideWhenUsed="1"/>
+    <w:lsdException w:name="Plain Text" w:semiHidden="1" w:unhideWhenUsed="1"/>
+    <w:lsdException w:name="E-mail Signature" w:semiHidden="1" w:unhideWhenUsed="1"/>
+    <w:lsdException w:name="HTML Top of Form" w:semiHidden="1" w:unhideWhenUsed="1"/>
+    <w:lsdException w:name="HTML Bottom of Form" w:semiHidden="1" w:unhideWhenUsed="1"/>
+    <w:lsdException w:name="Normal (Web)" w:semiHidden="1" w:unhideWhenUsed="1"/>
+    <w:lsdException w:name="HTML Acronym" w:semiHidden="1" w:unhideWhenUsed="1"/>
+    <w:lsdException w:name="HTML Address" w:semiHidden="1" w:unhideWhenUsed="1"/>
+    <w:lsdException w:name="HTML Cite" w:semiHidden="1" w:unhideWhenUsed="1"/>
+    <w:lsdException w:name="HTML Code" w:semiHidden="1" w:unhideWhenUsed="1"/>
+    <w:lsdException w:name="HTML Definition" w:semiHidden="1" w:unhideWhenUsed="1"/>
+    <w:lsdException w:name="HTML Keyboard" w:semiHidden="1" w:unhideWhenUsed="1"/>
+    <w:lsdException w:name="HTML Preformatted" w:semiHidden="1" w:unhideWhenUsed="1"/>
+    <w:lsdException w:name="HTML Sample" w:semiHidden="1" w:unhideWhenUsed="1"/>
+    <w:lsdException w:name="HTML Typewriter" w:semiHidden="1" w:unhideWhenUsed="1"/>
+    <w:lsdException w:name="HTML Variable" w:semiHidden="1" w:unhideWhenUsed="1"/>
+    <w:lsdException w:name="Normal Table" w:semiHidden="1" w:unhideWhenUsed="1"/>
+    <w:lsdException w:name="annotation subject" w:semiHidden="1" w:unhideWhenUsed="1"/>
+    <w:lsdException w:name="No List" w:semiHidden="1" w:unhideWhenUsed="1"/>
+    <w:lsdException w:name="Outline List 1" w:semiHidden="1" w:unhideWhenUsed="1"/>
+    <w:lsdException w:name="Outline List 2" w:semiHidden="1" w:unhideWhenUsed="1"/>
+    <w:lsdException w:name="Outline List 3" w:semiHidden="1" w:unhideWhenUsed="1"/>
+    <w:lsdException w:name="Table Simple 1" w:semiHidden="1" w:unhideWhenUsed="1"/>
+    <w:lsdException w:name="Table Simple 2" w:semiHidden="1" w:unhideWhenUsed="1"/>
+    <w:lsdException w:name="Table Simple 3" w:semiHidden="1" w:unhideWhenUsed="1"/>
+    <w:lsdException w:name="Table Classic 1" w:semiHidden="1" w:unhideWhenUsed="1"/>
+    <w:lsdException w:name="Table Classic 2" w:semiHidden="1" w:unhideWhenUsed="1"/>
+    <w:lsdException w:name="Table Classic 3" w:semiHidden="1" w:unhideWhenUsed="1"/>
+    <w:lsdException w:name="Table Classic 4" w:semiHidden="1" w:unhideWhenUsed="1"/>
+    <w:lsdException w:name="Table Colorful 1" w:semiHidden="1" w:unhideWhenUsed="1"/>
+    <w:lsdException w:name="Table Colorful 2" w:semiHidden="1" w:unhideWhenUsed="1"/>
+    <w:lsdException w:name="Table Colorful 3" w:semiHidden="1" w:unhideWhenUsed="1"/>
+    <w:lsdException w:name="Table Columns 1" w:semiHidden="1" w:unhideWhenUsed="1"/>
+    <w:lsdException w:name="Table Columns 2" w:semiHidden="1" w:unhideWhenUsed="1"/>
+    <w:lsdException w:name="Table Columns 3" w:semiHidden="1" w:unhideWhenUsed="1"/>
+    <w:lsdException w:name="Table Columns 4" w:semiHidden="1" w:unhideWhenUsed="1"/>
+    <w:lsdException w:name="Table Columns 5" w:semiHidden="1" w:unhideWhenUsed="1"/>
+    <w:lsdException w:name="Table Grid 1" w:semiHidden="1" w:unhideWhenUsed="1"/>
+    <w:lsdException w:name="Table Grid 2" w:semiHidden="1" w:unhideWhenUsed="1"/>
+    <w:lsdException w:name="Table Grid 3" w:semiHidden="1" w:unhideWhenUsed="1"/>
+    <w:lsdException w:name="Table Grid 4" w:semiHidden="1" w:unhideWhenUsed="1"/>
+    <w:lsdException w:name="Table Grid 5" w:semiHidden="1" w:unhideWhenUsed="1"/>
+    <w:lsdException w:name="Table Grid 6" w:semiHidden="1" w:unhideWhenUsed="1"/>
+    <w:lsdException w:name="Table Grid 7" w:semiHidden="1" w:unhideWhenUsed="1"/>
+    <w:lsdException w:name="Table Grid 8" w:semiHidden="1" w:unhideWhenUsed="1"/>
+    <w:lsdException w:name="Table List 1" w:semiHidden="1" w:unhideWhenUsed="1"/>
+    <w:lsdException w:name="Table List 2" w:semiHidden="1" w:unhideWhenUsed="1"/>
+    <w:lsdException w:name="Table List 3" w:semiHidden="1" w:unhideWhenUsed="1"/>
+    <w:lsdException w:name="Table List 4" w:semiHidden="1" w:unhideWhenUsed="1"/>
+    <w:lsdException w:name="Table List 5" w:semiHidden="1" w:unhideWhenUsed="1"/>
+    <w:lsdException w:name="Table List 6" w:semiHidden="1" w:unhideWhenUsed="1"/>
+    <w:lsdException w:name="Table List 7" w:semiHidden="1" w:unhideWhenUsed="1"/>
+    <w:lsdException w:name="Table List 8" w:semiHidden="1" w:unhideWhenUsed="1"/>
+    <w:lsdException w:name="Table 3D effects 1" w:semiHidden="1" w:unhideWhenUsed="1"/>
+    <w:lsdException w:name="Table 3D effects 2" w:semiHidden="1" w:unhideWhenUsed="1"/>
+    <w:lsdException w:name="Table 3D effects 3" w:semiHidden="1" w:unhideWhenUsed="1"/>
+    <w:lsdException w:name="Table Contemporary" w:semiHidden="1" w:unhideWhenUsed="1"/>
+    <w:lsdException w:name="Table Elegant" w:semiHidden="1" w:unhideWhenUsed="1"/>
+    <w:lsdException w:name="Table Professional" w:semiHidden="1" w:unhideWhenUsed="1"/>
+    <w:lsdException w:name="Table Subtle 1" w:semiHidden="1" w:unhideWhenUsed="1"/>
+    <w:lsdException w:name="Table Subtle 2" w:semiHidden="1" w:unhideWhenUsed="1"/>
+    <w:lsdException w:name="Table Web 1" w:semiHidden="1" w:unhideWhenUsed="1"/>
+    <w:lsdException w:name="Table Web 2" w:semiHidden="1" w:unhideWhenUsed="1"/>
+    <w:lsdException w:name="Table Web 3" w:semiHidden="1" w:unhideWhenUsed="1"/>
+    <w:lsdException w:name="Balloon Text" w:semiHidden="1" w:unhideWhenUsed="1"/>
+    <w:lsdException w:name="Table Grid" w:uiPriority="59"/>
+    <w:lsdException w:name="Table Theme" w:semiHidden="1" w:unhideWhenUsed="1"/>
+    <w:lsdException w:name="Placeholder Text" w:semiHidden="1"/>
+    <w:lsdException w:name="No Spacing" w:uiPriority="1" w:qFormat="1"/>
+    <w:lsdException w:name="Light Shading" w:uiPriority="60"/>
+    <w:lsdException w:name="Light List" w:uiPriority="61"/>
+    <w:lsdException w:name="Light Grid" w:uiPriority="62"/>
+    <w:lsdException w:name="Medium Shading 1" w:uiPriority="63"/>
+    <w:lsdException w:name="Medium Shading 2" w:uiPriority="64"/>
+    <w:lsdException w:name="Medium List 1" w:uiPriority="65"/>
+    <w:lsdException w:name="Medium List 2" w:uiPriority="66"/>
+    <w:lsdException w:name="Medium Grid 1" w:uiPriority="67"/>
+    <w:lsdException w:name="Medium Grid 2" w:uiPriority="68"/>
+    <w:lsdException w:name="Medium Grid 3" w:uiPriority="69"/>
+    <w:lsdException w:name="Dark List" w:uiPriority="70"/>
+    <w:lsdException w:name="Colorful Shading" w:uiPriority="71"/>
+    <w:lsdException w:name="Colorful List" w:uiPriority="72"/>
+    <w:lsdException w:name="Colorful Grid" w:uiPriority="73"/>
+    <w:lsdException w:name="Light Shading Accent 1" w:uiPriority="60"/>
+    <w:lsdException w:name="Light List Accent 1" w:uiPriority="61"/>
+    <w:lsdException w:name="Light Grid Accent 1" w:uiPriority="62"/>
+    <w:lsdException w:name="Medium Shading 1 Accent 1" w:uiPriority="63"/>
+    <w:lsdException w:name="Medium Shading 2 Accent 1" w:uiPriority="64"/>
+    <w:lsdException w:name="Medium List 1 Accent 1" w:uiPriority="65"/>
+    <w:lsdException w:name="Revision" w:semiHidden="1"/>
+    <w:lsdException w:name="List Paragraph" w:uiPriority="34" w:qFormat="1"/>
+    <w:lsdException w:name="Quote" w:uiPriority="29" w:qFormat="1"/>
+    <w:lsdException w:name="Intense Quote" w:uiPriority="30" w:qFormat="1"/>
+    <w:lsdException w:name="Medium List 2 Accent 1" w:uiPriority="66"/>
+    <w:lsdException w:name="Medium Grid 1 Accent 1" w:uiPriority="67"/>
+    <w:lsdException w:name="Medium Grid 2 Accent 1" w:uiPriority="68"/>
+    <w:lsdException w:name="Medium Grid 3 Accent 1" w:uiPriority="69"/>
+    <w:lsdException w:name="Dark List Accent 1" w:uiPriority="70"/>
+    <w:lsdException w:name="Colorful Shading Accent 1" w:uiPriority="71"/>
+    <w:lsdException w:name="Colorful List Accent 1" w:uiPriority="72"/>
+    <w:lsdException w:name="Colorful Grid Accent 1" w:uiPriority="73"/>
+    <w:lsdException w:name="Light Shading Accent 2" w:uiPriority="60"/>
+    <w:lsdException w:name="Light List Accent 2" w:uiPriority="61"/>
+    <w:lsdException w:name="Light Grid Accent 2" w:uiPriority="62"/>
+    <w:lsdException w:name="Medium Shading 1 Accent 2" w:uiPriority="63"/>
+    <w:lsdException w:name="Medium Shading 2 Accent 2" w:uiPriority="64"/>
+    <w:lsdException w:name="Medium List 1 Accent 2" w:uiPriority="65"/>
+    <w:lsdException w:name="Medium List 2 Accent 2" w:uiPriority="66"/>
+    <w:lsdException w:name="Medium Grid 1 Accent 2" w:uiPriority="67"/>
+    <w:lsdException w:name="Medium Grid 2 Accent 2" w:uiPriority="68"/>
+    <w:lsdException w:name="Medium Grid 3 Accent 2" w:uiPriority="69"/>
+    <w:lsdException w:name="Dark List Accent 2" w:uiPriority="70"/>
+    <w:lsdException w:name="Colorful Shading Accent 2" w:uiPriority="71"/>
+    <w:lsdException w:name="Colorful List Accent 2" w:uiPriority="72"/>
+    <w:lsdException w:name="Colorful Grid Accent 2" w:uiPriority="73"/>
+    <w:lsdException w:name="Light Shading Accent 3" w:uiPriority="60"/>
+    <w:lsdException w:name="Light List Accent 3" w:uiPriority="61"/>
+    <w:lsdException w:name="Light Grid Accent 3" w:uiPriority="62"/>
+    <w:lsdException w:name="Medium Shading 1 Accent 3" w:uiPriority="63"/>
+    <w:lsdException w:name="Medium Shading 2 Accent 3" w:uiPriority="64"/>
+    <w:lsdException w:name="Medium List 1 Accent 3" w:uiPriority="65"/>
+    <w:lsdException w:name="Medium List 2 Accent 3" w:uiPriority="66"/>
+    <w:lsdException w:name="Medium Grid 1 Accent 3" w:uiPriority="67"/>
+    <w:lsdException w:name="Medium Grid 2 Accent 3" w:uiPriority="68"/>
+    <w:lsdException w:name="Medium Grid 3 Accent 3" w:uiPriority="69"/>
+    <w:lsdException w:name="Dark List Accent 3" w:uiPriority="70"/>
+    <w:lsdException w:name="Colorful Shading Accent 3" w:uiPriority="71"/>
+    <w:lsdException w:name="Colorful List Accent 3" w:uiPriority="72"/>
+    <w:lsdException w:name="Colorful Grid Accent 3" w:uiPriority="73"/>
+    <w:lsdException w:name="Light Shading Accent 4" w:uiPriority="60"/>
+    <w:lsdException w:name="Light List Accent 4" w:uiPriority="61"/>
+    <w:lsdException w:name="Light Grid Accent 4" w:uiPriority="62"/>
+    <w:lsdException w:name="Medium Shading 1 Accent 4" w:uiPriority="63"/>
+    <w:lsdException w:name="Medium Shading 2 Accent 4" w:uiPriority="64"/>
+    <w:lsdException w:name="Medium List 1 Accent 4" w:uiPriority="65"/>
+    <w:lsdException w:name="Medium List 2 Accent 4" w:uiPriority="66"/>
+    <w:lsdException w:name="Medium Grid 1 Accent 4" w:uiPriority="67"/>
+    <w:lsdException w:name="Medium Grid 2 Accent 4" w:uiPriority="68"/>
+    <w:lsdException w:name="Medium Grid 3 Accent 4" w:uiPriority="69"/>
+    <w:lsdException w:name="Dark List Accent 4" w:uiPriority="70"/>
+    <w:lsdException w:name="Colorful Shading Accent 4" w:uiPriority="71"/>
+    <w:lsdException w:name="Colorful List Accent 4" w:uiPriority="72"/>
+    <w:lsdException w:name="Colorful Grid Accent 4" w:uiPriority="73"/>
+    <w:lsdException w:name="Light Shading Accent 5" w:uiPriority="60"/>
+    <w:lsdException w:name="Light List Accent 5" w:uiPriority="61"/>
+    <w:lsdException w:name="Light Grid Accent 5" w:uiPriority="62"/>
+    <w:lsdException w:name="Medium Shading 1 Accent 5" w:uiPriority="63"/>
+    <w:lsdException w:name="Medium Shading 2 Accent 5" w:uiPriority="64"/>
+    <w:lsdException w:name="Medium List 1 Accent 5" w:uiPriority="65"/>
+    <w:lsdException w:name="Medium List 2 Accent 5" w:uiPriority="66"/>
+    <w:lsdException w:name="Medium Grid 1 Accent 5" w:uiPriority="67"/>
+    <w:lsdException w:name="Medium Grid 2 Accent 5" w:uiPriority="68"/>
+    <w:lsdException w:name="Medium Grid 3 Accent 5" w:uiPriority="69"/>
+    <w:lsdException w:name="Dark List Accent 5" w:uiPriority="70"/>
+    <w:lsdException w:name="Colorful Shading Accent 5" w:uiPriority="71"/>
+    <w:lsdException w:name="Colorful List Accent 5" w:uiPriority="72"/>
+    <w:lsdException w:name="Colorful Grid Accent 5" w:uiPriority="73"/>
+    <w:lsdException w:name="Light Shading Accent 6" w:uiPriority="60"/>
+    <w:lsdException w:name="Light List Accent 6" w:uiPriority="61"/>
+    <w:lsdException w:name="Light Grid Accent 6" w:uiPriority="62"/>
+    <w:lsdException w:name="Medium Shading 1 Accent 6" w:uiPriority="63"/>
+    <w:lsdException w:name="Medium Shading 2 Accent 6" w:uiPriority="64"/>
+    <w:lsdException w:name="Medium List 1 Accent 6" w:uiPriority="65"/>
+    <w:lsdException w:name="Medium List 2 Accent 6" w:uiPriority="66"/>
+    <w:lsdException w:name="Medium Grid 1 Accent 6" w:uiPriority="67"/>
+    <w:lsdException w:name="Medium Grid 2 Accent 6" w:uiPriority="68"/>
+    <w:lsdException w:name="Medium Grid 3 Accent 6" w:uiPriority="69"/>
+    <w:lsdException w:name="Dark List Accent 6" w:uiPriority="70"/>
+    <w:lsdException w:name="Colorful Shading Accent 6" w:uiPriority="71"/>
+    <w:lsdException w:name="Colorful List Accent 6" w:uiPriority="72"/>
+    <w:lsdException w:name="Colorful Grid Accent 6" w:uiPriority="73"/>
+    <w:lsdException w:name="Subtle Emphasis" w:uiPriority="19" w:qFormat="1"/>
+    <w:lsdException w:name="Intense Emphasis" w:uiPriority="21" w:qFormat="1"/>
+    <w:lsdException w:name="Subtle Reference" w:uiPriority="31" w:qFormat="1"/>
+    <w:lsdException w:name="Intense Reference" w:uiPriority="32" w:qFormat="1"/>
+    <w:lsdException w:name="Book Title" w:uiPriority="33" w:qFormat="1"/>
+    <w:lsdException w:name="Bibliography" w:semiHidden="1" w:uiPriority="37" w:unhideWhenUsed="1"/>
+    <w:lsdException w:name="TOC Heading" w:semiHidden="1" w:uiPriority="39" w:unhideWhenUsed="1" w:qFormat="1"/>
+    <w:lsdException w:name="Plain Table 1" w:uiPriority="41"/>
+    <w:lsdException w:name="Plain Table 2" w:uiPriority="42"/>
+    <w:lsdException w:name="Plain Table 3" w:uiPriority="43"/>
+    <w:lsdException w:name="Plain Table 4" w:uiPriority="44"/>
+    <w:lsdException w:name="Plain Table 5" w:uiPriority="45"/>
+    <w:lsdException w:name="Grid Table Light" w:uiPriority="40"/>
+    <w:lsdException w:name="Grid Table 1 Light" w:uiPriority="46"/>
+    <w:lsdException w:name="Grid Table 2" w:uiPriority="47"/>
+    <w:lsdException w:name="Grid Table 3" w:uiPriority="48"/>
+    <w:lsdException w:name="Grid Table 4" w:uiPriority="49"/>
+    <w:lsdException w:name="Grid Table 5 Dark" w:uiPriority="50"/>
+    <w:lsdException w:name="Grid Table 6 Colorful" w:uiPriority="51"/>
+    <w:lsdException w:name="Grid Table 7 Colorful" w:uiPriority="52"/>
+    <w:lsdException w:name="Grid Table 1 Light Accent 1" w:uiPriority="46"/>
+    <w:lsdException w:name="Grid Table 2 Accent 1" w:uiPriority="47"/>
+    <w:lsdException w:name="Grid Table 3 Accent 1" w:uiPriority="48"/>
+    <w:lsdException w:name="Grid Table 4 Accent 1" w:uiPriority="49"/>
+    <w:lsdException w:name="Grid Table 5 Dark Accent 1" w:uiPriority="50"/>
+    <w:lsdException w:name="Grid Table 6 Colorful Accent 1" w:uiPriority="51"/>
+    <w:lsdException w:name="Grid Table 7 Colorful Accent 1" w:uiPriority="52"/>
+    <w:lsdException w:name="Grid Table 1 Light Accent 2" w:uiPriority="46"/>
+    <w:lsdException w:name="Grid Table 2 Accent 2" w:uiPriority="47"/>
+    <w:lsdException w:name="Grid Table 3 Accent 2" w:uiPriority="48"/>
+    <w:lsdException w:name="Grid Table 4 Accent 2" w:uiPriority="49"/>
+    <w:lsdException w:name="Grid Table 5 Dark Accent 2" w:uiPriority="50"/>
+    <w:lsdException w:name="Grid Table 6 Colorful Accent 2" w:uiPriority="51"/>
+    <w:lsdException w:name="Grid Table 7 Colorful Accent 2" w:uiPriority="52"/>
+    <w:lsdException w:name="Grid Table 1 Light Accent 3" w:uiPriority="46"/>
+    <w:lsdException w:name="Grid Table 2 Accent 3" w:uiPriority="47"/>
+    <w:lsdException w:name="Grid Table 3 Accent 3" w:uiPriority="48"/>
+    <w:lsdException w:name="Grid Table 4 Accent 3" w:uiPriority="49"/>
+    <w:lsdException w:name="Grid Table 5 Dark Accent 3" w:uiPriority="50"/>
+    <w:lsdException w:name="Grid Table 6 Colorful Accent 3" w:uiPriority="51"/>
+    <w:lsdException w:name="Grid Table 7 Colorful Accent 3" w:uiPriority="52"/>
+    <w:lsdException w:name="Grid Table 1 Light Accent 4" w:uiPriority="46"/>
+    <w:lsdException w:name="Grid Table 2 Accent 4" w:uiPriority="47"/>
+    <w:lsdException w:name="Grid Table 3 Accent 4" w:uiPriority="48"/>
+    <w:lsdException w:name="Grid Table 4 Accent 4" w:uiPriority="49"/>
+    <w:lsdException w:name="Grid Table 5 Dark Accent 4" w:uiPriority="50"/>
+    <w:lsdException w:name="Grid Table 6 Colorful Accent 4" w:uiPriority="51"/>
+    <w:lsdException w:name="Grid Table 7 Colorful Accent 4" w:uiPriority="52"/>
+    <w:lsdException w:name="Grid Table 1 Light Accent 5" w:uiPriority="46"/>
+    <w:lsdException w:name="Grid Table 2 Accent 5" w:uiPriority="47"/>
+    <w:lsdException w:name="Grid Table 3 Accent 5" w:uiPriority="48"/>
+    <w:lsdException w:name="Grid Table 4 Accent 5" w:uiPriority="49"/>
+    <w:lsdException w:name="Grid Table 5 Dark Accent 5" w:uiPriority="50"/>
+    <w:lsdException w:name="Grid Table 6 Colorful Accent 5" w:uiPriority="51"/>
+    <w:lsdException w:name="Grid Table 7 Colorful Accent 5" w:uiPriority="52"/>
+    <w:lsdException w:name="Grid Table 1 Light Accent 6" w:uiPriority="46"/>
+    <w:lsdException w:name="Grid Table 2 Accent 6" w:uiPriority="47"/>
+    <w:lsdException w:name="Grid Table 3 Accent 6" w:uiPriority="48"/>
+    <w:lsdException w:name="Grid Table 4 Accent 6" w:uiPriority="49"/>
+    <w:lsdException w:name="Grid Table 5 Dark Accent 6" w:uiPriority="50"/>
+    <w:lsdException w:name="Grid Table 6 Colorful Accent 6" w:uiPriority="51"/>
+    <w:lsdException w:name="Grid Table 7 Colorful Accent 6" w:uiPriority="52"/>
+    <w:lsdException w:name="List Table 1 Light" w:uiPriority="46"/>
+    <w:lsdException w:name="List Table 2" w:uiPriority="47"/>
+    <w:lsdException w:name="List Table 3" w:uiPriority="48"/>
+    <w:lsdException w:name="List Table 4" w:uiPriority="49"/>
+    <w:lsdException w:name="List Table 5 Dark" w:uiPriority="50"/>
+    <w:lsdException w:name="List Table 6 Colorful" w:uiPriority="51"/>
+    <w:lsdException w:name="List Table 7 Colorful" w:uiPriority="52"/>
+    <w:lsdException w:name="List Table 1 Light Accent 1" w:uiPriority="46"/>
+    <w:lsdException w:name="List Table 2 Accent 1" w:uiPriority="47"/>
+    <w:lsdException w:name="List Table 3 Accent 1" w:uiPriority="48"/>
+    <w:lsdException w:name="List Table 4 Accent 1" w:uiPriority="49"/>
+    <w:lsdException w:name="List Table 5 Dark Accent 1" w:uiPriority="50"/>
+    <w:lsdException w:name="List Table 6 Colorful Accent 1" w:uiPriority="51"/>
+    <w:lsdException w:name="List Table 7 Colorful Accent 1" w:uiPriority="52"/>
+    <w:lsdException w:name="List Table 1 Light Accent 2" w:uiPriority="46"/>
+    <w:lsdException w:name="List Table 2 Accent 2" w:uiPriority="47"/>
+    <w:lsdException w:name="List Table 3 Accent 2" w:uiPriority="48"/>
+    <w:lsdException w:name="List Table 4 Accent 2" w:uiPriority="49"/>
+    <w:lsdException w:name="List Table 5 Dark Accent 2" w:uiPriority="50"/>
+    <w:lsdException w:name="List Table 6 Colorful Accent 2" w:uiPriority="51"/>
+    <w:lsdException w:name="List Table 7 Colorful Accent 2" w:uiPriority="52"/>
+    <w:lsdException w:name="List Table 1 Light Accent 3" w:uiPriority="46"/>
+    <w:lsdException w:name="List Table 2 Accent 3" w:uiPriority="47"/>
+    <w:lsdException w:name="List Table 3 Accent 3" w:uiPriority="48"/>
+    <w:lsdException w:name="List Table 4 Accent 3" w:uiPriority="49"/>
+    <w:lsdException w:name="List Table 5 Dark Accent 3" w:uiPriority="50"/>
+    <w:lsdException w:name="List Table 6 Colorful Accent 3" w:uiPriority="51"/>
+    <w:lsdException w:name="List Table 7 Colorful Accent 3" w:uiPriority="52"/>
+    <w:lsdException w:name="List Table 1 Light Accent 4" w:uiPriority="46"/>
+    <w:lsdException w:name="List Table 2 Accent 4" w:uiPriority="47"/>
+    <w:lsdException w:name="List Table 3 Accent 4" w:uiPriority="48"/>
+    <w:lsdException w:name="List Table 4 Accent 4" w:uiPriority="49"/>
+    <w:lsdException w:name="List Table 5 Dark Accent 4" w:uiPriority="50"/>
+    <w:lsdException w:name="List Table 6 Colorful Accent 4" w:uiPriority="51"/>
+    <w:lsdException w:name="List Table 7 Colorful Accent 4" w:uiPriority="52"/>
+    <w:lsdException w:name="List Table 1 Light Accent 5" w:uiPriority="46"/>
+    <w:lsdException w:name="List Table 2 Accent 5" w:uiPriority="47"/>
+    <w:lsdException w:name="List Table 3 Accent 5" w:uiPriority="48"/>
+    <w:lsdException w:name="List Table 4 Accent 5" w:uiPriority="49"/>
+    <w:lsdException w:name="List Table 5 Dark Accent 5" w:uiPriority="50"/>
+    <w:lsdException w:name="List Table 6 Colorful Accent 5" w:uiPriority="51"/>
+    <w:lsdException w:name="List Table 7 Colorful Accent 5" w:uiPriority="52"/>
+    <w:lsdException w:name="List Table 1 Light Accent 6" w:uiPriority="46"/>
+    <w:lsdException w:name="List Table 2 Accent 6" w:uiPriority="47"/>
+    <w:lsdException w:name="List Table 3 Accent 6" w:uiPriority="48"/>
+    <w:lsdException w:name="List Table 4 Accent 6" w:uiPriority="49"/>
+    <w:lsdException w:name="List Table 5 Dark Accent 6" w:uiPriority="50"/>
+    <w:lsdException w:name="List Table 6 Colorful Accent 6" w:uiPriority="51"/>
+    <w:lsdException w:name="List Table 7 Colorful Accent 6" w:uiPriority="52"/>
   </w:latentStyles>
   <w:style w:type="paragraph" w:default="1" w:styleId="Normal">
     <w:name w:val="Normal"/>
@@ -3135,7 +2828,7 @@
 </file>
 
 <file path=customXml/itemProps1.xml><?xml version="1.0" encoding="utf-8"?>
-<ds:datastoreItem xmlns:ds="http://schemas.openxmlformats.org/officeDocument/2006/customXml" ds:itemID="{88416457-9BCB-4542-9561-6A142F5E08BC}">
+<ds:datastoreItem xmlns:ds="http://schemas.openxmlformats.org/officeDocument/2006/customXml" ds:itemID="{21806253-625E-4344-A174-D3594B157EDE}">
   <ds:schemaRefs>
     <ds:schemaRef ds:uri="http://schemas.openxmlformats.org/officeDocument/2006/bibliography"/>
   </ds:schemaRefs>

</xml_diff>

<commit_message>
Remove High School information
</commit_message>
<xml_diff>
--- a/Resume.docx
+++ b/Resume.docx
@@ -169,48 +169,6 @@
     <w:p>
       <w:pPr>
         <w:spacing w:after="0" w:line="240" w:lineRule="auto"/>
-        <w:ind w:left="360"/>
-      </w:pPr>
-      <w:r>
-        <w:rPr>
-          <w:rFonts w:ascii="Verdana" w:eastAsia="Verdana" w:hAnsi="Verdana" w:cs="Verdana"/>
-        </w:rPr>
-        <w:t>2006 to 2010</w:t>
-      </w:r>
-    </w:p>
-    <w:p>
-      <w:pPr>
-        <w:spacing w:after="0" w:line="240" w:lineRule="auto"/>
-        <w:ind w:left="360"/>
-      </w:pPr>
-      <w:r>
-        <w:rPr>
-          <w:rFonts w:ascii="Verdana" w:eastAsia="Verdana" w:hAnsi="Verdana" w:cs="Verdana"/>
-        </w:rPr>
-        <w:t xml:space="preserve">Home School, Lawrenceburg, Indiana. </w:t>
-      </w:r>
-    </w:p>
-    <w:p>
-      <w:pPr>
-        <w:spacing w:after="0" w:line="240" w:lineRule="auto"/>
-        <w:ind w:left="360"/>
-      </w:pPr>
-      <w:r>
-        <w:rPr>
-          <w:rFonts w:ascii="Verdana" w:eastAsia="Verdana" w:hAnsi="Verdana" w:cs="Verdana"/>
-        </w:rPr>
-        <w:t>GPA: 3.91/4.00.</w:t>
-      </w:r>
-    </w:p>
-    <w:p>
-      <w:pPr>
-        <w:spacing w:after="0" w:line="240" w:lineRule="auto"/>
-        <w:ind w:left="360"/>
-      </w:pPr>
-    </w:p>
-    <w:p>
-      <w:pPr>
-        <w:spacing w:after="0" w:line="240" w:lineRule="auto"/>
       </w:pPr>
       <w:r>
         <w:rPr>
@@ -395,7 +353,21 @@
         <w:rPr>
           <w:rFonts w:ascii="Verdana" w:eastAsia="Verdana" w:hAnsi="Verdana" w:cs="Verdana"/>
         </w:rPr>
-        <w:t>Part-time, Summer 2010</w:t>
+        <w:t xml:space="preserve">Part-time, </w:t>
+      </w:r>
+      <w:proofErr w:type="gramStart"/>
+      <w:r>
+        <w:rPr>
+          <w:rFonts w:ascii="Verdana" w:eastAsia="Verdana" w:hAnsi="Verdana" w:cs="Verdana"/>
+        </w:rPr>
+        <w:t>Summer</w:t>
+      </w:r>
+      <w:proofErr w:type="gramEnd"/>
+      <w:r>
+        <w:rPr>
+          <w:rFonts w:ascii="Verdana" w:eastAsia="Verdana" w:hAnsi="Verdana" w:cs="Verdana"/>
+        </w:rPr>
+        <w:t xml:space="preserve"> 2010</w:t>
       </w:r>
     </w:p>
     <w:p>
@@ -421,6 +393,8 @@
         </w:rPr>
         <w:t xml:space="preserve">Mowed several yards over the summer, trimmed weeds, performed routine maintenance on mowers, weeded garden, cut trees, and removed stumps. </w:t>
       </w:r>
+      <w:bookmarkStart w:id="1" w:name="_GoBack"/>
+      <w:bookmarkEnd w:id="1"/>
     </w:p>
     <w:p>
       <w:pPr>
@@ -437,7 +411,21 @@
         <w:rPr>
           <w:rFonts w:ascii="Verdana" w:eastAsia="Verdana" w:hAnsi="Verdana" w:cs="Verdana"/>
         </w:rPr>
-        <w:t>Part-time, Summer 2009</w:t>
+        <w:t xml:space="preserve">Part-time, </w:t>
+      </w:r>
+      <w:proofErr w:type="gramStart"/>
+      <w:r>
+        <w:rPr>
+          <w:rFonts w:ascii="Verdana" w:eastAsia="Verdana" w:hAnsi="Verdana" w:cs="Verdana"/>
+        </w:rPr>
+        <w:t>Summer</w:t>
+      </w:r>
+      <w:proofErr w:type="gramEnd"/>
+      <w:r>
+        <w:rPr>
+          <w:rFonts w:ascii="Verdana" w:eastAsia="Verdana" w:hAnsi="Verdana" w:cs="Verdana"/>
+        </w:rPr>
+        <w:t xml:space="preserve"> 2009</w:t>
       </w:r>
     </w:p>
     <w:p>
@@ -581,7 +569,6 @@
         <w:rPr>
           <w:rFonts w:ascii="Verdana" w:eastAsia="Verdana" w:hAnsi="Verdana" w:cs="Verdana"/>
         </w:rPr>
-        <w:lastRenderedPageBreak/>
         <w:t>High School:</w:t>
       </w:r>
       <w:r>
@@ -638,8 +625,6 @@
       <w:pPr>
         <w:spacing w:after="0" w:line="240" w:lineRule="auto"/>
       </w:pPr>
-      <w:bookmarkStart w:id="1" w:name="_GoBack"/>
-      <w:bookmarkEnd w:id="1"/>
       <w:r>
         <w:rPr>
           <w:rFonts w:ascii="Verdana" w:eastAsia="Verdana" w:hAnsi="Verdana" w:cs="Verdana"/>
@@ -657,6 +642,7 @@
         <w:rPr>
           <w:rFonts w:ascii="Verdana" w:eastAsia="Verdana" w:hAnsi="Verdana" w:cs="Verdana"/>
         </w:rPr>
+        <w:lastRenderedPageBreak/>
         <w:t>Experience in:</w:t>
       </w:r>
       <w:r>
@@ -2828,7 +2814,7 @@
 </file>
 
 <file path=customXml/itemProps1.xml><?xml version="1.0" encoding="utf-8"?>
-<ds:datastoreItem xmlns:ds="http://schemas.openxmlformats.org/officeDocument/2006/customXml" ds:itemID="{21806253-625E-4344-A174-D3594B157EDE}">
+<ds:datastoreItem xmlns:ds="http://schemas.openxmlformats.org/officeDocument/2006/customXml" ds:itemID="{8C8F741B-33A7-4AA8-8BA3-622E07355D3A}">
   <ds:schemaRefs>
     <ds:schemaRef ds:uri="http://schemas.openxmlformats.org/officeDocument/2006/bibliography"/>
   </ds:schemaRefs>

</xml_diff>

<commit_message>
Remove high school information and summer 'in progress' session.
</commit_message>
<xml_diff>
--- a/Resume.docx
+++ b/Resume.docx
@@ -335,63 +335,7 @@
         <w:rPr>
           <w:rFonts w:ascii="Verdana" w:eastAsia="Verdana" w:hAnsi="Verdana" w:cs="Verdana"/>
         </w:rPr>
-        <w:t>(in progress) Built an ‘advisory program’ to fix problems in 3d models before being sent to a 3d printer.</w:t>
-      </w:r>
-    </w:p>
-    <w:p>
-      <w:pPr>
-        <w:spacing w:after="0" w:line="240" w:lineRule="auto"/>
-        <w:ind w:left="360"/>
-      </w:pPr>
-    </w:p>
-    <w:p>
-      <w:pPr>
-        <w:spacing w:after="0" w:line="240" w:lineRule="auto"/>
-        <w:ind w:left="360"/>
-      </w:pPr>
-      <w:r>
-        <w:rPr>
-          <w:rFonts w:ascii="Verdana" w:eastAsia="Verdana" w:hAnsi="Verdana" w:cs="Verdana"/>
-        </w:rPr>
-        <w:t xml:space="preserve">Part-time, </w:t>
-      </w:r>
-      <w:proofErr w:type="gramStart"/>
-      <w:r>
-        <w:rPr>
-          <w:rFonts w:ascii="Verdana" w:eastAsia="Verdana" w:hAnsi="Verdana" w:cs="Verdana"/>
-        </w:rPr>
-        <w:t>Summer</w:t>
-      </w:r>
-      <w:proofErr w:type="gramEnd"/>
-      <w:r>
-        <w:rPr>
-          <w:rFonts w:ascii="Verdana" w:eastAsia="Verdana" w:hAnsi="Verdana" w:cs="Verdana"/>
-        </w:rPr>
-        <w:t xml:space="preserve"> 2010</w:t>
-      </w:r>
-    </w:p>
-    <w:p>
-      <w:pPr>
-        <w:spacing w:after="0" w:line="240" w:lineRule="auto"/>
-        <w:ind w:left="360"/>
-      </w:pPr>
-      <w:r>
-        <w:rPr>
-          <w:rFonts w:ascii="Verdana" w:eastAsia="Verdana" w:hAnsi="Verdana" w:cs="Verdana"/>
-        </w:rPr>
-        <w:t>Yardwork and Mowing</w:t>
-      </w:r>
-    </w:p>
-    <w:p>
-      <w:pPr>
-        <w:spacing w:after="0" w:line="240" w:lineRule="auto"/>
-        <w:ind w:left="360"/>
-      </w:pPr>
-      <w:r>
-        <w:rPr>
-          <w:rFonts w:ascii="Verdana" w:eastAsia="Verdana" w:hAnsi="Verdana" w:cs="Verdana"/>
-        </w:rPr>
-        <w:t xml:space="preserve">Mowed several yards over the summer, trimmed weeds, performed routine maintenance on mowers, weeded garden, cut trees, and removed stumps. </w:t>
+        <w:t>Built an ‘advisory program’ to fix problems in 3d models before being sent to a 3d printer.</w:t>
       </w:r>
       <w:bookmarkStart w:id="1" w:name="_GoBack"/>
       <w:bookmarkEnd w:id="1"/>
@@ -411,21 +355,7 @@
         <w:rPr>
           <w:rFonts w:ascii="Verdana" w:eastAsia="Verdana" w:hAnsi="Verdana" w:cs="Verdana"/>
         </w:rPr>
-        <w:t xml:space="preserve">Part-time, </w:t>
-      </w:r>
-      <w:proofErr w:type="gramStart"/>
-      <w:r>
-        <w:rPr>
-          <w:rFonts w:ascii="Verdana" w:eastAsia="Verdana" w:hAnsi="Verdana" w:cs="Verdana"/>
-        </w:rPr>
-        <w:t>Summer</w:t>
-      </w:r>
-      <w:proofErr w:type="gramEnd"/>
-      <w:r>
-        <w:rPr>
-          <w:rFonts w:ascii="Verdana" w:eastAsia="Verdana" w:hAnsi="Verdana" w:cs="Verdana"/>
-        </w:rPr>
-        <w:t xml:space="preserve"> 2009</w:t>
+        <w:t>Part-time, Summer 2009</w:t>
       </w:r>
     </w:p>
     <w:p>
@@ -642,7 +572,6 @@
         <w:rPr>
           <w:rFonts w:ascii="Verdana" w:eastAsia="Verdana" w:hAnsi="Verdana" w:cs="Verdana"/>
         </w:rPr>
-        <w:lastRenderedPageBreak/>
         <w:t>Experience in:</w:t>
       </w:r>
       <w:r>
@@ -2814,7 +2743,7 @@
 </file>
 
 <file path=customXml/itemProps1.xml><?xml version="1.0" encoding="utf-8"?>
-<ds:datastoreItem xmlns:ds="http://schemas.openxmlformats.org/officeDocument/2006/customXml" ds:itemID="{8C8F741B-33A7-4AA8-8BA3-622E07355D3A}">
+<ds:datastoreItem xmlns:ds="http://schemas.openxmlformats.org/officeDocument/2006/customXml" ds:itemID="{583457C2-4516-41D4-9AB6-B79B89A5D470}">
   <ds:schemaRefs>
     <ds:schemaRef ds:uri="http://schemas.openxmlformats.org/officeDocument/2006/bibliography"/>
   </ds:schemaRefs>

</xml_diff>

<commit_message>
Specified 'five' co-op terms
</commit_message>
<xml_diff>
--- a/Resume.docx
+++ b/Resume.docx
@@ -190,7 +190,21 @@
         <w:rPr>
           <w:rFonts w:ascii="Verdana" w:eastAsia="Verdana" w:hAnsi="Verdana" w:cs="Verdana"/>
         </w:rPr>
-        <w:t xml:space="preserve">Full-time </w:t>
+        <w:t>F</w:t>
+      </w:r>
+      <w:r>
+        <w:rPr>
+          <w:rFonts w:ascii="Verdana" w:eastAsia="Verdana" w:hAnsi="Verdana" w:cs="Verdana"/>
+        </w:rPr>
+        <w:t>ive f</w:t>
+      </w:r>
+      <w:bookmarkStart w:id="1" w:name="_GoBack"/>
+      <w:bookmarkEnd w:id="1"/>
+      <w:r>
+        <w:rPr>
+          <w:rFonts w:ascii="Verdana" w:eastAsia="Verdana" w:hAnsi="Verdana" w:cs="Verdana"/>
+        </w:rPr>
+        <w:t xml:space="preserve">ull-time </w:t>
       </w:r>
       <w:r>
         <w:rPr>
@@ -337,8 +351,6 @@
         </w:rPr>
         <w:t>Built an ‘advisory program’ to fix problems in 3d models before being sent to a 3d printer.</w:t>
       </w:r>
-      <w:bookmarkStart w:id="1" w:name="_GoBack"/>
-      <w:bookmarkEnd w:id="1"/>
     </w:p>
     <w:p>
       <w:pPr>
@@ -2743,7 +2755,7 @@
 </file>
 
 <file path=customXml/itemProps1.xml><?xml version="1.0" encoding="utf-8"?>
-<ds:datastoreItem xmlns:ds="http://schemas.openxmlformats.org/officeDocument/2006/customXml" ds:itemID="{583457C2-4516-41D4-9AB6-B79B89A5D470}">
+<ds:datastoreItem xmlns:ds="http://schemas.openxmlformats.org/officeDocument/2006/customXml" ds:itemID="{34E045EB-216D-4B95-971C-EE6D6EC70D3D}">
   <ds:schemaRefs>
     <ds:schemaRef ds:uri="http://schemas.openxmlformats.org/officeDocument/2006/bibliography"/>
   </ds:schemaRefs>

</xml_diff>

<commit_message>
Make some changes as recommended by Tiara Robertson at the CEAS Resume Review day.
</commit_message>
<xml_diff>
--- a/Resume.docx
+++ b/Resume.docx
@@ -7,82 +7,23 @@
       <w:pPr>
         <w:spacing w:after="0" w:line="240" w:lineRule="auto"/>
         <w:jc w:val="center"/>
-      </w:pPr>
-      <w:r>
-        <w:rPr>
-          <w:rFonts w:ascii="Verdana" w:eastAsia="Verdana" w:hAnsi="Verdana" w:cs="Verdana"/>
+        <w:rPr>
+          <w:rFonts w:asciiTheme="minorHAnsi" w:hAnsiTheme="minorHAnsi" w:cstheme="minorHAnsi"/>
+        </w:rPr>
+      </w:pPr>
+    </w:p>
+    <w:p>
+      <w:pPr>
+        <w:spacing w:after="0" w:line="240" w:lineRule="auto"/>
+        <w:rPr>
+          <w:rFonts w:asciiTheme="majorHAnsi" w:hAnsiTheme="majorHAnsi" w:cstheme="minorHAnsi"/>
+        </w:rPr>
+      </w:pPr>
+      <w:r>
+        <w:rPr>
+          <w:rFonts w:asciiTheme="majorHAnsi" w:eastAsia="Verdana" w:hAnsiTheme="majorHAnsi" w:cstheme="minorHAnsi"/>
           <w:b/>
         </w:rPr>
-        <w:t>ADAM NATHANIEL WHITE</w:t>
-      </w:r>
-    </w:p>
-    <w:p>
-      <w:pPr>
-        <w:spacing w:after="0" w:line="240" w:lineRule="auto"/>
-        <w:jc w:val="center"/>
-      </w:pPr>
-      <w:r>
-        <w:rPr>
-          <w:rFonts w:ascii="Verdana" w:eastAsia="Verdana" w:hAnsi="Verdana" w:cs="Verdana"/>
-          <w:b/>
-        </w:rPr>
-        <w:t>23464 Blue Ridge Drive</w:t>
-      </w:r>
-    </w:p>
-    <w:p>
-      <w:pPr>
-        <w:spacing w:after="0" w:line="240" w:lineRule="auto"/>
-        <w:jc w:val="center"/>
-      </w:pPr>
-      <w:r>
-        <w:rPr>
-          <w:rFonts w:ascii="Verdana" w:eastAsia="Verdana" w:hAnsi="Verdana" w:cs="Verdana"/>
-          <w:b/>
-        </w:rPr>
-        <w:t>Lawrenceburg, Indiana 47025</w:t>
-      </w:r>
-    </w:p>
-    <w:p>
-      <w:pPr>
-        <w:spacing w:after="0" w:line="240" w:lineRule="auto"/>
-        <w:jc w:val="center"/>
-      </w:pPr>
-      <w:r>
-        <w:rPr>
-          <w:rFonts w:ascii="Verdana" w:eastAsia="Verdana" w:hAnsi="Verdana" w:cs="Verdana"/>
-          <w:b/>
-        </w:rPr>
-        <w:t>(513) 502-9288 (cell)</w:t>
-      </w:r>
-    </w:p>
-    <w:p>
-      <w:pPr>
-        <w:spacing w:after="0" w:line="240" w:lineRule="auto"/>
-        <w:jc w:val="center"/>
-      </w:pPr>
-      <w:r>
-        <w:rPr>
-          <w:rFonts w:ascii="Verdana" w:eastAsia="Verdana" w:hAnsi="Verdana" w:cs="Verdana"/>
-          <w:b/>
-        </w:rPr>
-        <w:t>adam.nathaniel.white@gmail.com</w:t>
-      </w:r>
-    </w:p>
-    <w:p>
-      <w:pPr>
-        <w:spacing w:after="0" w:line="240" w:lineRule="auto"/>
-        <w:jc w:val="center"/>
-      </w:pPr>
-    </w:p>
-    <w:p>
-      <w:pPr>
-        <w:spacing w:after="0" w:line="240" w:lineRule="auto"/>
-      </w:pPr>
-      <w:r>
-        <w:rPr>
-          <w:rFonts w:ascii="Verdana" w:eastAsia="Verdana" w:hAnsi="Verdana" w:cs="Verdana"/>
-          <w:b/>
-        </w:rPr>
         <w:t>EDUCATION</w:t>
       </w:r>
     </w:p>
@@ -90,91 +31,119 @@
       <w:pPr>
         <w:spacing w:after="0" w:line="240" w:lineRule="auto"/>
         <w:ind w:left="360"/>
-      </w:pPr>
-      <w:r>
-        <w:rPr>
-          <w:rFonts w:ascii="Verdana" w:eastAsia="Verdana" w:hAnsi="Verdana" w:cs="Verdana"/>
-        </w:rPr>
-        <w:t>2010 to present</w:t>
+        <w:rPr>
+          <w:rFonts w:asciiTheme="minorHAnsi" w:hAnsiTheme="minorHAnsi" w:cstheme="minorHAnsi"/>
+        </w:rPr>
+      </w:pPr>
+      <w:r>
+        <w:rPr>
+          <w:rFonts w:asciiTheme="minorHAnsi" w:eastAsia="Verdana" w:hAnsiTheme="minorHAnsi" w:cstheme="minorHAnsi"/>
+        </w:rPr>
+        <w:t>University of Cincinnati, Cincinnati, Ohio.</w:t>
       </w:r>
     </w:p>
     <w:p>
       <w:pPr>
         <w:spacing w:after="0" w:line="240" w:lineRule="auto"/>
         <w:ind w:left="360"/>
-      </w:pPr>
-      <w:r>
-        <w:rPr>
-          <w:rFonts w:ascii="Verdana" w:eastAsia="Verdana" w:hAnsi="Verdana" w:cs="Verdana"/>
-        </w:rPr>
-        <w:t>University of Cincinnati, Cincinnati, Ohio.</w:t>
+        <w:rPr>
+          <w:rFonts w:asciiTheme="minorHAnsi" w:hAnsiTheme="minorHAnsi" w:cstheme="minorHAnsi"/>
+        </w:rPr>
+      </w:pPr>
+      <w:r>
+        <w:rPr>
+          <w:rFonts w:asciiTheme="minorHAnsi" w:eastAsia="Verdana" w:hAnsiTheme="minorHAnsi" w:cstheme="minorHAnsi"/>
+        </w:rPr>
+        <w:t xml:space="preserve">College of Engineering and Applied Science, Class of </w:t>
+      </w:r>
+      <w:r>
+        <w:rPr>
+          <w:rFonts w:asciiTheme="minorHAnsi" w:eastAsia="Verdana" w:hAnsiTheme="minorHAnsi" w:cstheme="minorHAnsi"/>
+        </w:rPr>
+        <w:t xml:space="preserve">April </w:t>
+      </w:r>
+      <w:r>
+        <w:rPr>
+          <w:rFonts w:asciiTheme="minorHAnsi" w:eastAsia="Verdana" w:hAnsiTheme="minorHAnsi" w:cstheme="minorHAnsi"/>
+        </w:rPr>
+        <w:t>2016.</w:t>
       </w:r>
     </w:p>
     <w:p>
       <w:pPr>
         <w:spacing w:after="0" w:line="240" w:lineRule="auto"/>
         <w:ind w:left="360"/>
-      </w:pPr>
-      <w:r>
-        <w:rPr>
-          <w:rFonts w:ascii="Verdana" w:eastAsia="Verdana" w:hAnsi="Verdana" w:cs="Verdana"/>
-        </w:rPr>
-        <w:t>College of Engineering and Applied Science, Class of 2016.</w:t>
+        <w:rPr>
+          <w:rFonts w:asciiTheme="minorHAnsi" w:hAnsiTheme="minorHAnsi" w:cstheme="minorHAnsi"/>
+        </w:rPr>
+      </w:pPr>
+      <w:r>
+        <w:rPr>
+          <w:rFonts w:asciiTheme="minorHAnsi" w:eastAsia="Verdana" w:hAnsiTheme="minorHAnsi" w:cstheme="minorHAnsi"/>
+        </w:rPr>
+        <w:t>Major: Computer Science</w:t>
       </w:r>
     </w:p>
     <w:p>
       <w:pPr>
         <w:spacing w:after="0" w:line="240" w:lineRule="auto"/>
         <w:ind w:left="360"/>
-      </w:pPr>
-      <w:r>
-        <w:rPr>
-          <w:rFonts w:ascii="Verdana" w:eastAsia="Verdana" w:hAnsi="Verdana" w:cs="Verdana"/>
-        </w:rPr>
-        <w:t>Major: Computer Science</w:t>
+        <w:rPr>
+          <w:rFonts w:asciiTheme="minorHAnsi" w:hAnsiTheme="minorHAnsi" w:cstheme="minorHAnsi"/>
+        </w:rPr>
+      </w:pPr>
+      <w:r>
+        <w:rPr>
+          <w:rFonts w:asciiTheme="minorHAnsi" w:eastAsia="Verdana" w:hAnsiTheme="minorHAnsi" w:cstheme="minorHAnsi"/>
+        </w:rPr>
+        <w:t>Minor: Economics</w:t>
       </w:r>
     </w:p>
     <w:p>
       <w:pPr>
         <w:spacing w:after="0" w:line="240" w:lineRule="auto"/>
         <w:ind w:left="360"/>
-      </w:pPr>
-      <w:r>
-        <w:rPr>
-          <w:rFonts w:ascii="Verdana" w:eastAsia="Verdana" w:hAnsi="Verdana" w:cs="Verdana"/>
-        </w:rPr>
-        <w:t>Minor: Economics</w:t>
-      </w:r>
-    </w:p>
-    <w:p>
-      <w:pPr>
-        <w:spacing w:after="0" w:line="240" w:lineRule="auto"/>
-        <w:ind w:left="360"/>
+        <w:rPr>
+          <w:rFonts w:asciiTheme="minorHAnsi" w:hAnsiTheme="minorHAnsi" w:cstheme="minorHAnsi"/>
+        </w:rPr>
       </w:pPr>
       <w:bookmarkStart w:id="0" w:name="h.gjdgxs" w:colFirst="0" w:colLast="0"/>
       <w:bookmarkEnd w:id="0"/>
       <w:r>
         <w:rPr>
-          <w:rFonts w:ascii="Verdana" w:eastAsia="Verdana" w:hAnsi="Verdana" w:cs="Verdana"/>
-        </w:rPr>
-        <w:t>GPA: 3.29/4.00.</w:t>
+          <w:rFonts w:asciiTheme="minorHAnsi" w:eastAsia="Verdana" w:hAnsiTheme="minorHAnsi" w:cstheme="minorHAnsi"/>
+        </w:rPr>
+        <w:t>GPA: 3.30/4.00</w:t>
+      </w:r>
+      <w:r>
+        <w:rPr>
+          <w:rFonts w:asciiTheme="minorHAnsi" w:eastAsia="Verdana" w:hAnsiTheme="minorHAnsi" w:cstheme="minorHAnsi"/>
+        </w:rPr>
+        <w:t>.</w:t>
       </w:r>
     </w:p>
     <w:p>
       <w:pPr>
         <w:spacing w:after="0" w:line="240" w:lineRule="auto"/>
         <w:ind w:left="360"/>
-      </w:pPr>
-    </w:p>
-    <w:p>
-      <w:pPr>
-        <w:spacing w:after="0" w:line="240" w:lineRule="auto"/>
-      </w:pPr>
-      <w:r>
-        <w:rPr>
-          <w:rFonts w:ascii="Verdana" w:eastAsia="Verdana" w:hAnsi="Verdana" w:cs="Verdana"/>
+        <w:rPr>
+          <w:rFonts w:asciiTheme="minorHAnsi" w:hAnsiTheme="minorHAnsi" w:cstheme="minorHAnsi"/>
+        </w:rPr>
+      </w:pPr>
+    </w:p>
+    <w:p>
+      <w:pPr>
+        <w:spacing w:after="0" w:line="240" w:lineRule="auto"/>
+        <w:rPr>
+          <w:rFonts w:asciiTheme="majorHAnsi" w:eastAsia="Verdana" w:hAnsiTheme="majorHAnsi" w:cstheme="minorHAnsi"/>
           <w:b/>
         </w:rPr>
+      </w:pPr>
+      <w:r>
+        <w:rPr>
+          <w:rFonts w:asciiTheme="majorHAnsi" w:eastAsia="Verdana" w:hAnsiTheme="majorHAnsi" w:cstheme="minorHAnsi"/>
+          <w:b/>
+        </w:rPr>
         <w:t>EXPERIENCE</w:t>
       </w:r>
     </w:p>
@@ -183,86 +152,68 @@
         <w:spacing w:after="0" w:line="240" w:lineRule="auto"/>
         <w:ind w:left="360"/>
         <w:rPr>
-          <w:rFonts w:ascii="Verdana" w:eastAsia="Verdana" w:hAnsi="Verdana" w:cs="Verdana"/>
-        </w:rPr>
-      </w:pPr>
-      <w:r>
-        <w:rPr>
-          <w:rFonts w:ascii="Verdana" w:eastAsia="Verdana" w:hAnsi="Verdana" w:cs="Verdana"/>
+          <w:rFonts w:asciiTheme="minorHAnsi" w:hAnsiTheme="minorHAnsi" w:cstheme="minorHAnsi"/>
+          <w:b/>
+        </w:rPr>
+      </w:pPr>
+      <w:r>
+        <w:rPr>
+          <w:rFonts w:asciiTheme="minorHAnsi" w:eastAsia="Verdana" w:hAnsiTheme="minorHAnsi" w:cstheme="minorHAnsi"/>
+          <w:b/>
+        </w:rPr>
+        <w:t>Siemens Product Lifecycle Management</w:t>
+      </w:r>
+    </w:p>
+    <w:p>
+      <w:pPr>
+        <w:spacing w:after="0" w:line="240" w:lineRule="auto"/>
+        <w:ind w:left="360"/>
+        <w:rPr>
+          <w:rFonts w:asciiTheme="minorHAnsi" w:eastAsia="Verdana" w:hAnsiTheme="minorHAnsi" w:cstheme="minorHAnsi"/>
+        </w:rPr>
+      </w:pPr>
+      <w:r>
+        <w:rPr>
+          <w:rFonts w:asciiTheme="minorHAnsi" w:eastAsia="Verdana" w:hAnsiTheme="minorHAnsi" w:cstheme="minorHAnsi"/>
         </w:rPr>
         <w:t>F</w:t>
       </w:r>
       <w:r>
         <w:rPr>
-          <w:rFonts w:ascii="Verdana" w:eastAsia="Verdana" w:hAnsi="Verdana" w:cs="Verdana"/>
-        </w:rPr>
-        <w:t>ive f</w:t>
-      </w:r>
-      <w:bookmarkStart w:id="1" w:name="_GoBack"/>
-      <w:bookmarkEnd w:id="1"/>
-      <w:r>
-        <w:rPr>
-          <w:rFonts w:ascii="Verdana" w:eastAsia="Verdana" w:hAnsi="Verdana" w:cs="Verdana"/>
+          <w:rFonts w:asciiTheme="minorHAnsi" w:eastAsia="Verdana" w:hAnsiTheme="minorHAnsi" w:cstheme="minorHAnsi"/>
         </w:rPr>
         <w:t xml:space="preserve">ull-time </w:t>
       </w:r>
       <w:r>
         <w:rPr>
-          <w:rFonts w:ascii="Verdana" w:eastAsia="Verdana" w:hAnsi="Verdana" w:cs="Verdana"/>
-        </w:rPr>
-        <w:t xml:space="preserve">co-ops, </w:t>
-      </w:r>
-      <w:r>
-        <w:rPr>
-          <w:rFonts w:ascii="Verdana" w:eastAsia="Verdana" w:hAnsi="Verdana" w:cs="Verdana"/>
-        </w:rPr>
-        <w:t xml:space="preserve">January 2013 </w:t>
-      </w:r>
-      <w:r>
-        <w:rPr>
-          <w:rFonts w:ascii="Verdana" w:eastAsia="Verdana" w:hAnsi="Verdana" w:cs="Verdana"/>
-        </w:rPr>
-        <w:t>–</w:t>
-      </w:r>
-      <w:r>
-        <w:rPr>
-          <w:rFonts w:ascii="Verdana" w:eastAsia="Verdana" w:hAnsi="Verdana" w:cs="Verdana"/>
-        </w:rPr>
-        <w:t xml:space="preserve"> </w:t>
-      </w:r>
-      <w:r>
-        <w:rPr>
-          <w:rFonts w:ascii="Verdana" w:eastAsia="Verdana" w:hAnsi="Verdana" w:cs="Verdana"/>
-        </w:rPr>
-        <w:t>August</w:t>
-      </w:r>
-      <w:r>
-        <w:rPr>
-          <w:rFonts w:ascii="Verdana" w:eastAsia="Verdana" w:hAnsi="Verdana" w:cs="Verdana"/>
-        </w:rPr>
-        <w:t xml:space="preserve"> 2015</w:t>
+          <w:rFonts w:asciiTheme="minorHAnsi" w:eastAsia="Verdana" w:hAnsiTheme="minorHAnsi" w:cstheme="minorHAnsi"/>
+        </w:rPr>
+        <w:t>co-op positions</w:t>
+      </w:r>
+      <w:r>
+        <w:rPr>
+          <w:rFonts w:asciiTheme="minorHAnsi" w:eastAsia="Verdana" w:hAnsiTheme="minorHAnsi" w:cstheme="minorHAnsi"/>
+        </w:rPr>
+        <w:t xml:space="preserve">, January 2013 – </w:t>
+      </w:r>
+      <w:r>
+        <w:rPr>
+          <w:rFonts w:asciiTheme="minorHAnsi" w:eastAsia="Verdana" w:hAnsiTheme="minorHAnsi" w:cstheme="minorHAnsi"/>
+        </w:rPr>
+        <w:t>January 2016</w:t>
       </w:r>
     </w:p>
     <w:p>
       <w:pPr>
         <w:spacing w:after="0" w:line="240" w:lineRule="auto"/>
         <w:ind w:left="360"/>
-      </w:pPr>
-      <w:r>
-        <w:rPr>
-          <w:rFonts w:ascii="Verdana" w:eastAsia="Verdana" w:hAnsi="Verdana" w:cs="Verdana"/>
-        </w:rPr>
-        <w:t>Siemens Product Lifecycle Management</w:t>
-      </w:r>
-    </w:p>
-    <w:p>
-      <w:pPr>
-        <w:spacing w:after="0" w:line="240" w:lineRule="auto"/>
-        <w:ind w:left="360"/>
-      </w:pPr>
-      <w:r>
-        <w:rPr>
-          <w:rFonts w:ascii="Verdana" w:eastAsia="Verdana" w:hAnsi="Verdana" w:cs="Verdana"/>
+        <w:rPr>
+          <w:rFonts w:asciiTheme="minorHAnsi" w:hAnsiTheme="minorHAnsi" w:cstheme="minorHAnsi"/>
+        </w:rPr>
+      </w:pPr>
+      <w:r>
+        <w:rPr>
+          <w:rFonts w:asciiTheme="minorHAnsi" w:eastAsia="Verdana" w:hAnsiTheme="minorHAnsi" w:cstheme="minorHAnsi"/>
         </w:rPr>
         <w:t>Developed corporate software for Siemens during five semester-long internships.</w:t>
       </w:r>
@@ -276,10 +227,13 @@
         </w:numPr>
         <w:spacing w:after="0" w:line="240" w:lineRule="auto"/>
         <w:ind w:left="1080"/>
-      </w:pPr>
-      <w:r>
-        <w:rPr>
-          <w:rFonts w:ascii="Verdana" w:eastAsia="Verdana" w:hAnsi="Verdana" w:cs="Verdana"/>
+        <w:rPr>
+          <w:rFonts w:asciiTheme="minorHAnsi" w:hAnsiTheme="minorHAnsi" w:cstheme="minorHAnsi"/>
+        </w:rPr>
+      </w:pPr>
+      <w:r>
+        <w:rPr>
+          <w:rFonts w:asciiTheme="minorHAnsi" w:eastAsia="Verdana" w:hAnsiTheme="minorHAnsi" w:cstheme="minorHAnsi"/>
         </w:rPr>
         <w:t>Built an iOS app to view JT files. Jt2Go is currently in the App Store.</w:t>
       </w:r>
@@ -293,10 +247,13 @@
         </w:numPr>
         <w:spacing w:after="0" w:line="240" w:lineRule="auto"/>
         <w:ind w:left="1080"/>
-      </w:pPr>
-      <w:r>
-        <w:rPr>
-          <w:rFonts w:ascii="Verdana" w:eastAsia="Verdana" w:hAnsi="Verdana" w:cs="Verdana"/>
+        <w:rPr>
+          <w:rFonts w:asciiTheme="minorHAnsi" w:hAnsiTheme="minorHAnsi" w:cstheme="minorHAnsi"/>
+        </w:rPr>
+      </w:pPr>
+      <w:r>
+        <w:rPr>
+          <w:rFonts w:asciiTheme="minorHAnsi" w:eastAsia="Verdana" w:hAnsiTheme="minorHAnsi" w:cstheme="minorHAnsi"/>
         </w:rPr>
         <w:t>Converted GWT with Java to use CSS in Active Workspace.</w:t>
       </w:r>
@@ -310,10 +267,13 @@
         </w:numPr>
         <w:spacing w:after="0" w:line="240" w:lineRule="auto"/>
         <w:ind w:left="1080"/>
-      </w:pPr>
-      <w:r>
-        <w:rPr>
-          <w:rFonts w:ascii="Verdana" w:eastAsia="Verdana" w:hAnsi="Verdana" w:cs="Verdana"/>
+        <w:rPr>
+          <w:rFonts w:asciiTheme="minorHAnsi" w:hAnsiTheme="minorHAnsi" w:cstheme="minorHAnsi"/>
+        </w:rPr>
+      </w:pPr>
+      <w:r>
+        <w:rPr>
+          <w:rFonts w:asciiTheme="minorHAnsi" w:eastAsia="Verdana" w:hAnsiTheme="minorHAnsi" w:cstheme="minorHAnsi"/>
         </w:rPr>
         <w:t>Active Workspace - Framework UI Team. Implemented new features and fixed UI bugs.</w:t>
       </w:r>
@@ -327,12 +287,29 @@
         </w:numPr>
         <w:spacing w:after="0" w:line="240" w:lineRule="auto"/>
         <w:ind w:left="1080"/>
-      </w:pPr>
-      <w:r>
-        <w:rPr>
-          <w:rFonts w:ascii="Verdana" w:eastAsia="Verdana" w:hAnsi="Verdana" w:cs="Verdana"/>
-        </w:rPr>
-        <w:t>Wrote a utility to convert from JT format to Direct Model. Allows NX and other products to 3d print JT files directly.</w:t>
+        <w:rPr>
+          <w:rFonts w:asciiTheme="minorHAnsi" w:hAnsiTheme="minorHAnsi" w:cstheme="minorHAnsi"/>
+        </w:rPr>
+      </w:pPr>
+      <w:r>
+        <w:rPr>
+          <w:rFonts w:asciiTheme="minorHAnsi" w:eastAsia="Verdana" w:hAnsiTheme="minorHAnsi" w:cstheme="minorHAnsi"/>
+        </w:rPr>
+        <w:t xml:space="preserve">Wrote a utility to convert from JT format to Direct Model. Allows </w:t>
+      </w:r>
+      <w:r>
+        <w:rPr>
+          <w:rFonts w:asciiTheme="minorHAnsi" w:eastAsia="Verdana" w:hAnsiTheme="minorHAnsi" w:cstheme="minorHAnsi"/>
+        </w:rPr>
+        <w:t>NX and other products to 3D</w:t>
+      </w:r>
+      <w:bookmarkStart w:id="1" w:name="_GoBack"/>
+      <w:bookmarkEnd w:id="1"/>
+      <w:r>
+        <w:rPr>
+          <w:rFonts w:asciiTheme="minorHAnsi" w:eastAsia="Verdana" w:hAnsiTheme="minorHAnsi" w:cstheme="minorHAnsi"/>
+        </w:rPr>
+        <w:t xml:space="preserve"> print JT files directly.</w:t>
       </w:r>
     </w:p>
     <w:p>
@@ -344,52 +321,107 @@
         </w:numPr>
         <w:spacing w:after="0" w:line="240" w:lineRule="auto"/>
         <w:ind w:left="1080"/>
-      </w:pPr>
-      <w:r>
-        <w:rPr>
-          <w:rFonts w:ascii="Verdana" w:eastAsia="Verdana" w:hAnsi="Verdana" w:cs="Verdana"/>
-        </w:rPr>
-        <w:t>Built an ‘advisory program’ to fix problems in 3d models before being sent to a 3d printer.</w:t>
+        <w:rPr>
+          <w:rFonts w:asciiTheme="minorHAnsi" w:hAnsiTheme="minorHAnsi" w:cstheme="minorHAnsi"/>
+        </w:rPr>
+      </w:pPr>
+      <w:r>
+        <w:rPr>
+          <w:rFonts w:asciiTheme="minorHAnsi" w:eastAsia="Verdana" w:hAnsiTheme="minorHAnsi" w:cstheme="minorHAnsi"/>
+        </w:rPr>
+        <w:t>Built an ‘advisor</w:t>
+      </w:r>
+      <w:r>
+        <w:rPr>
+          <w:rFonts w:asciiTheme="minorHAnsi" w:eastAsia="Verdana" w:hAnsiTheme="minorHAnsi" w:cstheme="minorHAnsi"/>
+        </w:rPr>
+        <w:t>y program’ to fix problems in 3D</w:t>
+      </w:r>
+      <w:r>
+        <w:rPr>
+          <w:rFonts w:asciiTheme="minorHAnsi" w:eastAsia="Verdana" w:hAnsiTheme="minorHAnsi" w:cstheme="minorHAnsi"/>
+        </w:rPr>
+        <w:t xml:space="preserve"> </w:t>
+      </w:r>
+      <w:r>
+        <w:rPr>
+          <w:rFonts w:asciiTheme="minorHAnsi" w:eastAsia="Verdana" w:hAnsiTheme="minorHAnsi" w:cstheme="minorHAnsi"/>
+        </w:rPr>
+        <w:t>models before being sent to a 3D</w:t>
+      </w:r>
+      <w:r>
+        <w:rPr>
+          <w:rFonts w:asciiTheme="minorHAnsi" w:eastAsia="Verdana" w:hAnsiTheme="minorHAnsi" w:cstheme="minorHAnsi"/>
+        </w:rPr>
+        <w:t xml:space="preserve"> printer.</w:t>
       </w:r>
     </w:p>
     <w:p>
       <w:pPr>
         <w:spacing w:after="0" w:line="240" w:lineRule="auto"/>
         <w:ind w:left="360"/>
+        <w:rPr>
+          <w:rFonts w:asciiTheme="minorHAnsi" w:hAnsiTheme="minorHAnsi" w:cstheme="minorHAnsi"/>
+        </w:rPr>
       </w:pPr>
     </w:p>
     <w:p>
       <w:pPr>
         <w:spacing w:after="0" w:line="240" w:lineRule="auto"/>
         <w:ind w:left="360"/>
-      </w:pPr>
-      <w:r>
-        <w:rPr>
-          <w:rFonts w:ascii="Verdana" w:eastAsia="Verdana" w:hAnsi="Verdana" w:cs="Verdana"/>
-        </w:rPr>
-        <w:t>Part-time, Summer 2009</w:t>
+        <w:rPr>
+          <w:rFonts w:asciiTheme="minorHAnsi" w:hAnsiTheme="minorHAnsi" w:cstheme="minorHAnsi"/>
+          <w:b/>
+        </w:rPr>
+      </w:pPr>
+      <w:r>
+        <w:rPr>
+          <w:rFonts w:asciiTheme="minorHAnsi" w:eastAsia="Verdana" w:hAnsiTheme="minorHAnsi" w:cstheme="minorHAnsi"/>
+          <w:b/>
+        </w:rPr>
+        <w:t>Cincinnati Hills Christian Academy</w:t>
       </w:r>
     </w:p>
     <w:p>
       <w:pPr>
         <w:spacing w:after="0" w:line="240" w:lineRule="auto"/>
         <w:ind w:left="360"/>
-      </w:pPr>
-      <w:r>
-        <w:rPr>
-          <w:rFonts w:ascii="Verdana" w:eastAsia="Verdana" w:hAnsi="Verdana" w:cs="Verdana"/>
-        </w:rPr>
-        <w:t>Cincinnati Hills Christian Academy</w:t>
+        <w:rPr>
+          <w:rFonts w:asciiTheme="minorHAnsi" w:hAnsiTheme="minorHAnsi" w:cstheme="minorHAnsi"/>
+        </w:rPr>
+      </w:pPr>
+      <w:r>
+        <w:rPr>
+          <w:rFonts w:asciiTheme="minorHAnsi" w:eastAsia="Verdana" w:hAnsiTheme="minorHAnsi" w:cstheme="minorHAnsi"/>
+        </w:rPr>
+        <w:t xml:space="preserve">Part-time, </w:t>
+      </w:r>
+      <w:proofErr w:type="gramStart"/>
+      <w:r>
+        <w:rPr>
+          <w:rFonts w:asciiTheme="minorHAnsi" w:eastAsia="Verdana" w:hAnsiTheme="minorHAnsi" w:cstheme="minorHAnsi"/>
+        </w:rPr>
+        <w:t>Summer</w:t>
+      </w:r>
+      <w:proofErr w:type="gramEnd"/>
+      <w:r>
+        <w:rPr>
+          <w:rFonts w:asciiTheme="minorHAnsi" w:eastAsia="Verdana" w:hAnsiTheme="minorHAnsi" w:cstheme="minorHAnsi"/>
+        </w:rPr>
+        <w:t xml:space="preserve"> 2009</w:t>
       </w:r>
     </w:p>
     <w:p>
       <w:pPr>
         <w:spacing w:after="0" w:line="240" w:lineRule="auto"/>
         <w:ind w:left="360"/>
-      </w:pPr>
-      <w:r>
-        <w:rPr>
-          <w:rFonts w:ascii="Verdana" w:eastAsia="Verdana" w:hAnsi="Verdana" w:cs="Verdana"/>
+        <w:rPr>
+          <w:rFonts w:asciiTheme="minorHAnsi" w:hAnsiTheme="minorHAnsi" w:cstheme="minorHAnsi"/>
+        </w:rPr>
+      </w:pPr>
+      <w:r>
+        <w:rPr>
+          <w:rFonts w:asciiTheme="minorHAnsi" w:eastAsia="Verdana" w:hAnsiTheme="minorHAnsi" w:cstheme="minorHAnsi"/>
         </w:rPr>
         <w:t xml:space="preserve">Worked for the school’s IT department in a team environment. Replaced and upgraded computers in several computer labs around the school, installed corporate software packages, and prepared computer stations for students. </w:t>
       </w:r>
@@ -398,15 +430,21 @@
       <w:pPr>
         <w:spacing w:after="0" w:line="240" w:lineRule="auto"/>
         <w:ind w:left="360"/>
-      </w:pPr>
-    </w:p>
-    <w:p>
-      <w:pPr>
-        <w:spacing w:after="0" w:line="240" w:lineRule="auto"/>
-      </w:pPr>
-      <w:r>
-        <w:rPr>
-          <w:rFonts w:ascii="Verdana" w:eastAsia="Verdana" w:hAnsi="Verdana" w:cs="Verdana"/>
+        <w:rPr>
+          <w:rFonts w:asciiTheme="minorHAnsi" w:hAnsiTheme="minorHAnsi" w:cstheme="minorHAnsi"/>
+        </w:rPr>
+      </w:pPr>
+    </w:p>
+    <w:p>
+      <w:pPr>
+        <w:spacing w:after="0" w:line="240" w:lineRule="auto"/>
+        <w:rPr>
+          <w:rFonts w:asciiTheme="majorHAnsi" w:hAnsiTheme="majorHAnsi" w:cstheme="minorHAnsi"/>
+        </w:rPr>
+      </w:pPr>
+      <w:r>
+        <w:rPr>
+          <w:rFonts w:asciiTheme="majorHAnsi" w:eastAsia="Verdana" w:hAnsiTheme="majorHAnsi" w:cstheme="minorHAnsi"/>
           <w:b/>
         </w:rPr>
         <w:t>ACTIVITIES AND INTERESTS</w:t>
@@ -416,36 +454,39 @@
       <w:pPr>
         <w:spacing w:after="0" w:line="240" w:lineRule="auto"/>
         <w:ind w:left="2160" w:hanging="1800"/>
-      </w:pPr>
-      <w:r>
-        <w:rPr>
-          <w:rFonts w:ascii="Verdana" w:eastAsia="Verdana" w:hAnsi="Verdana" w:cs="Verdana"/>
+        <w:rPr>
+          <w:rFonts w:asciiTheme="minorHAnsi" w:hAnsiTheme="minorHAnsi" w:cstheme="minorHAnsi"/>
+        </w:rPr>
+      </w:pPr>
+      <w:r>
+        <w:rPr>
+          <w:rFonts w:asciiTheme="minorHAnsi" w:eastAsia="Verdana" w:hAnsiTheme="minorHAnsi" w:cstheme="minorHAnsi"/>
         </w:rPr>
         <w:t>College:</w:t>
       </w:r>
       <w:r>
         <w:rPr>
-          <w:rFonts w:ascii="Verdana" w:eastAsia="Verdana" w:hAnsi="Verdana" w:cs="Verdana"/>
+          <w:rFonts w:asciiTheme="minorHAnsi" w:eastAsia="Verdana" w:hAnsiTheme="minorHAnsi" w:cstheme="minorHAnsi"/>
         </w:rPr>
         <w:tab/>
       </w:r>
       <w:r>
         <w:rPr>
-          <w:rFonts w:ascii="Arial" w:eastAsia="Verdana" w:hAnsi="Arial" w:cs="Arial" w:hint="eastAsia"/>
+          <w:rFonts w:asciiTheme="minorHAnsi" w:eastAsia="Verdana" w:hAnsiTheme="minorHAnsi" w:cstheme="minorHAnsi"/>
           <w:lang w:eastAsia="zh-CN"/>
         </w:rPr>
         <w:sym w:font="Wingdings" w:char="F0D8"/>
       </w:r>
       <w:r>
         <w:rPr>
-          <w:rFonts w:ascii="Arial" w:eastAsia="Verdana" w:hAnsi="Arial" w:cs="Arial"/>
+          <w:rFonts w:asciiTheme="minorHAnsi" w:eastAsia="Verdana" w:hAnsiTheme="minorHAnsi" w:cstheme="minorHAnsi"/>
           <w:lang w:eastAsia="zh-CN"/>
         </w:rPr>
         <w:t xml:space="preserve"> </w:t>
       </w:r>
       <w:r>
         <w:rPr>
-          <w:rFonts w:ascii="Verdana" w:eastAsia="Verdana" w:hAnsi="Verdana" w:cs="Verdana"/>
+          <w:rFonts w:asciiTheme="minorHAnsi" w:eastAsia="Verdana" w:hAnsiTheme="minorHAnsi" w:cstheme="minorHAnsi"/>
         </w:rPr>
         <w:t xml:space="preserve">Campus student groups: University of Cincinnati Mountaineering </w:t>
       </w:r>
@@ -454,10 +495,13 @@
       <w:pPr>
         <w:spacing w:after="0" w:line="240" w:lineRule="auto"/>
         <w:ind w:left="2430"/>
-      </w:pPr>
-      <w:r>
-        <w:rPr>
-          <w:rFonts w:ascii="Verdana" w:eastAsia="Verdana" w:hAnsi="Verdana" w:cs="Verdana"/>
+        <w:rPr>
+          <w:rFonts w:asciiTheme="minorHAnsi" w:hAnsiTheme="minorHAnsi" w:cstheme="minorHAnsi"/>
+        </w:rPr>
+      </w:pPr>
+      <w:r>
+        <w:rPr>
+          <w:rFonts w:asciiTheme="minorHAnsi" w:eastAsia="Verdana" w:hAnsiTheme="minorHAnsi" w:cstheme="minorHAnsi"/>
         </w:rPr>
         <w:t xml:space="preserve">Club (Secretary - 2011-12, Gear Manager - 2012-13, Trip Coordinator 2013-14), H2O Church UC, Collegiate Ministry. </w:t>
       </w:r>
@@ -471,10 +515,13 @@
         </w:numPr>
         <w:spacing w:after="0" w:line="240" w:lineRule="auto"/>
         <w:ind w:left="2430" w:hanging="270"/>
-      </w:pPr>
-      <w:r>
-        <w:rPr>
-          <w:rFonts w:ascii="Verdana" w:eastAsia="Verdana" w:hAnsi="Verdana" w:cs="Verdana"/>
+        <w:rPr>
+          <w:rFonts w:asciiTheme="minorHAnsi" w:hAnsiTheme="minorHAnsi" w:cstheme="minorHAnsi"/>
+        </w:rPr>
+      </w:pPr>
+      <w:r>
+        <w:rPr>
+          <w:rFonts w:asciiTheme="minorHAnsi" w:eastAsia="Verdana" w:hAnsiTheme="minorHAnsi" w:cstheme="minorHAnsi"/>
         </w:rPr>
         <w:t xml:space="preserve">Orienteering Cincinnati (Secretary in 2010 and 2011). </w:t>
       </w:r>
@@ -488,10 +535,13 @@
         </w:numPr>
         <w:spacing w:after="0" w:line="240" w:lineRule="auto"/>
         <w:ind w:left="2430" w:hanging="270"/>
-      </w:pPr>
-      <w:r>
-        <w:rPr>
-          <w:rFonts w:ascii="Verdana" w:eastAsia="Verdana" w:hAnsi="Verdana" w:cs="Verdana"/>
+        <w:rPr>
+          <w:rFonts w:asciiTheme="minorHAnsi" w:hAnsiTheme="minorHAnsi" w:cstheme="minorHAnsi"/>
+        </w:rPr>
+      </w:pPr>
+      <w:r>
+        <w:rPr>
+          <w:rFonts w:asciiTheme="minorHAnsi" w:eastAsia="Verdana" w:hAnsiTheme="minorHAnsi" w:cstheme="minorHAnsi"/>
         </w:rPr>
         <w:t xml:space="preserve">Volunteered at St. Monica St. George Food Pantry, Habitat for Humanity, Hands and Feet Ministry, the Drop Inn Center, and City Gospel Mission. </w:t>
       </w:r>
@@ -500,42 +550,48 @@
       <w:pPr>
         <w:spacing w:after="0" w:line="240" w:lineRule="auto"/>
         <w:ind w:left="2160" w:hanging="1800"/>
+        <w:rPr>
+          <w:rFonts w:asciiTheme="minorHAnsi" w:hAnsiTheme="minorHAnsi" w:cstheme="minorHAnsi"/>
+        </w:rPr>
       </w:pPr>
     </w:p>
     <w:p>
       <w:pPr>
         <w:spacing w:after="0" w:line="240" w:lineRule="auto"/>
         <w:ind w:left="2160" w:hanging="1800"/>
-      </w:pPr>
-      <w:r>
-        <w:rPr>
-          <w:rFonts w:ascii="Verdana" w:eastAsia="Verdana" w:hAnsi="Verdana" w:cs="Verdana"/>
+        <w:rPr>
+          <w:rFonts w:asciiTheme="minorHAnsi" w:hAnsiTheme="minorHAnsi" w:cstheme="minorHAnsi"/>
+        </w:rPr>
+      </w:pPr>
+      <w:r>
+        <w:rPr>
+          <w:rFonts w:asciiTheme="minorHAnsi" w:eastAsia="Verdana" w:hAnsiTheme="minorHAnsi" w:cstheme="minorHAnsi"/>
         </w:rPr>
         <w:t>High School:</w:t>
       </w:r>
       <w:r>
         <w:rPr>
-          <w:rFonts w:ascii="Verdana" w:eastAsia="Verdana" w:hAnsi="Verdana" w:cs="Verdana"/>
+          <w:rFonts w:asciiTheme="minorHAnsi" w:eastAsia="Verdana" w:hAnsiTheme="minorHAnsi" w:cstheme="minorHAnsi"/>
         </w:rPr>
         <w:tab/>
       </w:r>
       <w:r>
         <w:rPr>
-          <w:rFonts w:ascii="Arial" w:eastAsia="Verdana" w:hAnsi="Arial" w:cs="Arial" w:hint="eastAsia"/>
+          <w:rFonts w:asciiTheme="minorHAnsi" w:eastAsia="Verdana" w:hAnsiTheme="minorHAnsi" w:cstheme="minorHAnsi"/>
           <w:lang w:eastAsia="zh-CN"/>
         </w:rPr>
         <w:sym w:font="Wingdings" w:char="F0D8"/>
       </w:r>
       <w:r>
         <w:rPr>
-          <w:rFonts w:ascii="Arial" w:eastAsia="Verdana" w:hAnsi="Arial" w:cs="Arial"/>
+          <w:rFonts w:asciiTheme="minorHAnsi" w:eastAsia="Verdana" w:hAnsiTheme="minorHAnsi" w:cstheme="minorHAnsi"/>
           <w:lang w:eastAsia="zh-CN"/>
         </w:rPr>
         <w:t xml:space="preserve"> </w:t>
       </w:r>
       <w:r>
         <w:rPr>
-          <w:rFonts w:ascii="Verdana" w:eastAsia="Verdana" w:hAnsi="Verdana" w:cs="Verdana"/>
+          <w:rFonts w:asciiTheme="minorHAnsi" w:eastAsia="Verdana" w:hAnsiTheme="minorHAnsi" w:cstheme="minorHAnsi"/>
         </w:rPr>
         <w:t xml:space="preserve">National Financial Capability Challenge Finalist. </w:t>
       </w:r>
@@ -549,10 +605,13 @@
         </w:numPr>
         <w:spacing w:after="0" w:line="240" w:lineRule="auto"/>
         <w:ind w:left="2430" w:hanging="270"/>
-      </w:pPr>
-      <w:r>
-        <w:rPr>
-          <w:rFonts w:ascii="Verdana" w:eastAsia="Verdana" w:hAnsi="Verdana" w:cs="Verdana"/>
+        <w:rPr>
+          <w:rFonts w:asciiTheme="minorHAnsi" w:hAnsiTheme="minorHAnsi" w:cstheme="minorHAnsi"/>
+        </w:rPr>
+      </w:pPr>
+      <w:r>
+        <w:rPr>
+          <w:rFonts w:asciiTheme="minorHAnsi" w:eastAsia="Verdana" w:hAnsiTheme="minorHAnsi" w:cstheme="minorHAnsi"/>
         </w:rPr>
         <w:t xml:space="preserve">Webmaster for chapter of ΗΣΑ Home School Honor Society. </w:t>
       </w:r>
@@ -561,127 +620,108 @@
       <w:pPr>
         <w:spacing w:after="0" w:line="240" w:lineRule="auto"/>
         <w:ind w:left="2160"/>
-      </w:pPr>
-    </w:p>
-    <w:p>
-      <w:pPr>
-        <w:spacing w:after="0" w:line="240" w:lineRule="auto"/>
-      </w:pPr>
-      <w:r>
-        <w:rPr>
-          <w:rFonts w:ascii="Verdana" w:eastAsia="Verdana" w:hAnsi="Verdana" w:cs="Verdana"/>
+        <w:rPr>
+          <w:rFonts w:asciiTheme="minorHAnsi" w:hAnsiTheme="minorHAnsi" w:cstheme="minorHAnsi"/>
+        </w:rPr>
+      </w:pPr>
+    </w:p>
+    <w:p>
+      <w:pPr>
+        <w:spacing w:after="0" w:line="240" w:lineRule="auto"/>
+        <w:rPr>
+          <w:rFonts w:asciiTheme="minorHAnsi" w:hAnsiTheme="minorHAnsi" w:cstheme="minorHAnsi"/>
+        </w:rPr>
+      </w:pPr>
+      <w:r>
+        <w:rPr>
+          <w:rFonts w:asciiTheme="majorHAnsi" w:eastAsia="Verdana" w:hAnsiTheme="majorHAnsi" w:cstheme="minorHAnsi"/>
           <w:b/>
         </w:rPr>
-        <w:t>APPLICABLE COMPUTER SCIENCE SKILLS</w:t>
-      </w:r>
-    </w:p>
-    <w:p>
-      <w:pPr>
-        <w:spacing w:after="0" w:line="240" w:lineRule="auto"/>
-        <w:ind w:left="360"/>
-      </w:pPr>
-      <w:r>
-        <w:rPr>
-          <w:rFonts w:ascii="Verdana" w:eastAsia="Verdana" w:hAnsi="Verdana" w:cs="Verdana"/>
-        </w:rPr>
-        <w:t>Experience in:</w:t>
-      </w:r>
-      <w:r>
-        <w:rPr>
-          <w:rFonts w:ascii="Verdana" w:eastAsia="Verdana" w:hAnsi="Verdana" w:cs="Verdana"/>
-        </w:rPr>
-        <w:tab/>
-      </w:r>
-      <w:r>
-        <w:rPr>
-          <w:rFonts w:ascii="Arial" w:eastAsia="Verdana" w:hAnsi="Arial" w:cs="Arial" w:hint="eastAsia"/>
-          <w:lang w:eastAsia="zh-CN"/>
-        </w:rPr>
-        <w:sym w:font="Wingdings" w:char="F0D8"/>
-      </w:r>
-      <w:r>
-        <w:rPr>
-          <w:rFonts w:ascii="Arial" w:eastAsia="Verdana" w:hAnsi="Arial" w:cs="Arial"/>
-          <w:lang w:eastAsia="zh-CN"/>
+        <w:t>TECHNICAL SKILLS</w:t>
+      </w:r>
+    </w:p>
+    <w:p>
+      <w:pPr>
+        <w:spacing w:after="0" w:line="240" w:lineRule="auto"/>
+        <w:ind w:left="720"/>
+        <w:rPr>
+          <w:rFonts w:asciiTheme="minorHAnsi" w:hAnsiTheme="minorHAnsi" w:cstheme="minorHAnsi"/>
+        </w:rPr>
+      </w:pPr>
+      <w:r>
+        <w:rPr>
+          <w:rFonts w:asciiTheme="minorHAnsi" w:hAnsiTheme="minorHAnsi" w:cstheme="minorHAnsi"/>
+        </w:rPr>
+        <w:t>Microsoft Office: Word, Excel, PowerPoint</w:t>
+      </w:r>
+    </w:p>
+    <w:p>
+      <w:pPr>
+        <w:spacing w:after="0" w:line="240" w:lineRule="auto"/>
+        <w:ind w:left="720"/>
+        <w:rPr>
+          <w:rFonts w:asciiTheme="minorHAnsi" w:hAnsiTheme="minorHAnsi" w:cstheme="minorHAnsi"/>
+        </w:rPr>
+      </w:pPr>
+      <w:r>
+        <w:rPr>
+          <w:rFonts w:asciiTheme="minorHAnsi" w:hAnsiTheme="minorHAnsi" w:cstheme="minorHAnsi"/>
+        </w:rPr>
+        <w:t>Languages: C++, Java, Python, Objective C, HTML, CSS, JavaScript, Node.js</w:t>
+      </w:r>
+    </w:p>
+    <w:p>
+      <w:pPr>
+        <w:spacing w:after="0" w:line="240" w:lineRule="auto"/>
+        <w:ind w:left="720"/>
+        <w:rPr>
+          <w:rFonts w:asciiTheme="minorHAnsi" w:hAnsiTheme="minorHAnsi" w:cstheme="minorHAnsi"/>
+        </w:rPr>
+      </w:pPr>
+      <w:r>
+        <w:rPr>
+          <w:rFonts w:asciiTheme="minorHAnsi" w:hAnsiTheme="minorHAnsi" w:cstheme="minorHAnsi"/>
+        </w:rPr>
+        <w:t>Operating Systems: Windows, Linux, Mac OS</w:t>
+      </w:r>
+    </w:p>
+    <w:p>
+      <w:pPr>
+        <w:spacing w:after="0" w:line="240" w:lineRule="auto"/>
+        <w:ind w:left="720"/>
+        <w:rPr>
+          <w:rFonts w:asciiTheme="minorHAnsi" w:hAnsiTheme="minorHAnsi" w:cstheme="minorHAnsi"/>
+        </w:rPr>
+      </w:pPr>
+      <w:r>
+        <w:rPr>
+          <w:rFonts w:asciiTheme="minorHAnsi" w:hAnsiTheme="minorHAnsi" w:cstheme="minorHAnsi"/>
+        </w:rPr>
+        <w:t xml:space="preserve">Development Tools: </w:t>
+      </w:r>
+      <w:proofErr w:type="spellStart"/>
+      <w:r>
+        <w:rPr>
+          <w:rFonts w:asciiTheme="minorHAnsi" w:hAnsiTheme="minorHAnsi" w:cstheme="minorHAnsi"/>
+        </w:rPr>
+        <w:t>Git</w:t>
+      </w:r>
+      <w:proofErr w:type="spellEnd"/>
+      <w:r>
+        <w:rPr>
+          <w:rFonts w:asciiTheme="minorHAnsi" w:hAnsiTheme="minorHAnsi" w:cstheme="minorHAnsi"/>
+        </w:rPr>
+        <w:t>, Eclipse, Maven, Visual Studio, Amazon Web Services</w:t>
+      </w:r>
+      <w:r>
+        <w:rPr>
+          <w:rFonts w:asciiTheme="minorHAnsi" w:hAnsiTheme="minorHAnsi" w:cstheme="minorHAnsi"/>
         </w:rPr>
         <w:t xml:space="preserve"> </w:t>
       </w:r>
-      <w:r>
-        <w:rPr>
-          <w:rFonts w:ascii="Verdana" w:eastAsia="Verdana" w:hAnsi="Verdana" w:cs="Verdana"/>
-        </w:rPr>
-        <w:t>C++</w:t>
-      </w:r>
-    </w:p>
-    <w:p>
-      <w:pPr>
-        <w:pStyle w:val="ListParagraph"/>
-        <w:numPr>
-          <w:ilvl w:val="1"/>
-          <w:numId w:val="7"/>
-        </w:numPr>
-        <w:spacing w:after="0" w:line="240" w:lineRule="auto"/>
-        <w:ind w:left="2430" w:hanging="270"/>
-      </w:pPr>
-      <w:r>
-        <w:rPr>
-          <w:rFonts w:ascii="Verdana" w:eastAsia="Verdana" w:hAnsi="Verdana" w:cs="Verdana"/>
-        </w:rPr>
-        <w:t>Objective-C for iOS</w:t>
-      </w:r>
-    </w:p>
-    <w:p>
-      <w:pPr>
-        <w:pStyle w:val="ListParagraph"/>
-        <w:numPr>
-          <w:ilvl w:val="0"/>
-          <w:numId w:val="7"/>
-        </w:numPr>
-        <w:spacing w:after="0" w:line="240" w:lineRule="auto"/>
-        <w:ind w:left="2430" w:hanging="270"/>
-      </w:pPr>
-      <w:r>
-        <w:rPr>
-          <w:rFonts w:ascii="Verdana" w:eastAsia="Verdana" w:hAnsi="Verdana" w:cs="Verdana"/>
-        </w:rPr>
-        <w:t>Java</w:t>
-      </w:r>
-    </w:p>
-    <w:p>
-      <w:pPr>
-        <w:pStyle w:val="ListParagraph"/>
-        <w:numPr>
-          <w:ilvl w:val="1"/>
-          <w:numId w:val="7"/>
-        </w:numPr>
-        <w:spacing w:after="0" w:line="240" w:lineRule="auto"/>
-        <w:ind w:left="2430" w:hanging="270"/>
-      </w:pPr>
-      <w:r>
-        <w:rPr>
-          <w:rFonts w:ascii="Verdana" w:eastAsia="Verdana" w:hAnsi="Verdana" w:cs="Verdana"/>
-        </w:rPr>
-        <w:t>Python</w:t>
-      </w:r>
-    </w:p>
-    <w:p>
-      <w:pPr>
-        <w:pStyle w:val="ListParagraph"/>
-        <w:numPr>
-          <w:ilvl w:val="1"/>
-          <w:numId w:val="7"/>
-        </w:numPr>
-        <w:spacing w:after="0" w:line="240" w:lineRule="auto"/>
-        <w:ind w:left="2430" w:hanging="270"/>
-      </w:pPr>
-      <w:r>
-        <w:rPr>
-          <w:rFonts w:ascii="Verdana" w:eastAsia="Verdana" w:hAnsi="Verdana" w:cs="Verdana"/>
-        </w:rPr>
-        <w:t>HTML, CSS, and JavaScript</w:t>
-      </w:r>
     </w:p>
     <w:sectPr>
+      <w:headerReference w:type="default" r:id="rId8"/>
       <w:pgSz w:w="12240" w:h="15840"/>
       <w:pgMar w:top="1080" w:right="1080" w:bottom="1080" w:left="1080" w:header="720" w:footer="720" w:gutter="0"/>
       <w:pgNumType w:start="1"/>
@@ -689,6 +729,102 @@
     </w:sectPr>
   </w:body>
 </w:document>
+</file>
+
+<file path=word/endnotes.xml><?xml version="1.0" encoding="utf-8"?>
+<w:endnotes xmlns:wpc="http://schemas.microsoft.com/office/word/2010/wordprocessingCanvas" xmlns:mc="http://schemas.openxmlformats.org/markup-compatibility/2006" xmlns:o="urn:schemas-microsoft-com:office:office" xmlns:r="http://schemas.openxmlformats.org/officeDocument/2006/relationships" xmlns:m="http://schemas.openxmlformats.org/officeDocument/2006/math" xmlns:v="urn:schemas-microsoft-com:vml" xmlns:wp14="http://schemas.microsoft.com/office/word/2010/wordprocessingDrawing" xmlns:wp="http://schemas.openxmlformats.org/drawingml/2006/wordprocessingDrawing" xmlns:w10="urn:schemas-microsoft-com:office:word" xmlns:w="http://schemas.openxmlformats.org/wordprocessingml/2006/main" xmlns:w14="http://schemas.microsoft.com/office/word/2010/wordml" xmlns:w15="http://schemas.microsoft.com/office/word/2012/wordml" xmlns:wpg="http://schemas.microsoft.com/office/word/2010/wordprocessingGroup" xmlns:wpi="http://schemas.microsoft.com/office/word/2010/wordprocessingInk" xmlns:wne="http://schemas.microsoft.com/office/word/2006/wordml" xmlns:wps="http://schemas.microsoft.com/office/word/2010/wordprocessingShape" mc:Ignorable="w14 w15 wp14">
+  <w:endnote w:type="separator" w:id="-1">
+    <w:p>
+      <w:pPr>
+        <w:spacing w:after="0" w:line="240" w:lineRule="auto"/>
+      </w:pPr>
+      <w:r>
+        <w:separator/>
+      </w:r>
+    </w:p>
+  </w:endnote>
+  <w:endnote w:type="continuationSeparator" w:id="0">
+    <w:p>
+      <w:pPr>
+        <w:spacing w:after="0" w:line="240" w:lineRule="auto"/>
+      </w:pPr>
+      <w:r>
+        <w:continuationSeparator/>
+      </w:r>
+    </w:p>
+  </w:endnote>
+</w:endnotes>
+</file>
+
+<file path=word/footnotes.xml><?xml version="1.0" encoding="utf-8"?>
+<w:footnotes xmlns:wpc="http://schemas.microsoft.com/office/word/2010/wordprocessingCanvas" xmlns:mc="http://schemas.openxmlformats.org/markup-compatibility/2006" xmlns:o="urn:schemas-microsoft-com:office:office" xmlns:r="http://schemas.openxmlformats.org/officeDocument/2006/relationships" xmlns:m="http://schemas.openxmlformats.org/officeDocument/2006/math" xmlns:v="urn:schemas-microsoft-com:vml" xmlns:wp14="http://schemas.microsoft.com/office/word/2010/wordprocessingDrawing" xmlns:wp="http://schemas.openxmlformats.org/drawingml/2006/wordprocessingDrawing" xmlns:w10="urn:schemas-microsoft-com:office:word" xmlns:w="http://schemas.openxmlformats.org/wordprocessingml/2006/main" xmlns:w14="http://schemas.microsoft.com/office/word/2010/wordml" xmlns:w15="http://schemas.microsoft.com/office/word/2012/wordml" xmlns:wpg="http://schemas.microsoft.com/office/word/2010/wordprocessingGroup" xmlns:wpi="http://schemas.microsoft.com/office/word/2010/wordprocessingInk" xmlns:wne="http://schemas.microsoft.com/office/word/2006/wordml" xmlns:wps="http://schemas.microsoft.com/office/word/2010/wordprocessingShape" mc:Ignorable="w14 w15 wp14">
+  <w:footnote w:type="separator" w:id="-1">
+    <w:p>
+      <w:pPr>
+        <w:spacing w:after="0" w:line="240" w:lineRule="auto"/>
+      </w:pPr>
+      <w:r>
+        <w:separator/>
+      </w:r>
+    </w:p>
+  </w:footnote>
+  <w:footnote w:type="continuationSeparator" w:id="0">
+    <w:p>
+      <w:pPr>
+        <w:spacing w:after="0" w:line="240" w:lineRule="auto"/>
+      </w:pPr>
+      <w:r>
+        <w:continuationSeparator/>
+      </w:r>
+    </w:p>
+  </w:footnote>
+</w:footnotes>
+</file>
+
+<file path=word/header1.xml><?xml version="1.0" encoding="utf-8"?>
+<w:hdr xmlns:wpc="http://schemas.microsoft.com/office/word/2010/wordprocessingCanvas" xmlns:mc="http://schemas.openxmlformats.org/markup-compatibility/2006" xmlns:o="urn:schemas-microsoft-com:office:office" xmlns:r="http://schemas.openxmlformats.org/officeDocument/2006/relationships" xmlns:m="http://schemas.openxmlformats.org/officeDocument/2006/math" xmlns:v="urn:schemas-microsoft-com:vml" xmlns:wp14="http://schemas.microsoft.com/office/word/2010/wordprocessingDrawing" xmlns:wp="http://schemas.openxmlformats.org/drawingml/2006/wordprocessingDrawing" xmlns:w10="urn:schemas-microsoft-com:office:word" xmlns:w="http://schemas.openxmlformats.org/wordprocessingml/2006/main" xmlns:w14="http://schemas.microsoft.com/office/word/2010/wordml" xmlns:w15="http://schemas.microsoft.com/office/word/2012/wordml" xmlns:wpg="http://schemas.microsoft.com/office/word/2010/wordprocessingGroup" xmlns:wpi="http://schemas.microsoft.com/office/word/2010/wordprocessingInk" xmlns:wne="http://schemas.microsoft.com/office/word/2006/wordml" xmlns:wps="http://schemas.microsoft.com/office/word/2010/wordprocessingShape" mc:Ignorable="w14 w15 wp14">
+  <w:p>
+    <w:pPr>
+      <w:pStyle w:val="Header"/>
+      <w:rPr>
+        <w:rFonts w:asciiTheme="majorHAnsi" w:hAnsiTheme="majorHAnsi"/>
+        <w:b/>
+        <w:sz w:val="28"/>
+        <w:szCs w:val="28"/>
+      </w:rPr>
+    </w:pPr>
+    <w:r>
+      <w:rPr>
+        <w:rFonts w:asciiTheme="majorHAnsi" w:hAnsiTheme="majorHAnsi"/>
+        <w:b/>
+        <w:sz w:val="28"/>
+        <w:szCs w:val="28"/>
+      </w:rPr>
+      <w:t>ADAM NATHANIEL WHITE</w:t>
+    </w:r>
+  </w:p>
+  <w:p>
+    <w:pPr>
+      <w:pStyle w:val="Header"/>
+    </w:pPr>
+    <w:r>
+      <w:t>513.502.9288 (cell)</w:t>
+    </w:r>
+  </w:p>
+  <w:p>
+    <w:pPr>
+      <w:pStyle w:val="Header"/>
+    </w:pPr>
+    <w:r>
+      <w:t>adam.nathaniel.white@gmail.com</w:t>
+    </w:r>
+  </w:p>
+  <w:p>
+    <w:pPr>
+      <w:pStyle w:val="Header"/>
+    </w:pPr>
+  </w:p>
+</w:hdr>
 </file>
 
 <file path=word/numbering.xml><?xml version="1.0" encoding="utf-8"?>
@@ -2462,6 +2598,50 @@
       <w:contextualSpacing/>
     </w:pPr>
   </w:style>
+  <w:style w:type="paragraph" w:styleId="Header">
+    <w:name w:val="header"/>
+    <w:basedOn w:val="Normal"/>
+    <w:link w:val="HeaderChar"/>
+    <w:uiPriority w:val="99"/>
+    <w:unhideWhenUsed/>
+    <w:rsid w:val="005F2527"/>
+    <w:pPr>
+      <w:tabs>
+        <w:tab w:val="center" w:pos="4680"/>
+        <w:tab w:val="right" w:pos="9360"/>
+      </w:tabs>
+      <w:spacing w:after="0" w:line="240" w:lineRule="auto"/>
+    </w:pPr>
+  </w:style>
+  <w:style w:type="character" w:customStyle="1" w:styleId="HeaderChar">
+    <w:name w:val="Header Char"/>
+    <w:basedOn w:val="DefaultParagraphFont"/>
+    <w:link w:val="Header"/>
+    <w:uiPriority w:val="99"/>
+    <w:rsid w:val="005F2527"/>
+  </w:style>
+  <w:style w:type="paragraph" w:styleId="Footer">
+    <w:name w:val="footer"/>
+    <w:basedOn w:val="Normal"/>
+    <w:link w:val="FooterChar"/>
+    <w:uiPriority w:val="99"/>
+    <w:unhideWhenUsed/>
+    <w:rsid w:val="005F2527"/>
+    <w:pPr>
+      <w:tabs>
+        <w:tab w:val="center" w:pos="4680"/>
+        <w:tab w:val="right" w:pos="9360"/>
+      </w:tabs>
+      <w:spacing w:after="0" w:line="240" w:lineRule="auto"/>
+    </w:pPr>
+  </w:style>
+  <w:style w:type="character" w:customStyle="1" w:styleId="FooterChar">
+    <w:name w:val="Footer Char"/>
+    <w:basedOn w:val="DefaultParagraphFont"/>
+    <w:link w:val="Footer"/>
+    <w:uiPriority w:val="99"/>
+    <w:rsid w:val="005F2527"/>
+  </w:style>
 </w:styles>
 </file>
 
@@ -2755,7 +2935,7 @@
 </file>
 
 <file path=customXml/itemProps1.xml><?xml version="1.0" encoding="utf-8"?>
-<ds:datastoreItem xmlns:ds="http://schemas.openxmlformats.org/officeDocument/2006/customXml" ds:itemID="{34E045EB-216D-4B95-971C-EE6D6EC70D3D}">
+<ds:datastoreItem xmlns:ds="http://schemas.openxmlformats.org/officeDocument/2006/customXml" ds:itemID="{6C3F1A19-4686-46F2-A1C8-68A151C22311}">
   <ds:schemaRefs>
     <ds:schemaRef ds:uri="http://schemas.openxmlformats.org/officeDocument/2006/bibliography"/>
   </ds:schemaRefs>

</xml_diff>

<commit_message>
Take the 'calling card' out of the header. Rearrange Microsoft Office line.
</commit_message>
<xml_diff>
--- a/Resume.docx
+++ b/Resume.docx
@@ -14,6 +14,51 @@
     </w:p>
     <w:p>
       <w:pPr>
+        <w:pStyle w:val="Header"/>
+        <w:rPr>
+          <w:rFonts w:asciiTheme="majorHAnsi" w:hAnsiTheme="majorHAnsi"/>
+          <w:b/>
+          <w:sz w:val="28"/>
+          <w:szCs w:val="28"/>
+        </w:rPr>
+      </w:pPr>
+      <w:r>
+        <w:rPr>
+          <w:rFonts w:asciiTheme="majorHAnsi" w:hAnsiTheme="majorHAnsi"/>
+          <w:b/>
+          <w:sz w:val="28"/>
+          <w:szCs w:val="28"/>
+        </w:rPr>
+        <w:t>ADAM NATHANIEL WHITE</w:t>
+      </w:r>
+    </w:p>
+    <w:p>
+      <w:pPr>
+        <w:pStyle w:val="Header"/>
+      </w:pPr>
+      <w:r>
+        <w:t>513.502.9288 (cell)</w:t>
+      </w:r>
+    </w:p>
+    <w:p>
+      <w:pPr>
+        <w:pStyle w:val="Header"/>
+      </w:pPr>
+      <w:r>
+        <w:t>adam.nathaniel.white@gmail.com</w:t>
+      </w:r>
+    </w:p>
+    <w:p>
+      <w:pPr>
+        <w:spacing w:after="0" w:line="240" w:lineRule="auto"/>
+        <w:rPr>
+          <w:rFonts w:asciiTheme="majorHAnsi" w:eastAsia="Verdana" w:hAnsiTheme="majorHAnsi" w:cstheme="minorHAnsi"/>
+          <w:b/>
+        </w:rPr>
+      </w:pPr>
+    </w:p>
+    <w:p>
+      <w:pPr>
         <w:spacing w:after="0" w:line="240" w:lineRule="auto"/>
         <w:rPr>
           <w:rFonts w:asciiTheme="majorHAnsi" w:hAnsiTheme="majorHAnsi" w:cstheme="minorHAnsi"/>
@@ -303,8 +348,6 @@
         </w:rPr>
         <w:t>NX and other products to 3D</w:t>
       </w:r>
-      <w:bookmarkStart w:id="1" w:name="_GoBack"/>
-      <w:bookmarkEnd w:id="1"/>
       <w:r>
         <w:rPr>
           <w:rFonts w:asciiTheme="minorHAnsi" w:eastAsia="Verdana" w:hAnsiTheme="minorHAnsi" w:cstheme="minorHAnsi"/>
@@ -394,21 +437,7 @@
         <w:rPr>
           <w:rFonts w:asciiTheme="minorHAnsi" w:eastAsia="Verdana" w:hAnsiTheme="minorHAnsi" w:cstheme="minorHAnsi"/>
         </w:rPr>
-        <w:t xml:space="preserve">Part-time, </w:t>
-      </w:r>
-      <w:proofErr w:type="gramStart"/>
-      <w:r>
-        <w:rPr>
-          <w:rFonts w:asciiTheme="minorHAnsi" w:eastAsia="Verdana" w:hAnsiTheme="minorHAnsi" w:cstheme="minorHAnsi"/>
-        </w:rPr>
-        <w:t>Summer</w:t>
-      </w:r>
-      <w:proofErr w:type="gramEnd"/>
-      <w:r>
-        <w:rPr>
-          <w:rFonts w:asciiTheme="minorHAnsi" w:eastAsia="Verdana" w:hAnsiTheme="minorHAnsi" w:cstheme="minorHAnsi"/>
-        </w:rPr>
-        <w:t xml:space="preserve"> 2009</w:t>
+        <w:t>Part-time, Summer 2009</w:t>
       </w:r>
     </w:p>
     <w:p>
@@ -652,8 +681,40 @@
         <w:rPr>
           <w:rFonts w:asciiTheme="minorHAnsi" w:hAnsiTheme="minorHAnsi" w:cstheme="minorHAnsi"/>
         </w:rPr>
+        <w:t>Languages: C++, Java, Python, Objective C, HTML, CSS, JavaScript, Node.js</w:t>
+      </w:r>
+    </w:p>
+    <w:p>
+      <w:pPr>
+        <w:spacing w:after="0" w:line="240" w:lineRule="auto"/>
+        <w:ind w:left="720"/>
+        <w:rPr>
+          <w:rFonts w:asciiTheme="minorHAnsi" w:hAnsiTheme="minorHAnsi" w:cstheme="minorHAnsi"/>
+        </w:rPr>
+      </w:pPr>
+      <w:r>
+        <w:rPr>
+          <w:rFonts w:asciiTheme="minorHAnsi" w:hAnsiTheme="minorHAnsi" w:cstheme="minorHAnsi"/>
+        </w:rPr>
+        <w:t>Operating Systems: Windows, Linux, Mac OS</w:t>
+      </w:r>
+    </w:p>
+    <w:p>
+      <w:pPr>
+        <w:spacing w:after="0" w:line="240" w:lineRule="auto"/>
+        <w:ind w:left="720"/>
+        <w:rPr>
+          <w:rFonts w:asciiTheme="minorHAnsi" w:hAnsiTheme="minorHAnsi" w:cstheme="minorHAnsi"/>
+        </w:rPr>
+      </w:pPr>
+      <w:r>
+        <w:rPr>
+          <w:rFonts w:asciiTheme="minorHAnsi" w:hAnsiTheme="minorHAnsi" w:cstheme="minorHAnsi"/>
+        </w:rPr>
         <w:t>Microsoft Office: Word, Excel, PowerPoint</w:t>
       </w:r>
+      <w:bookmarkStart w:id="1" w:name="_GoBack"/>
+      <w:bookmarkEnd w:id="1"/>
     </w:p>
     <w:p>
       <w:pPr>
@@ -667,51 +728,7 @@
         <w:rPr>
           <w:rFonts w:asciiTheme="minorHAnsi" w:hAnsiTheme="minorHAnsi" w:cstheme="minorHAnsi"/>
         </w:rPr>
-        <w:t>Languages: C++, Java, Python, Objective C, HTML, CSS, JavaScript, Node.js</w:t>
-      </w:r>
-    </w:p>
-    <w:p>
-      <w:pPr>
-        <w:spacing w:after="0" w:line="240" w:lineRule="auto"/>
-        <w:ind w:left="720"/>
-        <w:rPr>
-          <w:rFonts w:asciiTheme="minorHAnsi" w:hAnsiTheme="minorHAnsi" w:cstheme="minorHAnsi"/>
-        </w:rPr>
-      </w:pPr>
-      <w:r>
-        <w:rPr>
-          <w:rFonts w:asciiTheme="minorHAnsi" w:hAnsiTheme="minorHAnsi" w:cstheme="minorHAnsi"/>
-        </w:rPr>
-        <w:t>Operating Systems: Windows, Linux, Mac OS</w:t>
-      </w:r>
-    </w:p>
-    <w:p>
-      <w:pPr>
-        <w:spacing w:after="0" w:line="240" w:lineRule="auto"/>
-        <w:ind w:left="720"/>
-        <w:rPr>
-          <w:rFonts w:asciiTheme="minorHAnsi" w:hAnsiTheme="minorHAnsi" w:cstheme="minorHAnsi"/>
-        </w:rPr>
-      </w:pPr>
-      <w:r>
-        <w:rPr>
-          <w:rFonts w:asciiTheme="minorHAnsi" w:hAnsiTheme="minorHAnsi" w:cstheme="minorHAnsi"/>
-        </w:rPr>
-        <w:t xml:space="preserve">Development Tools: </w:t>
-      </w:r>
-      <w:proofErr w:type="spellStart"/>
-      <w:r>
-        <w:rPr>
-          <w:rFonts w:asciiTheme="minorHAnsi" w:hAnsiTheme="minorHAnsi" w:cstheme="minorHAnsi"/>
-        </w:rPr>
-        <w:t>Git</w:t>
-      </w:r>
-      <w:proofErr w:type="spellEnd"/>
-      <w:r>
-        <w:rPr>
-          <w:rFonts w:asciiTheme="minorHAnsi" w:hAnsiTheme="minorHAnsi" w:cstheme="minorHAnsi"/>
-        </w:rPr>
-        <w:t>, Eclipse, Maven, Visual Studio, Amazon Web Services</w:t>
+        <w:t>Development Tools: Git, Eclipse, Maven, Visual Studio, Amazon Web Services</w:t>
       </w:r>
       <w:r>
         <w:rPr>
@@ -721,7 +738,6 @@
       </w:r>
     </w:p>
     <w:sectPr>
-      <w:headerReference w:type="default" r:id="rId8"/>
       <w:pgSz w:w="12240" w:h="15840"/>
       <w:pgMar w:top="1080" w:right="1080" w:bottom="1080" w:left="1080" w:header="720" w:footer="720" w:gutter="0"/>
       <w:pgNumType w:start="1"/>
@@ -779,52 +795,6 @@
     </w:p>
   </w:footnote>
 </w:footnotes>
-</file>
-
-<file path=word/header1.xml><?xml version="1.0" encoding="utf-8"?>
-<w:hdr xmlns:wpc="http://schemas.microsoft.com/office/word/2010/wordprocessingCanvas" xmlns:mc="http://schemas.openxmlformats.org/markup-compatibility/2006" xmlns:o="urn:schemas-microsoft-com:office:office" xmlns:r="http://schemas.openxmlformats.org/officeDocument/2006/relationships" xmlns:m="http://schemas.openxmlformats.org/officeDocument/2006/math" xmlns:v="urn:schemas-microsoft-com:vml" xmlns:wp14="http://schemas.microsoft.com/office/word/2010/wordprocessingDrawing" xmlns:wp="http://schemas.openxmlformats.org/drawingml/2006/wordprocessingDrawing" xmlns:w10="urn:schemas-microsoft-com:office:word" xmlns:w="http://schemas.openxmlformats.org/wordprocessingml/2006/main" xmlns:w14="http://schemas.microsoft.com/office/word/2010/wordml" xmlns:w15="http://schemas.microsoft.com/office/word/2012/wordml" xmlns:wpg="http://schemas.microsoft.com/office/word/2010/wordprocessingGroup" xmlns:wpi="http://schemas.microsoft.com/office/word/2010/wordprocessingInk" xmlns:wne="http://schemas.microsoft.com/office/word/2006/wordml" xmlns:wps="http://schemas.microsoft.com/office/word/2010/wordprocessingShape" mc:Ignorable="w14 w15 wp14">
-  <w:p>
-    <w:pPr>
-      <w:pStyle w:val="Header"/>
-      <w:rPr>
-        <w:rFonts w:asciiTheme="majorHAnsi" w:hAnsiTheme="majorHAnsi"/>
-        <w:b/>
-        <w:sz w:val="28"/>
-        <w:szCs w:val="28"/>
-      </w:rPr>
-    </w:pPr>
-    <w:r>
-      <w:rPr>
-        <w:rFonts w:asciiTheme="majorHAnsi" w:hAnsiTheme="majorHAnsi"/>
-        <w:b/>
-        <w:sz w:val="28"/>
-        <w:szCs w:val="28"/>
-      </w:rPr>
-      <w:t>ADAM NATHANIEL WHITE</w:t>
-    </w:r>
-  </w:p>
-  <w:p>
-    <w:pPr>
-      <w:pStyle w:val="Header"/>
-    </w:pPr>
-    <w:r>
-      <w:t>513.502.9288 (cell)</w:t>
-    </w:r>
-  </w:p>
-  <w:p>
-    <w:pPr>
-      <w:pStyle w:val="Header"/>
-    </w:pPr>
-    <w:r>
-      <w:t>adam.nathaniel.white@gmail.com</w:t>
-    </w:r>
-  </w:p>
-  <w:p>
-    <w:pPr>
-      <w:pStyle w:val="Header"/>
-    </w:pPr>
-  </w:p>
-</w:hdr>
 </file>
 
 <file path=word/numbering.xml><?xml version="1.0" encoding="utf-8"?>
@@ -2935,7 +2905,7 @@
 </file>
 
 <file path=customXml/itemProps1.xml><?xml version="1.0" encoding="utf-8"?>
-<ds:datastoreItem xmlns:ds="http://schemas.openxmlformats.org/officeDocument/2006/customXml" ds:itemID="{6C3F1A19-4686-46F2-A1C8-68A151C22311}">
+<ds:datastoreItem xmlns:ds="http://schemas.openxmlformats.org/officeDocument/2006/customXml" ds:itemID="{B5DA9918-99DF-466D-9B47-D5212E763D86}">
   <ds:schemaRefs>
     <ds:schemaRef ds:uri="http://schemas.openxmlformats.org/officeDocument/2006/bibliography"/>
   </ds:schemaRefs>

</xml_diff>